<commit_message>
updated as of 20200319
</commit_message>
<xml_diff>
--- a/DTAC_MNP_Interface Requirement Specifications_v1.0.docx
+++ b/DTAC_MNP_Interface Requirement Specifications_v1.0.docx
@@ -5173,6 +5173,23 @@
         <w:t>The specification document will capture all the source feed details, their frequencies, naming conventions and their corresponding rules like exception handling, transformation rule, filtration rule if any, surrogate key and encryption logic.</w:t>
       </w:r>
     </w:p>
+    <w:bookmarkStart w:id="15" w:name="_Toc513647779"/>
+    <w:bookmarkStart w:id="16" w:name="_Toc513648327"/>
+    <w:bookmarkStart w:id="17" w:name="_Toc513648374"/>
+    <w:bookmarkStart w:id="18" w:name="_Toc513669197"/>
+    <w:bookmarkStart w:id="19" w:name="_Toc513669660"/>
+    <w:bookmarkStart w:id="20" w:name="_Toc17213438"/>
+    <w:bookmarkStart w:id="21" w:name="_Toc18593472"/>
+    <w:bookmarkStart w:id="22" w:name="_Toc442867576"/>
+    <w:bookmarkStart w:id="23" w:name="_Toc512435630"/>
+    <w:bookmarkEnd w:id="12"/>
+    <w:bookmarkEnd w:id="13"/>
+    <w:bookmarkEnd w:id="14"/>
+    <w:bookmarkEnd w:id="15"/>
+    <w:bookmarkEnd w:id="16"/>
+    <w:bookmarkEnd w:id="17"/>
+    <w:bookmarkEnd w:id="18"/>
+    <w:bookmarkEnd w:id="19"/>
     <w:p>
       <w:pPr>
         <w:pStyle w:val="Heading2"/>
@@ -5192,23 +5209,6 @@
           <w:lang w:val="en-GB"/>
         </w:rPr>
       </w:pPr>
-      <w:bookmarkStart w:id="15" w:name="_Toc513647779"/>
-      <w:bookmarkStart w:id="16" w:name="_Toc513648327"/>
-      <w:bookmarkStart w:id="17" w:name="_Toc513648374"/>
-      <w:bookmarkStart w:id="18" w:name="_Toc513669197"/>
-      <w:bookmarkStart w:id="19" w:name="_Toc513669660"/>
-      <w:bookmarkStart w:id="20" w:name="_Toc17213438"/>
-      <w:bookmarkStart w:id="21" w:name="_Toc18593472"/>
-      <w:bookmarkStart w:id="22" w:name="_Toc442867576"/>
-      <w:bookmarkStart w:id="23" w:name="_Toc512435630"/>
-      <w:bookmarkEnd w:id="12"/>
-      <w:bookmarkEnd w:id="13"/>
-      <w:bookmarkEnd w:id="14"/>
-      <w:bookmarkEnd w:id="15"/>
-      <w:bookmarkEnd w:id="16"/>
-      <w:bookmarkEnd w:id="17"/>
-      <w:bookmarkEnd w:id="18"/>
-      <w:bookmarkEnd w:id="19"/>
       <w:r>
         <w:rPr>
           <w:rFonts w:ascii="Cambria" w:hAnsi="Cambria"/>
@@ -6434,8 +6434,8 @@
         <w:gridCol w:w="1800"/>
         <w:gridCol w:w="2070"/>
         <w:gridCol w:w="720"/>
-        <w:gridCol w:w="3420"/>
-        <w:gridCol w:w="2340"/>
+        <w:gridCol w:w="2970"/>
+        <w:gridCol w:w="2790"/>
       </w:tblGrid>
       <w:tr>
         <w:trPr>
@@ -6597,7 +6597,7 @@
         </w:tc>
         <w:tc>
           <w:tcPr>
-            <w:tcW w:w="3420" w:type="dxa"/>
+            <w:tcW w:w="2970" w:type="dxa"/>
             <w:tcBorders>
               <w:top w:val="single" w:sz="4" w:space="0" w:color="auto"/>
               <w:left w:val="nil"/>
@@ -6669,7 +6669,7 @@
         </w:tc>
         <w:tc>
           <w:tcPr>
-            <w:tcW w:w="2340" w:type="dxa"/>
+            <w:tcW w:w="2790" w:type="dxa"/>
             <w:tcBorders>
               <w:top w:val="single" w:sz="4" w:space="0" w:color="auto"/>
               <w:left w:val="nil"/>
@@ -6908,7 +6908,7 @@
         </w:tc>
         <w:tc>
           <w:tcPr>
-            <w:tcW w:w="3420" w:type="dxa"/>
+            <w:tcW w:w="2970" w:type="dxa"/>
             <w:tcBorders>
               <w:top w:val="nil"/>
               <w:left w:val="nil"/>
@@ -6940,7 +6940,7 @@
         </w:tc>
         <w:tc>
           <w:tcPr>
-            <w:tcW w:w="2340" w:type="dxa"/>
+            <w:tcW w:w="2790" w:type="dxa"/>
             <w:tcBorders>
               <w:top w:val="nil"/>
               <w:left w:val="nil"/>
@@ -7075,25 +7075,14 @@
               <w:t>tbl_order_msisdn</w:t>
             </w:r>
             <w:proofErr w:type="spellEnd"/>
-            <w:proofErr w:type="gramStart"/>
-            <w:r>
-              <w:rPr>
-                <w:rFonts w:ascii="Calibri" w:hAnsi="Calibri" w:cs="Calibri"/>
-                <w:color w:val="000000"/>
-                <w:sz w:val="16"/>
-                <w:szCs w:val="16"/>
-              </w:rPr>
-              <w:t>_[</w:t>
-            </w:r>
-            <w:proofErr w:type="gramEnd"/>
-            <w:r>
-              <w:rPr>
-                <w:rFonts w:ascii="Calibri" w:hAnsi="Calibri" w:cs="Calibri"/>
-                <w:color w:val="000000"/>
-                <w:sz w:val="16"/>
-                <w:szCs w:val="16"/>
-              </w:rPr>
-              <w:t>0-9]_</w:t>
+            <w:r>
+              <w:rPr>
+                <w:rFonts w:ascii="Calibri" w:hAnsi="Calibri" w:cs="Calibri"/>
+                <w:color w:val="000000"/>
+                <w:sz w:val="16"/>
+                <w:szCs w:val="16"/>
+              </w:rPr>
+              <w:t>_[0-9]_</w:t>
             </w:r>
             <w:proofErr w:type="spellStart"/>
             <w:r>
@@ -7163,7 +7152,7 @@
         </w:tc>
         <w:tc>
           <w:tcPr>
-            <w:tcW w:w="3420" w:type="dxa"/>
+            <w:tcW w:w="2970" w:type="dxa"/>
             <w:tcBorders>
               <w:top w:val="nil"/>
               <w:left w:val="nil"/>
@@ -7195,7 +7184,7 @@
         </w:tc>
         <w:tc>
           <w:tcPr>
-            <w:tcW w:w="2340" w:type="dxa"/>
+            <w:tcW w:w="2790" w:type="dxa"/>
             <w:tcBorders>
               <w:top w:val="nil"/>
               <w:left w:val="nil"/>
@@ -7427,7 +7416,7 @@
         </w:tc>
         <w:tc>
           <w:tcPr>
-            <w:tcW w:w="3420" w:type="dxa"/>
+            <w:tcW w:w="2970" w:type="dxa"/>
             <w:tcBorders>
               <w:top w:val="nil"/>
               <w:left w:val="nil"/>
@@ -7459,7 +7448,7 @@
         </w:tc>
         <w:tc>
           <w:tcPr>
-            <w:tcW w:w="2340" w:type="dxa"/>
+            <w:tcW w:w="2790" w:type="dxa"/>
             <w:tcBorders>
               <w:top w:val="nil"/>
               <w:left w:val="nil"/>
@@ -7651,7 +7640,7 @@
         </w:tc>
         <w:tc>
           <w:tcPr>
-            <w:tcW w:w="3420" w:type="dxa"/>
+            <w:tcW w:w="2970" w:type="dxa"/>
             <w:tcBorders>
               <w:top w:val="nil"/>
               <w:left w:val="nil"/>
@@ -7683,7 +7672,7 @@
         </w:tc>
         <w:tc>
           <w:tcPr>
-            <w:tcW w:w="2340" w:type="dxa"/>
+            <w:tcW w:w="2790" w:type="dxa"/>
             <w:tcBorders>
               <w:top w:val="nil"/>
               <w:left w:val="nil"/>
@@ -7842,21 +7831,7 @@
         <w:rPr>
           <w:lang w:eastAsia="zh-CN"/>
         </w:rPr>
-        <w:t>pladius</w:t>
-      </w:r>
-      <w:proofErr w:type="gramStart"/>
-      <w:r>
-        <w:rPr>
-          <w:lang w:eastAsia="zh-CN"/>
-        </w:rPr>
-        <w:t>22 ,</w:t>
-      </w:r>
-      <w:proofErr w:type="gramEnd"/>
-      <w:r>
-        <w:rPr>
-          <w:lang w:eastAsia="zh-CN"/>
-        </w:rPr>
-        <w:t xml:space="preserve"> AEP has to pull the data fr</w:t>
+        <w:t>pladius22 , AEP has to pull the data fr</w:t>
       </w:r>
       <w:r>
         <w:rPr>
@@ -7894,6 +7869,7 @@
         <w:rPr>
           <w:lang w:eastAsia="zh-CN"/>
         </w:rPr>
+        <w:lastRenderedPageBreak/>
         <w:t>MNP</w:t>
       </w:r>
       <w:r>
@@ -8278,7 +8254,6 @@
                 <w:szCs w:val="20"/>
               </w:rPr>
             </w:pPr>
-            <w:proofErr w:type="gramStart"/>
             <w:r>
               <w:rPr>
                 <w:rFonts w:ascii="Tahoma" w:eastAsia="Times New Roman" w:hAnsi="Tahoma" w:cs="Tahoma"/>
@@ -8288,7 +8263,6 @@
               </w:rPr>
               <w:t>.sync</w:t>
             </w:r>
-            <w:proofErr w:type="gramEnd"/>
           </w:p>
         </w:tc>
       </w:tr>
@@ -8323,25 +8297,14 @@
               <w:t>tbl_order_msisdn</w:t>
             </w:r>
             <w:proofErr w:type="spellEnd"/>
-            <w:proofErr w:type="gramStart"/>
-            <w:r>
-              <w:rPr>
-                <w:rFonts w:ascii="Calibri" w:hAnsi="Calibri" w:cs="Calibri"/>
-                <w:color w:val="000000"/>
-                <w:sz w:val="16"/>
-                <w:szCs w:val="16"/>
-              </w:rPr>
-              <w:t>_[</w:t>
-            </w:r>
-            <w:proofErr w:type="gramEnd"/>
-            <w:r>
-              <w:rPr>
-                <w:rFonts w:ascii="Calibri" w:hAnsi="Calibri" w:cs="Calibri"/>
-                <w:color w:val="000000"/>
-                <w:sz w:val="16"/>
-                <w:szCs w:val="16"/>
-              </w:rPr>
-              <w:t>0-9]_</w:t>
+            <w:r>
+              <w:rPr>
+                <w:rFonts w:ascii="Calibri" w:hAnsi="Calibri" w:cs="Calibri"/>
+                <w:color w:val="000000"/>
+                <w:sz w:val="16"/>
+                <w:szCs w:val="16"/>
+              </w:rPr>
+              <w:t>_[0-9]_</w:t>
             </w:r>
             <w:proofErr w:type="spellStart"/>
             <w:r>
@@ -8429,25 +8392,14 @@
               <w:t>tbl_order_msisdn</w:t>
             </w:r>
             <w:proofErr w:type="spellEnd"/>
-            <w:proofErr w:type="gramStart"/>
-            <w:r>
-              <w:rPr>
-                <w:rFonts w:ascii="Calibri" w:hAnsi="Calibri" w:cs="Calibri"/>
-                <w:color w:val="000000"/>
-                <w:sz w:val="16"/>
-                <w:szCs w:val="16"/>
-              </w:rPr>
-              <w:t>_[</w:t>
-            </w:r>
-            <w:proofErr w:type="gramEnd"/>
-            <w:r>
-              <w:rPr>
-                <w:rFonts w:ascii="Calibri" w:hAnsi="Calibri" w:cs="Calibri"/>
-                <w:color w:val="000000"/>
-                <w:sz w:val="16"/>
-                <w:szCs w:val="16"/>
-              </w:rPr>
-              <w:t>0-9]_</w:t>
+            <w:r>
+              <w:rPr>
+                <w:rFonts w:ascii="Calibri" w:hAnsi="Calibri" w:cs="Calibri"/>
+                <w:color w:val="000000"/>
+                <w:sz w:val="16"/>
+                <w:szCs w:val="16"/>
+              </w:rPr>
+              <w:t>_[0-9]_</w:t>
             </w:r>
             <w:proofErr w:type="spellStart"/>
             <w:r>
@@ -8477,7 +8429,6 @@
                 <w:szCs w:val="20"/>
               </w:rPr>
             </w:pPr>
-            <w:proofErr w:type="gramStart"/>
             <w:r>
               <w:rPr>
                 <w:rFonts w:ascii="Tahoma" w:eastAsia="Times New Roman" w:hAnsi="Tahoma" w:cs="Tahoma"/>
@@ -8487,7 +8438,6 @@
               </w:rPr>
               <w:t>.sync</w:t>
             </w:r>
-            <w:proofErr w:type="gramEnd"/>
           </w:p>
         </w:tc>
       </w:tr>
@@ -8614,7 +8564,6 @@
                 <w:szCs w:val="20"/>
               </w:rPr>
             </w:pPr>
-            <w:proofErr w:type="gramStart"/>
             <w:r>
               <w:rPr>
                 <w:rFonts w:ascii="Tahoma" w:eastAsia="Times New Roman" w:hAnsi="Tahoma" w:cs="Tahoma"/>
@@ -8624,7 +8573,6 @@
               </w:rPr>
               <w:t>.sync</w:t>
             </w:r>
-            <w:proofErr w:type="gramEnd"/>
           </w:p>
         </w:tc>
       </w:tr>
@@ -8751,7 +8699,6 @@
                 <w:szCs w:val="20"/>
               </w:rPr>
             </w:pPr>
-            <w:proofErr w:type="gramStart"/>
             <w:r>
               <w:rPr>
                 <w:rFonts w:ascii="Tahoma" w:eastAsia="Times New Roman" w:hAnsi="Tahoma" w:cs="Tahoma"/>
@@ -8761,7 +8708,6 @@
               </w:rPr>
               <w:t>.sync</w:t>
             </w:r>
-            <w:proofErr w:type="gramEnd"/>
           </w:p>
         </w:tc>
       </w:tr>
@@ -9795,27 +9741,7 @@
                 <w:sz w:val="16"/>
                 <w:szCs w:val="16"/>
               </w:rPr>
-              <w:t>tbl_order_msisdn</w:t>
-            </w:r>
-            <w:proofErr w:type="gramStart"/>
-            <w:r>
-              <w:rPr>
-                <w:rFonts w:ascii="Calibri" w:hAnsi="Calibri" w:cs="Calibri"/>
-                <w:color w:val="000000"/>
-                <w:sz w:val="16"/>
-                <w:szCs w:val="16"/>
-              </w:rPr>
-              <w:t>_[</w:t>
-            </w:r>
-            <w:proofErr w:type="gramEnd"/>
-            <w:r>
-              <w:rPr>
-                <w:rFonts w:ascii="Calibri" w:hAnsi="Calibri" w:cs="Calibri"/>
-                <w:color w:val="000000"/>
-                <w:sz w:val="16"/>
-                <w:szCs w:val="16"/>
-              </w:rPr>
-              <w:t>0-9]_yyyymmdd</w:t>
+              <w:t>tbl_order_msisdn_[0-9]_yyyymmdd</w:t>
             </w:r>
             <w:r>
               <w:rPr>
@@ -9883,37 +9809,10 @@
                 <w:sz w:val="16"/>
                 <w:szCs w:val="16"/>
               </w:rPr>
-              <w:t>tbl_order_msisdn_0_20200130.dattbl_order_msisdn</w:t>
-            </w:r>
-            <w:proofErr w:type="gramStart"/>
-            <w:r>
-              <w:rPr>
-                <w:rFonts w:ascii="Calibri" w:hAnsi="Calibri" w:cs="Calibri"/>
-                <w:color w:val="000000"/>
-                <w:sz w:val="16"/>
-                <w:szCs w:val="16"/>
-              </w:rPr>
-              <w:t>_[</w:t>
-            </w:r>
-            <w:proofErr w:type="gramEnd"/>
-            <w:r>
-              <w:rPr>
-                <w:rFonts w:ascii="Calibri" w:hAnsi="Calibri" w:cs="Calibri"/>
-                <w:color w:val="000000"/>
-                <w:sz w:val="16"/>
-                <w:szCs w:val="16"/>
-              </w:rPr>
-              <w:t>0-9]_yyyymmdd</w:t>
-            </w:r>
-            <w:r>
-              <w:rPr>
-                <w:rFonts w:ascii="Calibri" w:hAnsi="Calibri" w:cs="Calibri"/>
-                <w:color w:val="000000"/>
-                <w:sz w:val="16"/>
-                <w:szCs w:val="16"/>
-              </w:rPr>
-              <w:t>.dat</w:t>
-            </w:r>
+              <w:t>tbl_order_msisdn_0_20200130.dat</w:t>
+            </w:r>
+            <w:bookmarkStart w:id="28" w:name="_GoBack"/>
+            <w:bookmarkEnd w:id="28"/>
           </w:p>
         </w:tc>
       </w:tr>
@@ -10132,6 +10031,7 @@
                 <w:sz w:val="16"/>
                 <w:szCs w:val="16"/>
               </w:rPr>
+              <w:lastRenderedPageBreak/>
               <w:t>4</w:t>
             </w:r>
           </w:p>
@@ -10298,22 +10198,22 @@
       <w:pPr>
         <w:pStyle w:val="Heading2"/>
       </w:pPr>
-      <w:bookmarkStart w:id="28" w:name="_Toc17817298"/>
-      <w:bookmarkStart w:id="29" w:name="_Toc18078520"/>
-      <w:bookmarkStart w:id="30" w:name="_Toc18503633"/>
-      <w:bookmarkStart w:id="31" w:name="_Toc18518999"/>
-      <w:bookmarkStart w:id="32" w:name="_Toc18593475"/>
+      <w:bookmarkStart w:id="29" w:name="_Toc17817298"/>
+      <w:bookmarkStart w:id="30" w:name="_Toc18078520"/>
+      <w:bookmarkStart w:id="31" w:name="_Toc18503633"/>
+      <w:bookmarkStart w:id="32" w:name="_Toc18518999"/>
+      <w:bookmarkStart w:id="33" w:name="_Toc18593475"/>
       <w:r>
         <w:t xml:space="preserve">1.4 ODS </w:t>
       </w:r>
       <w:r>
         <w:t>Table Naming convention</w:t>
       </w:r>
-      <w:bookmarkEnd w:id="28"/>
       <w:bookmarkEnd w:id="29"/>
       <w:bookmarkEnd w:id="30"/>
       <w:bookmarkEnd w:id="31"/>
       <w:bookmarkEnd w:id="32"/>
+      <w:bookmarkEnd w:id="33"/>
       <w:r>
         <w:t xml:space="preserve"> </w:t>
       </w:r>
@@ -10336,21 +10236,7 @@
         <w:rPr>
           <w:rFonts w:asciiTheme="minorHAnsi" w:hAnsiTheme="minorHAnsi"/>
         </w:rPr>
-        <w:t xml:space="preserve">Transaction </w:t>
-      </w:r>
-      <w:proofErr w:type="gramStart"/>
-      <w:r>
-        <w:rPr>
-          <w:rFonts w:asciiTheme="minorHAnsi" w:hAnsiTheme="minorHAnsi"/>
-        </w:rPr>
-        <w:t>Table :</w:t>
-      </w:r>
-      <w:proofErr w:type="gramEnd"/>
-      <w:r>
-        <w:rPr>
-          <w:rFonts w:asciiTheme="minorHAnsi" w:hAnsiTheme="minorHAnsi"/>
-        </w:rPr>
-        <w:t xml:space="preserve"> DWO_</w:t>
+        <w:t>Transaction Table : DWO_</w:t>
       </w:r>
       <w:r>
         <w:rPr>
@@ -10428,21 +10314,7 @@
         <w:rPr>
           <w:rFonts w:asciiTheme="minorHAnsi" w:hAnsiTheme="minorHAnsi"/>
         </w:rPr>
-        <w:t xml:space="preserve">Dimension / Master </w:t>
-      </w:r>
-      <w:proofErr w:type="gramStart"/>
-      <w:r>
-        <w:rPr>
-          <w:rFonts w:asciiTheme="minorHAnsi" w:hAnsiTheme="minorHAnsi"/>
-        </w:rPr>
-        <w:t>Table :</w:t>
-      </w:r>
-      <w:proofErr w:type="gramEnd"/>
-      <w:r>
-        <w:rPr>
-          <w:rFonts w:asciiTheme="minorHAnsi" w:hAnsiTheme="minorHAnsi"/>
-        </w:rPr>
-        <w:t xml:space="preserve"> DIM_</w:t>
+        <w:t>Dimension / Master Table : DIM_</w:t>
       </w:r>
       <w:r>
         <w:rPr>
@@ -10524,21 +10396,20 @@
           <w:lang w:val="en-GB"/>
         </w:rPr>
       </w:pPr>
-      <w:bookmarkStart w:id="33" w:name="_Toc11172449"/>
-      <w:bookmarkStart w:id="34" w:name="_Toc11172450"/>
-      <w:bookmarkStart w:id="35" w:name="_Toc11172451"/>
-      <w:bookmarkStart w:id="36" w:name="_Toc11172452"/>
-      <w:bookmarkStart w:id="37" w:name="_Toc11172453"/>
-      <w:bookmarkStart w:id="38" w:name="_Toc11172454"/>
-      <w:bookmarkStart w:id="39" w:name="_Toc11172455"/>
-      <w:bookmarkStart w:id="40" w:name="_Toc11172456"/>
-      <w:bookmarkStart w:id="41" w:name="_Toc11172457"/>
-      <w:bookmarkStart w:id="42" w:name="_Toc11172458"/>
-      <w:bookmarkStart w:id="43" w:name="_Toc11172459"/>
-      <w:bookmarkStart w:id="44" w:name="_Toc11172460"/>
-      <w:bookmarkStart w:id="45" w:name="_Toc11172461"/>
-      <w:bookmarkStart w:id="46" w:name="_Toc18593476"/>
-      <w:bookmarkEnd w:id="33"/>
+      <w:bookmarkStart w:id="34" w:name="_Toc11172449"/>
+      <w:bookmarkStart w:id="35" w:name="_Toc11172450"/>
+      <w:bookmarkStart w:id="36" w:name="_Toc11172451"/>
+      <w:bookmarkStart w:id="37" w:name="_Toc11172452"/>
+      <w:bookmarkStart w:id="38" w:name="_Toc11172453"/>
+      <w:bookmarkStart w:id="39" w:name="_Toc11172454"/>
+      <w:bookmarkStart w:id="40" w:name="_Toc11172455"/>
+      <w:bookmarkStart w:id="41" w:name="_Toc11172456"/>
+      <w:bookmarkStart w:id="42" w:name="_Toc11172457"/>
+      <w:bookmarkStart w:id="43" w:name="_Toc11172458"/>
+      <w:bookmarkStart w:id="44" w:name="_Toc11172459"/>
+      <w:bookmarkStart w:id="45" w:name="_Toc11172460"/>
+      <w:bookmarkStart w:id="46" w:name="_Toc11172461"/>
+      <w:bookmarkStart w:id="47" w:name="_Toc18593476"/>
       <w:bookmarkEnd w:id="34"/>
       <w:bookmarkEnd w:id="35"/>
       <w:bookmarkEnd w:id="36"/>
@@ -10551,6 +10422,7 @@
       <w:bookmarkEnd w:id="43"/>
       <w:bookmarkEnd w:id="44"/>
       <w:bookmarkEnd w:id="45"/>
+      <w:bookmarkEnd w:id="46"/>
       <w:r>
         <w:rPr>
           <w:rFonts w:cs="Arial"/>
@@ -10561,7 +10433,7 @@
       </w:r>
       <w:bookmarkEnd w:id="22"/>
       <w:bookmarkEnd w:id="23"/>
-      <w:bookmarkEnd w:id="46"/>
+      <w:bookmarkEnd w:id="47"/>
     </w:p>
     <w:p>
       <w:pPr>
@@ -10573,15 +10445,7 @@
         <w:spacing w:after="120" w:line="240" w:lineRule="auto"/>
       </w:pPr>
       <w:r>
-        <w:t xml:space="preserve">Master data file will be Pushed to the EDW landing path </w:t>
-      </w:r>
-      <w:proofErr w:type="gramStart"/>
-      <w:r>
-        <w:t>on a daily basis</w:t>
-      </w:r>
-      <w:proofErr w:type="gramEnd"/>
-      <w:r>
-        <w:t xml:space="preserve"> even if there is no</w:t>
+        <w:t>Master data file will be Pushed to the EDW landing path on a daily basis even if there is no</w:t>
       </w:r>
       <w:r>
         <w:t xml:space="preserve"> new data</w:t>
@@ -10735,9 +10599,9 @@
           <w:lang w:val="en-GB"/>
         </w:rPr>
       </w:pPr>
-      <w:bookmarkStart w:id="47" w:name="_Toc442867577"/>
-      <w:bookmarkStart w:id="48" w:name="_Toc512435631"/>
-      <w:bookmarkStart w:id="49" w:name="_Toc18593477"/>
+      <w:bookmarkStart w:id="48" w:name="_Toc442867577"/>
+      <w:bookmarkStart w:id="49" w:name="_Toc512435631"/>
+      <w:bookmarkStart w:id="50" w:name="_Toc18593477"/>
       <w:r>
         <w:rPr>
           <w:rFonts w:cs="Arial"/>
@@ -10746,9 +10610,9 @@
         <w:lastRenderedPageBreak/>
         <w:t>Interface Details</w:t>
       </w:r>
-      <w:bookmarkEnd w:id="47"/>
       <w:bookmarkEnd w:id="48"/>
       <w:bookmarkEnd w:id="49"/>
+      <w:bookmarkEnd w:id="50"/>
     </w:p>
     <w:p>
       <w:pPr>
@@ -10757,9 +10621,9 @@
           <w:lang w:val="en-GB"/>
         </w:rPr>
       </w:pPr>
-      <w:bookmarkStart w:id="50" w:name="_Toc18593478"/>
-      <w:bookmarkStart w:id="51" w:name="_Toc442867578"/>
-      <w:bookmarkStart w:id="52" w:name="_Toc512435632"/>
+      <w:bookmarkStart w:id="51" w:name="_Toc18593478"/>
+      <w:bookmarkStart w:id="52" w:name="_Toc442867578"/>
+      <w:bookmarkStart w:id="53" w:name="_Toc512435632"/>
       <w:r>
         <w:rPr>
           <w:lang w:val="en-GB"/>
@@ -10784,7 +10648,7 @@
         </w:rPr>
         <w:t>Details of Source Feeds</w:t>
       </w:r>
-      <w:bookmarkEnd w:id="50"/>
+      <w:bookmarkEnd w:id="51"/>
     </w:p>
     <w:tbl>
       <w:tblPr>
@@ -11020,14 +10884,14 @@
           <w:lang w:val="en-GB"/>
         </w:rPr>
       </w:pPr>
-      <w:bookmarkStart w:id="53" w:name="_Toc18593479"/>
+      <w:bookmarkStart w:id="54" w:name="_Toc18593479"/>
       <w:r>
         <w:rPr>
           <w:lang w:val="en-GB"/>
         </w:rPr>
         <w:t>Source Feed Files</w:t>
       </w:r>
-      <w:bookmarkEnd w:id="53"/>
+      <w:bookmarkEnd w:id="54"/>
     </w:p>
     <w:p>
       <w:r>
@@ -11907,25 +11771,14 @@
               <w:t>tbl_order_msisdn</w:t>
             </w:r>
             <w:proofErr w:type="spellEnd"/>
-            <w:proofErr w:type="gramStart"/>
-            <w:r>
-              <w:rPr>
-                <w:rFonts w:ascii="Calibri" w:hAnsi="Calibri" w:cs="Calibri"/>
-                <w:color w:val="000000"/>
-                <w:sz w:val="16"/>
-                <w:szCs w:val="16"/>
-              </w:rPr>
-              <w:t>_[</w:t>
-            </w:r>
-            <w:proofErr w:type="gramEnd"/>
-            <w:r>
-              <w:rPr>
-                <w:rFonts w:ascii="Calibri" w:hAnsi="Calibri" w:cs="Calibri"/>
-                <w:color w:val="000000"/>
-                <w:sz w:val="16"/>
-                <w:szCs w:val="16"/>
-              </w:rPr>
-              <w:t>0-9]_</w:t>
+            <w:r>
+              <w:rPr>
+                <w:rFonts w:ascii="Calibri" w:hAnsi="Calibri" w:cs="Calibri"/>
+                <w:color w:val="000000"/>
+                <w:sz w:val="16"/>
+                <w:szCs w:val="16"/>
+              </w:rPr>
+              <w:t>_[0-9]_</w:t>
             </w:r>
             <w:proofErr w:type="spellStart"/>
             <w:r>
@@ -12935,8 +12788,8 @@
         </w:rPr>
         <w:t xml:space="preserve">Interface </w:t>
       </w:r>
-      <w:bookmarkEnd w:id="51"/>
       <w:bookmarkEnd w:id="52"/>
+      <w:bookmarkEnd w:id="53"/>
       <w:r>
         <w:rPr>
           <w:lang w:val="en-GB"/>
@@ -13818,16 +13671,8 @@
               <w:rPr>
                 <w:b w:val="0"/>
               </w:rPr>
-              <w:t xml:space="preserve">Production </w:t>
-            </w:r>
-            <w:proofErr w:type="gramStart"/>
-            <w:r>
-              <w:rPr>
-                <w:b w:val="0"/>
-              </w:rPr>
-              <w:t>User Name</w:t>
-            </w:r>
-            <w:proofErr w:type="gramEnd"/>
+              <w:t>Production User Name</w:t>
+            </w:r>
           </w:p>
         </w:tc>
         <w:tc>
@@ -13884,21 +13729,12 @@
                 <w:sz w:val="20"/>
               </w:rPr>
             </w:pPr>
-            <w:proofErr w:type="gramStart"/>
             <w:r>
               <w:rPr>
                 <w:rFonts w:eastAsia="Times New Roman"/>
                 <w:sz w:val="20"/>
               </w:rPr>
-              <w:t>Server :</w:t>
-            </w:r>
-            <w:proofErr w:type="gramEnd"/>
-            <w:r>
-              <w:rPr>
-                <w:rFonts w:eastAsia="Times New Roman"/>
-                <w:sz w:val="20"/>
-              </w:rPr>
-              <w:t xml:space="preserve"> pladius22</w:t>
+              <w:t>Server : pladius22</w:t>
             </w:r>
           </w:p>
           <w:p>
@@ -14033,7 +13869,7 @@
           <w:lang w:val="en-AU"/>
         </w:rPr>
       </w:pPr>
-      <w:bookmarkStart w:id="54" w:name="_Hlk522570037"/>
+      <w:bookmarkStart w:id="55" w:name="_Hlk522570037"/>
       <w:r>
         <w:rPr>
           <w:lang w:val="en-AU"/>
@@ -14679,25 +14515,14 @@
               <w:t>tbl_order_msisdn</w:t>
             </w:r>
             <w:proofErr w:type="spellEnd"/>
-            <w:proofErr w:type="gramStart"/>
-            <w:r>
-              <w:rPr>
-                <w:rFonts w:ascii="Calibri" w:hAnsi="Calibri" w:cs="Calibri"/>
-                <w:color w:val="000000"/>
-                <w:sz w:val="16"/>
-                <w:szCs w:val="16"/>
-              </w:rPr>
-              <w:t>_[</w:t>
-            </w:r>
-            <w:proofErr w:type="gramEnd"/>
-            <w:r>
-              <w:rPr>
-                <w:rFonts w:ascii="Calibri" w:hAnsi="Calibri" w:cs="Calibri"/>
-                <w:color w:val="000000"/>
-                <w:sz w:val="16"/>
-                <w:szCs w:val="16"/>
-              </w:rPr>
-              <w:t>0-9]_</w:t>
+            <w:r>
+              <w:rPr>
+                <w:rFonts w:ascii="Calibri" w:hAnsi="Calibri" w:cs="Calibri"/>
+                <w:color w:val="000000"/>
+                <w:sz w:val="16"/>
+                <w:szCs w:val="16"/>
+              </w:rPr>
+              <w:t>_[0-9]_</w:t>
             </w:r>
             <w:proofErr w:type="spellStart"/>
             <w:r>
@@ -15283,8 +15108,8 @@
           <w:lang w:val="en-GB"/>
         </w:rPr>
       </w:pPr>
-      <w:bookmarkStart w:id="55" w:name="_Toc468289721"/>
-      <w:bookmarkEnd w:id="54"/>
+      <w:bookmarkStart w:id="56" w:name="_Toc468289721"/>
+      <w:bookmarkEnd w:id="55"/>
     </w:p>
     <w:p>
       <w:pPr>
@@ -15552,7 +15377,7 @@
         <w:t>. For those the value is blank are exempted from the file count validation check.</w:t>
       </w:r>
     </w:p>
-    <w:bookmarkEnd w:id="55"/>
+    <w:bookmarkEnd w:id="56"/>
     <w:p>
       <w:pPr>
         <w:pStyle w:val="Heading4"/>
@@ -16566,10 +16391,10 @@
           <w:lang w:val="en-GB"/>
         </w:rPr>
       </w:pPr>
-      <w:bookmarkStart w:id="56" w:name="_Toc15831562"/>
-      <w:bookmarkStart w:id="57" w:name="_Toc15837882"/>
-      <w:bookmarkStart w:id="58" w:name="_Toc16081823"/>
-      <w:bookmarkStart w:id="59" w:name="_Toc18593480"/>
+      <w:bookmarkStart w:id="57" w:name="_Toc15831562"/>
+      <w:bookmarkStart w:id="58" w:name="_Toc15837882"/>
+      <w:bookmarkStart w:id="59" w:name="_Toc16081823"/>
+      <w:bookmarkStart w:id="60" w:name="_Toc18593480"/>
       <w:r>
         <w:rPr>
           <w:lang w:val="en-GB"/>
@@ -16582,10 +16407,10 @@
         </w:rPr>
         <w:t>Record Format</w:t>
       </w:r>
-      <w:bookmarkEnd w:id="56"/>
       <w:bookmarkEnd w:id="57"/>
       <w:bookmarkEnd w:id="58"/>
       <w:bookmarkEnd w:id="59"/>
+      <w:bookmarkEnd w:id="60"/>
       <w:r>
         <w:rPr>
           <w:lang w:val="en-GB"/>
@@ -16728,9 +16553,6 @@
         </w:numPr>
       </w:pPr>
       <w:r>
-        <w:t xml:space="preserve"> </w:t>
-      </w:r>
-      <w:r>
         <w:t>D</w:t>
       </w:r>
       <w:r>
@@ -18453,10 +18275,7 @@
         <w:br w:type="textWrapping" w:clear="all"/>
       </w:r>
     </w:p>
-    <w:p>
-      <w:bookmarkStart w:id="60" w:name="_GoBack"/>
-      <w:bookmarkEnd w:id="60"/>
-    </w:p>
+    <w:p/>
     <w:p>
       <w:pPr>
         <w:pStyle w:val="Heading5"/>
@@ -18483,15 +18302,7 @@
         <w:ind w:left="1440"/>
       </w:pPr>
       <w:r>
-        <w:t xml:space="preserve">Save Message </w:t>
-      </w:r>
-      <w:proofErr w:type="gramStart"/>
-      <w:r>
-        <w:t>format  Configuration</w:t>
-      </w:r>
-      <w:proofErr w:type="gramEnd"/>
-      <w:r>
-        <w:t>.</w:t>
+        <w:t>Save Message format  Configuration.</w:t>
       </w:r>
     </w:p>
     <w:tbl>
@@ -26841,21 +26652,12 @@
                 <w:szCs w:val="16"/>
               </w:rPr>
             </w:pPr>
-            <w:proofErr w:type="gramStart"/>
-            <w:r>
-              <w:rPr>
-                <w:sz w:val="16"/>
-                <w:szCs w:val="16"/>
-              </w:rPr>
-              <w:t>01 :</w:t>
-            </w:r>
-            <w:proofErr w:type="gramEnd"/>
-            <w:r>
-              <w:rPr>
-                <w:sz w:val="16"/>
-                <w:szCs w:val="16"/>
-              </w:rPr>
-              <w:t xml:space="preserve"> ºÑµÃ»ÃÐªÒª¹   </w:t>
+            <w:r>
+              <w:rPr>
+                <w:sz w:val="16"/>
+                <w:szCs w:val="16"/>
+              </w:rPr>
+              <w:t xml:space="preserve">01 : ºÑµÃ»ÃÐªÒª¹   </w:t>
             </w:r>
           </w:p>
         </w:tc>
@@ -37356,21 +37158,7 @@
         <w:rPr>
           <w:lang w:val="en-GB"/>
         </w:rPr>
-        <w:t xml:space="preserve">Control </w:t>
-      </w:r>
-      <w:proofErr w:type="gramStart"/>
-      <w:r>
-        <w:rPr>
-          <w:lang w:val="en-GB"/>
-        </w:rPr>
-        <w:t>Feed  -</w:t>
-      </w:r>
-      <w:proofErr w:type="gramEnd"/>
-      <w:r>
-        <w:rPr>
-          <w:lang w:val="en-GB"/>
-        </w:rPr>
-        <w:t xml:space="preserve"> </w:t>
+        <w:t xml:space="preserve">Control Feed  - </w:t>
       </w:r>
       <w:r>
         <w:rPr>
@@ -37853,7 +37641,6 @@
                 <w:szCs w:val="16"/>
               </w:rPr>
             </w:pPr>
-            <w:proofErr w:type="gramStart"/>
             <w:r>
               <w:rPr>
                 <w:rFonts w:eastAsia="Times New Roman" w:cstheme="minorHAnsi"/>
@@ -37863,7 +37650,6 @@
               </w:rPr>
               <w:t>.sync</w:t>
             </w:r>
-            <w:proofErr w:type="gramEnd"/>
           </w:p>
         </w:tc>
         <w:tc>
@@ -37975,25 +37761,14 @@
               <w:t>tbl_order_msisdn</w:t>
             </w:r>
             <w:proofErr w:type="spellEnd"/>
-            <w:proofErr w:type="gramStart"/>
-            <w:r>
-              <w:rPr>
-                <w:rFonts w:ascii="Calibri" w:hAnsi="Calibri" w:cs="Calibri"/>
-                <w:color w:val="000000"/>
-                <w:sz w:val="16"/>
-                <w:szCs w:val="16"/>
-              </w:rPr>
-              <w:t>_[</w:t>
-            </w:r>
-            <w:proofErr w:type="gramEnd"/>
-            <w:r>
-              <w:rPr>
-                <w:rFonts w:ascii="Calibri" w:hAnsi="Calibri" w:cs="Calibri"/>
-                <w:color w:val="000000"/>
-                <w:sz w:val="16"/>
-                <w:szCs w:val="16"/>
-              </w:rPr>
-              <w:t>0-9]_</w:t>
+            <w:r>
+              <w:rPr>
+                <w:rFonts w:ascii="Calibri" w:hAnsi="Calibri" w:cs="Calibri"/>
+                <w:color w:val="000000"/>
+                <w:sz w:val="16"/>
+                <w:szCs w:val="16"/>
+              </w:rPr>
+              <w:t>_[0-9]_</w:t>
             </w:r>
             <w:proofErr w:type="spellStart"/>
             <w:r>
@@ -38081,25 +37856,14 @@
               <w:t>tbl_order_msisdn</w:t>
             </w:r>
             <w:proofErr w:type="spellEnd"/>
-            <w:proofErr w:type="gramStart"/>
-            <w:r>
-              <w:rPr>
-                <w:rFonts w:ascii="Calibri" w:hAnsi="Calibri" w:cs="Calibri"/>
-                <w:color w:val="000000"/>
-                <w:sz w:val="16"/>
-                <w:szCs w:val="16"/>
-              </w:rPr>
-              <w:t>_[</w:t>
-            </w:r>
-            <w:proofErr w:type="gramEnd"/>
-            <w:r>
-              <w:rPr>
-                <w:rFonts w:ascii="Calibri" w:hAnsi="Calibri" w:cs="Calibri"/>
-                <w:color w:val="000000"/>
-                <w:sz w:val="16"/>
-                <w:szCs w:val="16"/>
-              </w:rPr>
-              <w:t>0-9]_</w:t>
+            <w:r>
+              <w:rPr>
+                <w:rFonts w:ascii="Calibri" w:hAnsi="Calibri" w:cs="Calibri"/>
+                <w:color w:val="000000"/>
+                <w:sz w:val="16"/>
+                <w:szCs w:val="16"/>
+              </w:rPr>
+              <w:t>_[0-9]_</w:t>
             </w:r>
             <w:proofErr w:type="spellStart"/>
             <w:r>
@@ -38129,7 +37893,6 @@
                 <w:szCs w:val="16"/>
               </w:rPr>
             </w:pPr>
-            <w:proofErr w:type="gramStart"/>
             <w:r>
               <w:rPr>
                 <w:rFonts w:eastAsia="Times New Roman" w:cstheme="minorHAnsi"/>
@@ -38139,7 +37902,6 @@
               </w:rPr>
               <w:t>.sync</w:t>
             </w:r>
-            <w:proofErr w:type="gramEnd"/>
           </w:p>
         </w:tc>
         <w:tc>
@@ -38343,7 +38105,6 @@
                 <w:szCs w:val="16"/>
               </w:rPr>
             </w:pPr>
-            <w:proofErr w:type="gramStart"/>
             <w:r>
               <w:rPr>
                 <w:rFonts w:eastAsia="Times New Roman" w:cstheme="minorHAnsi"/>
@@ -38353,7 +38114,6 @@
               </w:rPr>
               <w:t>.sync</w:t>
             </w:r>
-            <w:proofErr w:type="gramEnd"/>
           </w:p>
         </w:tc>
         <w:tc>
@@ -38557,7 +38317,6 @@
                 <w:szCs w:val="16"/>
               </w:rPr>
             </w:pPr>
-            <w:proofErr w:type="gramStart"/>
             <w:r>
               <w:rPr>
                 <w:rFonts w:eastAsia="Times New Roman" w:cstheme="minorHAnsi"/>
@@ -38567,7 +38326,6 @@
               </w:rPr>
               <w:t>.sync</w:t>
             </w:r>
-            <w:proofErr w:type="gramEnd"/>
           </w:p>
         </w:tc>
         <w:tc>
@@ -38885,7 +38643,7 @@
           <v:shape id="_x0000_i1025" type="#_x0000_t75" style="width:79.5pt;height:50.25pt" o:ole="">
             <v:imagedata r:id="rId12" o:title=""/>
           </v:shape>
-          <o:OLEObject Type="Embed" ProgID="Excel.Sheet.12" ShapeID="_x0000_i1025" DrawAspect="Icon" ObjectID="_1645605656" r:id="rId13"/>
+          <o:OLEObject Type="Embed" ProgID="Excel.Sheet.12" ShapeID="_x0000_i1025" DrawAspect="Icon" ObjectID="_1645946952" r:id="rId13"/>
         </w:object>
       </w:r>
     </w:p>
@@ -39037,21 +38795,7 @@
         <w:rPr>
           <w:lang w:eastAsia="zh-CN"/>
         </w:rPr>
-        <w:t xml:space="preserve"> AEP </w:t>
-      </w:r>
-      <w:proofErr w:type="gramStart"/>
-      <w:r>
-        <w:rPr>
-          <w:lang w:eastAsia="zh-CN"/>
-        </w:rPr>
-        <w:t>has to</w:t>
-      </w:r>
-      <w:proofErr w:type="gramEnd"/>
-      <w:r>
-        <w:rPr>
-          <w:lang w:eastAsia="zh-CN"/>
-        </w:rPr>
-        <w:t xml:space="preserve"> pull from EDW Landing path the files. </w:t>
+        <w:t xml:space="preserve"> AEP has to pull from EDW Landing path the files. </w:t>
       </w:r>
     </w:p>
     <w:tbl>
@@ -39612,25 +39356,14 @@
               <w:t>tbl_order_msisdn</w:t>
             </w:r>
             <w:proofErr w:type="spellEnd"/>
-            <w:proofErr w:type="gramStart"/>
-            <w:r>
-              <w:rPr>
-                <w:rFonts w:ascii="Calibri" w:hAnsi="Calibri" w:cs="Calibri"/>
-                <w:color w:val="000000"/>
-                <w:sz w:val="16"/>
-                <w:szCs w:val="16"/>
-              </w:rPr>
-              <w:t>_[</w:t>
-            </w:r>
-            <w:proofErr w:type="gramEnd"/>
-            <w:r>
-              <w:rPr>
-                <w:rFonts w:ascii="Calibri" w:hAnsi="Calibri" w:cs="Calibri"/>
-                <w:color w:val="000000"/>
-                <w:sz w:val="16"/>
-                <w:szCs w:val="16"/>
-              </w:rPr>
-              <w:t>0-9]_</w:t>
+            <w:r>
+              <w:rPr>
+                <w:rFonts w:ascii="Calibri" w:hAnsi="Calibri" w:cs="Calibri"/>
+                <w:color w:val="000000"/>
+                <w:sz w:val="16"/>
+                <w:szCs w:val="16"/>
+              </w:rPr>
+              <w:t>_[0-9]_</w:t>
             </w:r>
             <w:proofErr w:type="spellStart"/>
             <w:r>
@@ -40218,21 +39951,12 @@
           <w:lang w:eastAsia="zh-CN"/>
         </w:rPr>
       </w:pPr>
-      <w:proofErr w:type="gramStart"/>
       <w:r>
         <w:rPr>
           <w:rFonts w:eastAsiaTheme="minorHAnsi"/>
           <w:lang w:eastAsia="zh-CN"/>
         </w:rPr>
-        <w:t>Zero byte</w:t>
-      </w:r>
-      <w:proofErr w:type="gramEnd"/>
-      <w:r>
-        <w:rPr>
-          <w:rFonts w:eastAsiaTheme="minorHAnsi"/>
-          <w:lang w:eastAsia="zh-CN"/>
-        </w:rPr>
-        <w:t xml:space="preserve"> check</w:t>
+        <w:t>Zero byte check</w:t>
       </w:r>
     </w:p>
     <w:p>
@@ -40325,7 +40049,6 @@
       </w:pPr>
       <w:bookmarkStart w:id="95" w:name="_Toc18593486"/>
       <w:bookmarkEnd w:id="94"/>
-      <w:proofErr w:type="gramStart"/>
       <w:r>
         <w:rPr>
           <w:lang w:val="en-GB"/>
@@ -40354,14 +40077,7 @@
         <w:rPr>
           <w:lang w:val="en-GB"/>
         </w:rPr>
-        <w:t>Duplicate</w:t>
-      </w:r>
-      <w:proofErr w:type="gramEnd"/>
-      <w:r>
-        <w:rPr>
-          <w:lang w:val="en-GB"/>
-        </w:rPr>
-        <w:t xml:space="preserve"> File Check</w:t>
+        <w:t>Duplicate File Check</w:t>
       </w:r>
       <w:bookmarkEnd w:id="95"/>
     </w:p>
@@ -40401,23 +40117,7 @@
           <w:rFonts w:cstheme="minorHAnsi"/>
           <w:szCs w:val="20"/>
         </w:rPr>
-        <w:t xml:space="preserve">, the process </w:t>
-      </w:r>
-      <w:proofErr w:type="gramStart"/>
-      <w:r>
-        <w:rPr>
-          <w:rFonts w:cstheme="minorHAnsi"/>
-          <w:szCs w:val="20"/>
-        </w:rPr>
-        <w:t>has to</w:t>
-      </w:r>
-      <w:proofErr w:type="gramEnd"/>
-      <w:r>
-        <w:rPr>
-          <w:rFonts w:cstheme="minorHAnsi"/>
-          <w:szCs w:val="20"/>
-        </w:rPr>
-        <w:t xml:space="preserve"> mark it duplicate </w:t>
+        <w:t xml:space="preserve">, the process has to mark it duplicate </w:t>
       </w:r>
       <w:bookmarkStart w:id="96" w:name="_Hlk522627537"/>
       <w:r>
@@ -40543,7 +40243,6 @@
         </w:rPr>
       </w:pPr>
       <w:bookmarkStart w:id="97" w:name="_Toc18593487"/>
-      <w:proofErr w:type="gramStart"/>
       <w:r>
         <w:rPr>
           <w:lang w:val="en-GB"/>
@@ -40572,14 +40271,7 @@
         <w:rPr>
           <w:lang w:val="en-GB"/>
         </w:rPr>
-        <w:t>Missing</w:t>
-      </w:r>
-      <w:proofErr w:type="gramEnd"/>
-      <w:r>
-        <w:rPr>
-          <w:lang w:val="en-GB"/>
-        </w:rPr>
-        <w:t xml:space="preserve"> file from Source</w:t>
+        <w:t>Missing file from Source</w:t>
       </w:r>
       <w:bookmarkEnd w:id="97"/>
     </w:p>
@@ -40594,21 +40286,7 @@
         <w:rPr>
           <w:lang w:val="en-GB"/>
         </w:rPr>
-        <w:t xml:space="preserve">An alert will be </w:t>
-      </w:r>
-      <w:proofErr w:type="gramStart"/>
-      <w:r>
-        <w:rPr>
-          <w:lang w:val="en-GB"/>
-        </w:rPr>
-        <w:t>send</w:t>
-      </w:r>
-      <w:proofErr w:type="gramEnd"/>
-      <w:r>
-        <w:rPr>
-          <w:lang w:val="en-GB"/>
-        </w:rPr>
-        <w:t xml:space="preserve"> to source owner if file is not received in given time frame.</w:t>
+        <w:t>An alert will be send to source owner if file is not received in given time frame.</w:t>
       </w:r>
     </w:p>
     <w:p>
@@ -40741,7 +40419,6 @@
       </w:pPr>
       <w:bookmarkStart w:id="100" w:name="_Toc18593488"/>
       <w:bookmarkEnd w:id="98"/>
-      <w:proofErr w:type="gramStart"/>
       <w:r>
         <w:rPr>
           <w:lang w:val="en-GB"/>
@@ -40753,14 +40430,7 @@
         <w:rPr>
           <w:lang w:val="en-GB"/>
         </w:rPr>
-        <w:t>Missing</w:t>
-      </w:r>
-      <w:proofErr w:type="gramEnd"/>
-      <w:r>
-        <w:rPr>
-          <w:lang w:val="en-GB"/>
-        </w:rPr>
-        <w:t xml:space="preserve"> records or Incomplete File</w:t>
+        <w:t>Missing records or Incomplete File</w:t>
       </w:r>
       <w:bookmarkEnd w:id="100"/>
       <w:bookmarkEnd w:id="101"/>
@@ -40818,7 +40488,6 @@
       </w:pPr>
       <w:bookmarkStart w:id="103" w:name="_Toc18593489"/>
       <w:bookmarkEnd w:id="102"/>
-      <w:proofErr w:type="gramStart"/>
       <w:r>
         <w:rPr>
           <w:lang w:val="en-GB"/>
@@ -40826,7 +40495,6 @@
         <w:t>4.2.4  Alerts</w:t>
       </w:r>
       <w:bookmarkEnd w:id="103"/>
-      <w:proofErr w:type="gramEnd"/>
       <w:r>
         <w:rPr>
           <w:lang w:val="en-GB"/>
@@ -40924,21 +40592,7 @@
         <w:rPr>
           <w:b/>
         </w:rPr>
-        <w:t xml:space="preserve">Action to be taken by source owner after alert - Once Notification alert is </w:t>
-      </w:r>
-      <w:proofErr w:type="gramStart"/>
-      <w:r>
-        <w:rPr>
-          <w:b/>
-        </w:rPr>
-        <w:t>sent,</w:t>
-      </w:r>
-      <w:proofErr w:type="gramEnd"/>
-      <w:r>
-        <w:rPr>
-          <w:b/>
-        </w:rPr>
-        <w:t xml:space="preserve"> Source owner should check and resend the correct data within 4 hours after the receipt of alert. </w:t>
+        <w:t xml:space="preserve">Action to be taken by source owner after alert - Once Notification alert is sent, Source owner should check and resend the correct data within 4 hours after the receipt of alert. </w:t>
       </w:r>
     </w:p>
     <w:p>
@@ -40951,21 +40605,7 @@
         <w:rPr>
           <w:b/>
         </w:rPr>
-        <w:t xml:space="preserve">Sample Email Content for Missing </w:t>
-      </w:r>
-      <w:proofErr w:type="gramStart"/>
-      <w:r>
-        <w:rPr>
-          <w:b/>
-        </w:rPr>
-        <w:t>file :</w:t>
-      </w:r>
-      <w:proofErr w:type="gramEnd"/>
-      <w:r>
-        <w:rPr>
-          <w:b/>
-        </w:rPr>
-        <w:t>-</w:t>
+        <w:t>Sample Email Content for Missing file :-</w:t>
       </w:r>
     </w:p>
     <w:tbl>
@@ -41160,21 +40800,7 @@
           <w:b/>
         </w:rPr>
         <w:lastRenderedPageBreak/>
-        <w:t xml:space="preserve">Sample Email Content for Reject </w:t>
-      </w:r>
-      <w:proofErr w:type="gramStart"/>
-      <w:r>
-        <w:rPr>
-          <w:b/>
-        </w:rPr>
-        <w:t>file :</w:t>
-      </w:r>
-      <w:proofErr w:type="gramEnd"/>
-      <w:r>
-        <w:rPr>
-          <w:b/>
-        </w:rPr>
-        <w:t>-</w:t>
+        <w:t>Sample Email Content for Reject file :-</w:t>
       </w:r>
     </w:p>
     <w:tbl>
@@ -41425,21 +41051,7 @@
         <w:rPr>
           <w:b/>
         </w:rPr>
-        <w:t xml:space="preserve">Sample Email for </w:t>
-      </w:r>
-      <w:proofErr w:type="gramStart"/>
-      <w:r>
-        <w:rPr>
-          <w:b/>
-        </w:rPr>
-        <w:t>Less</w:t>
-      </w:r>
-      <w:proofErr w:type="gramEnd"/>
-      <w:r>
-        <w:rPr>
-          <w:b/>
-        </w:rPr>
-        <w:t xml:space="preserve"> number of files.</w:t>
+        <w:t>Sample Email for Less number of files.</w:t>
       </w:r>
     </w:p>
     <w:tbl>
@@ -41673,7 +41285,6 @@
       </w:pPr>
       <w:bookmarkStart w:id="107" w:name="_Toc18593490"/>
       <w:bookmarkEnd w:id="106"/>
-      <w:proofErr w:type="gramStart"/>
       <w:r>
         <w:rPr>
           <w:lang w:val="en-GB"/>
@@ -41690,14 +41301,7 @@
         <w:rPr>
           <w:lang w:val="en-GB"/>
         </w:rPr>
-        <w:t xml:space="preserve">  Invalid</w:t>
-      </w:r>
-      <w:proofErr w:type="gramEnd"/>
-      <w:r>
-        <w:rPr>
-          <w:lang w:val="en-GB"/>
-        </w:rPr>
-        <w:t xml:space="preserve"> file format</w:t>
+        <w:t xml:space="preserve">  Invalid file format</w:t>
       </w:r>
       <w:bookmarkEnd w:id="107"/>
       <w:r>
@@ -41767,7 +41371,6 @@
       </w:pPr>
       <w:bookmarkStart w:id="109" w:name="_Toc18593491"/>
       <w:bookmarkEnd w:id="108"/>
-      <w:proofErr w:type="gramStart"/>
       <w:r>
         <w:rPr>
           <w:lang w:val="en-GB"/>
@@ -41784,14 +41387,7 @@
         <w:rPr>
           <w:lang w:val="en-GB"/>
         </w:rPr>
-        <w:t xml:space="preserve">  Erroneous</w:t>
-      </w:r>
-      <w:proofErr w:type="gramEnd"/>
-      <w:r>
-        <w:rPr>
-          <w:lang w:val="en-GB"/>
-        </w:rPr>
-        <w:t xml:space="preserve"> data</w:t>
+        <w:t xml:space="preserve">  Erroneous data</w:t>
       </w:r>
       <w:bookmarkEnd w:id="109"/>
       <w:r>
@@ -41949,23 +41545,7 @@
           <w:rFonts w:asciiTheme="minorHAnsi" w:hAnsiTheme="minorHAnsi" w:cstheme="minorHAnsi"/>
           <w:szCs w:val="20"/>
         </w:rPr>
-        <w:t xml:space="preserve">When new columns added after registered* columns in the file. File handling process will ignore the newly added columns (until the columns are registered in the metadata table for that </w:t>
-      </w:r>
-      <w:proofErr w:type="gramStart"/>
-      <w:r>
-        <w:rPr>
-          <w:rFonts w:asciiTheme="minorHAnsi" w:hAnsiTheme="minorHAnsi" w:cstheme="minorHAnsi"/>
-          <w:szCs w:val="20"/>
-        </w:rPr>
-        <w:t>file )</w:t>
-      </w:r>
-      <w:proofErr w:type="gramEnd"/>
-      <w:r>
-        <w:rPr>
-          <w:rFonts w:asciiTheme="minorHAnsi" w:hAnsiTheme="minorHAnsi" w:cstheme="minorHAnsi"/>
-          <w:szCs w:val="20"/>
-        </w:rPr>
-        <w:t>. File will not be rejected by the processes; however, these columns will be ignored for processing.</w:t>
+        <w:t>When new columns added after registered* columns in the file. File handling process will ignore the newly added columns (until the columns are registered in the metadata table for that file ). File will not be rejected by the processes; however, these columns will be ignored for processing.</w:t>
       </w:r>
     </w:p>
     <w:p>
@@ -42087,21 +41667,7 @@
         <w:rPr>
           <w:lang w:val="en-GB"/>
         </w:rPr>
-        <w:t xml:space="preserve">f the files are not </w:t>
-      </w:r>
-      <w:proofErr w:type="gramStart"/>
-      <w:r>
-        <w:rPr>
-          <w:lang w:val="en-GB"/>
-        </w:rPr>
-        <w:t>received</w:t>
-      </w:r>
-      <w:proofErr w:type="gramEnd"/>
-      <w:r>
-        <w:rPr>
-          <w:lang w:val="en-GB"/>
-        </w:rPr>
-        <w:t xml:space="preserve"> then after one hour&lt;configurable&gt; auto email alert will be sent to the source system owner. </w:t>
+        <w:t xml:space="preserve">f the files are not received then after one hour&lt;configurable&gt; auto email alert will be sent to the source system owner. </w:t>
       </w:r>
     </w:p>
     <w:p>
@@ -42575,7 +42141,7 @@
           <v:shape id="_x0000_i1026" type="#_x0000_t75" style="width:2in;height:86.25pt" o:ole="">
             <v:imagedata r:id="rId15" o:title=""/>
           </v:shape>
-          <o:OLEObject Type="Embed" ProgID="Package" ShapeID="_x0000_i1026" DrawAspect="Content" ObjectID="_1645605657" r:id="rId16"/>
+          <o:OLEObject Type="Embed" ProgID="Package" ShapeID="_x0000_i1026" DrawAspect="Content" ObjectID="_1645946953" r:id="rId16"/>
         </w:object>
       </w:r>
     </w:p>
@@ -46724,6 +46290,29 @@
 </file>
 
 <file path=customXml/item1.xml><?xml version="1.0" encoding="utf-8"?>
+<p:properties xmlns:p="http://schemas.microsoft.com/office/2006/metadata/properties" xmlns:xsi="http://www.w3.org/2001/XMLSchema-instance" xmlns:pc="http://schemas.microsoft.com/office/infopath/2007/PartnerControls">
+  <documentManagement>
+    <SharedWithUsers xmlns="fb15ab9c-5ce3-4966-97a0-841ffe55082a">
+      <UserInfo>
+        <DisplayName/>
+        <AccountId xsi:nil="true"/>
+        <AccountType/>
+      </UserInfo>
+    </SharedWithUsers>
+  </documentManagement>
+</p:properties>
+</file>
+
+<file path=customXml/item2.xml><?xml version="1.0" encoding="utf-8"?>
+<?mso-contentType ?>
+<FormTemplates xmlns="http://schemas.microsoft.com/sharepoint/v3/contenttype/forms">
+  <Display>DocumentLibraryForm</Display>
+  <Edit>DocumentLibraryForm</Edit>
+  <New>DocumentLibraryForm</New>
+</FormTemplates>
+</file>
+
+<file path=customXml/item3.xml><?xml version="1.0" encoding="utf-8"?>
 <ct:contentTypeSchema xmlns:ct="http://schemas.microsoft.com/office/2006/metadata/contentType" xmlns:ma="http://schemas.microsoft.com/office/2006/metadata/properties/metaAttributes" ct:_="" ma:_="" ma:contentTypeName="Document" ma:contentTypeID="0x0101000C723A6D629A244B9035064CEA29699F" ma:contentTypeVersion="10" ma:contentTypeDescription="Create a new document." ma:contentTypeScope="" ma:versionID="87553e00c562de8cd6c407384cf82b2c">
   <xsd:schema xmlns:xsd="http://www.w3.org/2001/XMLSchema" xmlns:xs="http://www.w3.org/2001/XMLSchema" xmlns:p="http://schemas.microsoft.com/office/2006/metadata/properties" xmlns:ns2="5c6a5f84-dc80-404b-9608-a58c80d813cf" xmlns:ns3="fb15ab9c-5ce3-4966-97a0-841ffe55082a" targetNamespace="http://schemas.microsoft.com/office/2006/metadata/properties" ma:root="true" ma:fieldsID="d4bbae41dc301f5af01b4e008dec13af" ns2:_="" ns3:_="">
     <xsd:import namespace="5c6a5f84-dc80-404b-9608-a58c80d813cf"/>
@@ -46926,34 +46515,29 @@
 </ct:contentTypeSchema>
 </file>
 
-<file path=customXml/item2.xml><?xml version="1.0" encoding="utf-8"?>
-<?mso-contentType ?>
-<FormTemplates xmlns="http://schemas.microsoft.com/sharepoint/v3/contenttype/forms">
-  <Display>DocumentLibraryForm</Display>
-  <Edit>DocumentLibraryForm</Edit>
-  <New>DocumentLibraryForm</New>
-</FormTemplates>
-</file>
-
-<file path=customXml/item3.xml><?xml version="1.0" encoding="utf-8"?>
-<p:properties xmlns:p="http://schemas.microsoft.com/office/2006/metadata/properties" xmlns:xsi="http://www.w3.org/2001/XMLSchema-instance" xmlns:pc="http://schemas.microsoft.com/office/infopath/2007/PartnerControls">
-  <documentManagement>
-    <SharedWithUsers xmlns="fb15ab9c-5ce3-4966-97a0-841ffe55082a">
-      <UserInfo>
-        <DisplayName/>
-        <AccountId xsi:nil="true"/>
-        <AccountType/>
-      </UserInfo>
-    </SharedWithUsers>
-  </documentManagement>
-</p:properties>
-</file>
-
 <file path=customXml/item4.xml><?xml version="1.0" encoding="utf-8"?>
 <b:Sources xmlns:b="http://schemas.openxmlformats.org/officeDocument/2006/bibliography" xmlns="http://schemas.openxmlformats.org/officeDocument/2006/bibliography" SelectedStyle="\APASixthEditionOfficeOnline.xsl" StyleName="APA" Version="6"/>
 </file>
 
 <file path=customXml/itemProps1.xml><?xml version="1.0" encoding="utf-8"?>
+<ds:datastoreItem xmlns:ds="http://schemas.openxmlformats.org/officeDocument/2006/customXml" ds:itemID="{BDF64FED-930C-4DEC-85B7-72651C3FD713}">
+  <ds:schemaRefs>
+    <ds:schemaRef ds:uri="http://schemas.microsoft.com/office/2006/metadata/properties"/>
+    <ds:schemaRef ds:uri="http://schemas.microsoft.com/office/infopath/2007/PartnerControls"/>
+    <ds:schemaRef ds:uri="fb15ab9c-5ce3-4966-97a0-841ffe55082a"/>
+  </ds:schemaRefs>
+</ds:datastoreItem>
+</file>
+
+<file path=customXml/itemProps2.xml><?xml version="1.0" encoding="utf-8"?>
+<ds:datastoreItem xmlns:ds="http://schemas.openxmlformats.org/officeDocument/2006/customXml" ds:itemID="{1D9FF5A1-62C4-4472-B463-B2EA64474BE9}">
+  <ds:schemaRefs>
+    <ds:schemaRef ds:uri="http://schemas.microsoft.com/sharepoint/v3/contenttype/forms"/>
+  </ds:schemaRefs>
+</ds:datastoreItem>
+</file>
+
+<file path=customXml/itemProps3.xml><?xml version="1.0" encoding="utf-8"?>
 <ds:datastoreItem xmlns:ds="http://schemas.openxmlformats.org/officeDocument/2006/customXml" ds:itemID="{FF96F2A0-1D6E-4688-BBF5-78F52B5CC98D}">
   <ds:schemaRefs>
     <ds:schemaRef ds:uri="http://schemas.microsoft.com/office/2006/metadata/contentType"/>
@@ -46972,26 +46556,8 @@
 </ds:datastoreItem>
 </file>
 
-<file path=customXml/itemProps2.xml><?xml version="1.0" encoding="utf-8"?>
-<ds:datastoreItem xmlns:ds="http://schemas.openxmlformats.org/officeDocument/2006/customXml" ds:itemID="{1D9FF5A1-62C4-4472-B463-B2EA64474BE9}">
-  <ds:schemaRefs>
-    <ds:schemaRef ds:uri="http://schemas.microsoft.com/sharepoint/v3/contenttype/forms"/>
-  </ds:schemaRefs>
-</ds:datastoreItem>
-</file>
-
-<file path=customXml/itemProps3.xml><?xml version="1.0" encoding="utf-8"?>
-<ds:datastoreItem xmlns:ds="http://schemas.openxmlformats.org/officeDocument/2006/customXml" ds:itemID="{BDF64FED-930C-4DEC-85B7-72651C3FD713}">
-  <ds:schemaRefs>
-    <ds:schemaRef ds:uri="http://schemas.microsoft.com/office/2006/metadata/properties"/>
-    <ds:schemaRef ds:uri="http://schemas.microsoft.com/office/infopath/2007/PartnerControls"/>
-    <ds:schemaRef ds:uri="fb15ab9c-5ce3-4966-97a0-841ffe55082a"/>
-  </ds:schemaRefs>
-</ds:datastoreItem>
-</file>
-
 <file path=customXml/itemProps4.xml><?xml version="1.0" encoding="utf-8"?>
-<ds:datastoreItem xmlns:ds="http://schemas.openxmlformats.org/officeDocument/2006/customXml" ds:itemID="{3F415879-965E-4936-A313-EA4CBC71208B}">
+<ds:datastoreItem xmlns:ds="http://schemas.openxmlformats.org/officeDocument/2006/customXml" ds:itemID="{8236ED07-3103-416A-A5D3-B35B027281CE}">
   <ds:schemaRefs>
     <ds:schemaRef ds:uri="http://schemas.openxmlformats.org/officeDocument/2006/bibliography"/>
   </ds:schemaRefs>

</xml_diff>

<commit_message>
updated documents as of 2020322
</commit_message>
<xml_diff>
--- a/DTAC_MNP_Interface Requirement Specifications_v1.0.docx
+++ b/DTAC_MNP_Interface Requirement Specifications_v1.0.docx
@@ -6804,16 +6804,16 @@
                 <w:sz w:val="16"/>
                 <w:szCs w:val="16"/>
               </w:rPr>
-              <w:t>mnp_msisdn_sim</w:t>
-            </w:r>
-            <w:r>
-              <w:rPr>
-                <w:rFonts w:ascii="Calibri" w:hAnsi="Calibri" w:cs="Calibri"/>
-                <w:color w:val="000000"/>
-                <w:sz w:val="16"/>
-                <w:szCs w:val="16"/>
-              </w:rPr>
-              <w:t>_3g</w:t>
+              <w:t>MNP_MSISDN_SIM</w:t>
+            </w:r>
+            <w:r>
+              <w:rPr>
+                <w:rFonts w:ascii="Calibri" w:hAnsi="Calibri" w:cs="Calibri"/>
+                <w:color w:val="000000"/>
+                <w:sz w:val="16"/>
+                <w:szCs w:val="16"/>
+              </w:rPr>
+              <w:t>_3G</w:t>
             </w:r>
           </w:p>
         </w:tc>
@@ -7028,16 +7028,16 @@
                 <w:sz w:val="16"/>
                 <w:szCs w:val="16"/>
               </w:rPr>
-              <w:t>mnp_order_msisdn</w:t>
-            </w:r>
-            <w:r>
-              <w:rPr>
-                <w:rFonts w:ascii="Calibri" w:hAnsi="Calibri" w:cs="Calibri"/>
-                <w:color w:val="000000"/>
-                <w:sz w:val="16"/>
-                <w:szCs w:val="16"/>
-              </w:rPr>
-              <w:t>_3g</w:t>
+              <w:t>MNP_ORDER_MSISDN</w:t>
+            </w:r>
+            <w:r>
+              <w:rPr>
+                <w:rFonts w:ascii="Calibri" w:hAnsi="Calibri" w:cs="Calibri"/>
+                <w:color w:val="000000"/>
+                <w:sz w:val="16"/>
+                <w:szCs w:val="16"/>
+              </w:rPr>
+              <w:t>_3G</w:t>
             </w:r>
           </w:p>
         </w:tc>
@@ -7312,16 +7312,16 @@
                 <w:sz w:val="16"/>
                 <w:szCs w:val="16"/>
               </w:rPr>
-              <w:t>mnp_portin_order</w:t>
-            </w:r>
-            <w:r>
-              <w:rPr>
-                <w:rFonts w:ascii="Calibri" w:hAnsi="Calibri" w:cs="Calibri"/>
-                <w:color w:val="000000"/>
-                <w:sz w:val="16"/>
-                <w:szCs w:val="16"/>
-              </w:rPr>
-              <w:t>_3g</w:t>
+              <w:t>MNP_PORTIN_ORDER</w:t>
+            </w:r>
+            <w:r>
+              <w:rPr>
+                <w:rFonts w:ascii="Calibri" w:hAnsi="Calibri" w:cs="Calibri"/>
+                <w:color w:val="000000"/>
+                <w:sz w:val="16"/>
+                <w:szCs w:val="16"/>
+              </w:rPr>
+              <w:t>_3G</w:t>
             </w:r>
           </w:p>
         </w:tc>
@@ -7536,16 +7536,16 @@
                 <w:sz w:val="16"/>
                 <w:szCs w:val="16"/>
               </w:rPr>
-              <w:t>mnp_portout_order</w:t>
-            </w:r>
-            <w:r>
-              <w:rPr>
-                <w:rFonts w:ascii="Calibri" w:hAnsi="Calibri" w:cs="Calibri"/>
-                <w:color w:val="000000"/>
-                <w:sz w:val="16"/>
-                <w:szCs w:val="16"/>
-              </w:rPr>
-              <w:t>_3g</w:t>
+              <w:t>MNP_PORTOUT_ORDER</w:t>
+            </w:r>
+            <w:r>
+              <w:rPr>
+                <w:rFonts w:ascii="Calibri" w:hAnsi="Calibri" w:cs="Calibri"/>
+                <w:color w:val="000000"/>
+                <w:sz w:val="16"/>
+                <w:szCs w:val="16"/>
+              </w:rPr>
+              <w:t>_3G</w:t>
             </w:r>
           </w:p>
         </w:tc>
@@ -9098,43 +9098,36 @@
         <w:jc w:val="left"/>
         <w:rPr>
           <w:rFonts w:asciiTheme="minorHAnsi" w:hAnsiTheme="minorHAnsi"/>
+          <w:highlight w:val="yellow"/>
         </w:rPr>
       </w:pPr>
       <w:r>
         <w:rPr>
           <w:rFonts w:asciiTheme="minorHAnsi" w:hAnsiTheme="minorHAnsi"/>
+          <w:highlight w:val="yellow"/>
         </w:rPr>
         <w:t xml:space="preserve">Header &amp; footer </w:t>
       </w:r>
       <w:r>
         <w:rPr>
           <w:rFonts w:asciiTheme="minorHAnsi" w:hAnsiTheme="minorHAnsi"/>
+          <w:highlight w:val="yellow"/>
         </w:rPr>
-        <w:t xml:space="preserve">available inside </w:t>
+        <w:t xml:space="preserve">not </w:t>
       </w:r>
       <w:r>
         <w:rPr>
           <w:rFonts w:asciiTheme="minorHAnsi" w:hAnsiTheme="minorHAnsi"/>
+          <w:highlight w:val="yellow"/>
         </w:rPr>
-        <w:t>the</w:t>
+        <w:t>available inside the feed files</w:t>
       </w:r>
       <w:r>
         <w:rPr>
           <w:rFonts w:asciiTheme="minorHAnsi" w:hAnsiTheme="minorHAnsi"/>
+          <w:highlight w:val="yellow"/>
         </w:rPr>
-        <w:t xml:space="preserve"> feed</w:t>
-      </w:r>
-      <w:r>
-        <w:rPr>
-          <w:rFonts w:asciiTheme="minorHAnsi" w:hAnsiTheme="minorHAnsi"/>
-        </w:rPr>
-        <w:t xml:space="preserve"> files</w:t>
-      </w:r>
-      <w:r>
-        <w:rPr>
-          <w:rFonts w:asciiTheme="minorHAnsi" w:hAnsiTheme="minorHAnsi"/>
-        </w:rPr>
-        <w:t xml:space="preserve"> while processing both should be ignored.</w:t>
+        <w:t>.</w:t>
       </w:r>
     </w:p>
     <w:p>
@@ -9165,74 +9158,53 @@
           <w:ilvl w:val="0"/>
           <w:numId w:val="9"/>
         </w:numPr>
-        <w:spacing w:after="120" w:line="240" w:lineRule="auto"/>
-        <w:contextualSpacing w:val="0"/>
-        <w:jc w:val="left"/>
-      </w:pPr>
-      <w:r>
-        <w:rPr>
-          <w:rFonts w:asciiTheme="minorHAnsi" w:hAnsiTheme="minorHAnsi"/>
-        </w:rPr>
-        <w:t xml:space="preserve">All transaction files will have transaction data </w:t>
-      </w:r>
-      <w:r>
-        <w:rPr>
-          <w:rFonts w:asciiTheme="minorHAnsi" w:hAnsiTheme="minorHAnsi"/>
-        </w:rPr>
-        <w:t>near real time</w:t>
-      </w:r>
-      <w:r>
-        <w:rPr>
-          <w:rFonts w:asciiTheme="minorHAnsi" w:hAnsiTheme="minorHAnsi"/>
-        </w:rPr>
-        <w:t>.</w:t>
-      </w:r>
-      <w:r>
-        <w:rPr>
-          <w:rFonts w:asciiTheme="minorHAnsi" w:hAnsiTheme="minorHAnsi"/>
-        </w:rPr>
-        <w:t xml:space="preserve"> </w:t>
-      </w:r>
-    </w:p>
-    <w:p>
-      <w:pPr>
-        <w:pStyle w:val="ListParagraph"/>
-        <w:numPr>
-          <w:ilvl w:val="0"/>
-          <w:numId w:val="9"/>
-        </w:numPr>
         <w:spacing w:after="0"/>
         <w:jc w:val="left"/>
         <w:rPr>
+          <w:highlight w:val="yellow"/>
           <w:lang w:eastAsia="zh-CN"/>
         </w:rPr>
       </w:pPr>
       <w:r>
         <w:rPr>
+          <w:highlight w:val="yellow"/>
           <w:lang w:eastAsia="zh-CN"/>
         </w:rPr>
         <w:t xml:space="preserve">All </w:t>
       </w:r>
       <w:r>
         <w:rPr>
+          <w:highlight w:val="yellow"/>
           <w:lang w:eastAsia="zh-CN"/>
         </w:rPr>
-        <w:t>.DAT</w:t>
+        <w:t>.</w:t>
       </w:r>
+      <w:proofErr w:type="spellStart"/>
       <w:r>
         <w:rPr>
+          <w:highlight w:val="yellow"/>
+          <w:lang w:eastAsia="zh-CN"/>
+        </w:rPr>
+        <w:t>dat</w:t>
+      </w:r>
+      <w:proofErr w:type="spellEnd"/>
+      <w:r>
+        <w:rPr>
+          <w:highlight w:val="yellow"/>
           <w:lang w:eastAsia="zh-CN"/>
         </w:rPr>
         <w:t xml:space="preserve"> files are </w:t>
       </w:r>
       <w:r>
         <w:rPr>
+          <w:highlight w:val="yellow"/>
           <w:lang w:eastAsia="zh-CN"/>
         </w:rPr>
         <w:t>| delimiters</w:t>
       </w:r>
       <w:r>
         <w:rPr>
+          <w:highlight w:val="yellow"/>
           <w:lang w:eastAsia="zh-CN"/>
         </w:rPr>
         <w:t xml:space="preserve">, file generation pattern at source are </w:t>
@@ -9243,9 +9215,12 @@
           <w:color w:val="000000"/>
           <w:sz w:val="20"/>
           <w:szCs w:val="20"/>
+          <w:highlight w:val="yellow"/>
         </w:rPr>
         <w:t>every 4000 records/30 seconds, so roughly max 4K records are available in each file.</w:t>
       </w:r>
+      <w:bookmarkStart w:id="28" w:name="_GoBack"/>
+      <w:bookmarkEnd w:id="28"/>
     </w:p>
     <w:p>
       <w:pPr>
@@ -9536,16 +9511,16 @@
                 <w:sz w:val="16"/>
                 <w:szCs w:val="16"/>
               </w:rPr>
-              <w:t>mnp_msisdn_sim</w:t>
-            </w:r>
-            <w:r>
-              <w:rPr>
-                <w:rFonts w:ascii="Calibri" w:hAnsi="Calibri" w:cs="Calibri"/>
-                <w:color w:val="000000"/>
-                <w:sz w:val="16"/>
-                <w:szCs w:val="16"/>
-              </w:rPr>
-              <w:t>_3g</w:t>
+              <w:t>MNP_MSISDN_SIM</w:t>
+            </w:r>
+            <w:r>
+              <w:rPr>
+                <w:rFonts w:ascii="Calibri" w:hAnsi="Calibri" w:cs="Calibri"/>
+                <w:color w:val="000000"/>
+                <w:sz w:val="16"/>
+                <w:szCs w:val="16"/>
+              </w:rPr>
+              <w:t>_3G</w:t>
             </w:r>
           </w:p>
         </w:tc>
@@ -9699,16 +9674,16 @@
                 <w:sz w:val="16"/>
                 <w:szCs w:val="16"/>
               </w:rPr>
-              <w:t>mnp_order_msisdn</w:t>
-            </w:r>
-            <w:r>
-              <w:rPr>
-                <w:rFonts w:ascii="Calibri" w:hAnsi="Calibri" w:cs="Calibri"/>
-                <w:color w:val="000000"/>
-                <w:sz w:val="16"/>
-                <w:szCs w:val="16"/>
-              </w:rPr>
-              <w:t>_3g</w:t>
+              <w:t>MNP_ORDER_MSISDN</w:t>
+            </w:r>
+            <w:r>
+              <w:rPr>
+                <w:rFonts w:ascii="Calibri" w:hAnsi="Calibri" w:cs="Calibri"/>
+                <w:color w:val="000000"/>
+                <w:sz w:val="16"/>
+                <w:szCs w:val="16"/>
+              </w:rPr>
+              <w:t>_3G</w:t>
             </w:r>
           </w:p>
         </w:tc>
@@ -9811,8 +9786,6 @@
               </w:rPr>
               <w:t>tbl_order_msisdn_0_20200130.dat</w:t>
             </w:r>
-            <w:bookmarkStart w:id="28" w:name="_GoBack"/>
-            <w:bookmarkEnd w:id="28"/>
           </w:p>
         </w:tc>
       </w:tr>
@@ -9882,16 +9855,16 @@
                 <w:sz w:val="16"/>
                 <w:szCs w:val="16"/>
               </w:rPr>
-              <w:t>mnp_portin_order</w:t>
-            </w:r>
-            <w:r>
-              <w:rPr>
-                <w:rFonts w:ascii="Calibri" w:hAnsi="Calibri" w:cs="Calibri"/>
-                <w:color w:val="000000"/>
-                <w:sz w:val="16"/>
-                <w:szCs w:val="16"/>
-              </w:rPr>
-              <w:t>_3g</w:t>
+              <w:t>MNP_PORTIN_ORDER</w:t>
+            </w:r>
+            <w:r>
+              <w:rPr>
+                <w:rFonts w:ascii="Calibri" w:hAnsi="Calibri" w:cs="Calibri"/>
+                <w:color w:val="000000"/>
+                <w:sz w:val="16"/>
+                <w:szCs w:val="16"/>
+              </w:rPr>
+              <w:t>_3G</w:t>
             </w:r>
           </w:p>
         </w:tc>
@@ -10031,7 +10004,6 @@
                 <w:sz w:val="16"/>
                 <w:szCs w:val="16"/>
               </w:rPr>
-              <w:lastRenderedPageBreak/>
               <w:t>4</w:t>
             </w:r>
           </w:p>
@@ -10064,16 +10036,16 @@
                 <w:sz w:val="16"/>
                 <w:szCs w:val="16"/>
               </w:rPr>
-              <w:t>mnp_portout_order</w:t>
-            </w:r>
-            <w:r>
-              <w:rPr>
-                <w:rFonts w:ascii="Calibri" w:hAnsi="Calibri" w:cs="Calibri"/>
-                <w:color w:val="000000"/>
-                <w:sz w:val="16"/>
-                <w:szCs w:val="16"/>
-              </w:rPr>
-              <w:t>_3g</w:t>
+              <w:t>MNP_PORTOUT_ORDER</w:t>
+            </w:r>
+            <w:r>
+              <w:rPr>
+                <w:rFonts w:ascii="Calibri" w:hAnsi="Calibri" w:cs="Calibri"/>
+                <w:color w:val="000000"/>
+                <w:sz w:val="16"/>
+                <w:szCs w:val="16"/>
+              </w:rPr>
+              <w:t>_3G</w:t>
             </w:r>
           </w:p>
         </w:tc>
@@ -11377,7 +11349,7 @@
                 <w:sz w:val="16"/>
                 <w:szCs w:val="16"/>
               </w:rPr>
-              <w:t>mnp_msisdn_sim_3g</w:t>
+              <w:t>MNP_MSISDN_SIM_3G</w:t>
             </w:r>
           </w:p>
         </w:tc>
@@ -11733,7 +11705,7 @@
                 <w:sz w:val="16"/>
                 <w:szCs w:val="16"/>
               </w:rPr>
-              <w:t>mnp_order_msisdn_3g</w:t>
+              <w:t>MNP_ORDER_MSISDN_3G</w:t>
             </w:r>
           </w:p>
         </w:tc>
@@ -12109,7 +12081,7 @@
                 <w:sz w:val="16"/>
                 <w:szCs w:val="16"/>
               </w:rPr>
-              <w:t>mnp_portin_order_3g</w:t>
+              <w:t>MNP_PORTIN_ORDER_3G</w:t>
             </w:r>
           </w:p>
         </w:tc>
@@ -12465,7 +12437,7 @@
                 <w:sz w:val="16"/>
                 <w:szCs w:val="16"/>
               </w:rPr>
-              <w:t>mnp_portout_order_3g</w:t>
+              <w:t>MNP_PORTOUT_ORDER_3G</w:t>
             </w:r>
           </w:p>
         </w:tc>
@@ -14264,7 +14236,7 @@
                 <w:sz w:val="16"/>
                 <w:szCs w:val="16"/>
               </w:rPr>
-              <w:t>mnp_msisdn_sim_3g</w:t>
+              <w:t>MNP_MSISDN_SIM_3G</w:t>
             </w:r>
           </w:p>
         </w:tc>
@@ -14478,7 +14450,7 @@
                 <w:sz w:val="16"/>
                 <w:szCs w:val="16"/>
               </w:rPr>
-              <w:t>mnp_order_msisdn_3g</w:t>
+              <w:t>MNP_ORDER_MSISDN_3G</w:t>
             </w:r>
           </w:p>
         </w:tc>
@@ -14712,7 +14684,7 @@
                 <w:sz w:val="16"/>
                 <w:szCs w:val="16"/>
               </w:rPr>
-              <w:t>mnp_portin_order_3g</w:t>
+              <w:t>MNP_PORTIN_ORDER_3G</w:t>
             </w:r>
           </w:p>
         </w:tc>
@@ -14926,7 +14898,7 @@
                 <w:sz w:val="16"/>
                 <w:szCs w:val="16"/>
               </w:rPr>
-              <w:t>mnp_portout_order_3g</w:t>
+              <w:t>MNP_PORTOUT_ORDER_3G</w:t>
             </w:r>
           </w:p>
         </w:tc>
@@ -15703,7 +15675,7 @@
                 <w:sz w:val="16"/>
                 <w:szCs w:val="16"/>
               </w:rPr>
-              <w:t>mnp_msisdn_sim_3g</w:t>
+              <w:t>MNP_MSISDN_SIM_3G</w:t>
             </w:r>
           </w:p>
         </w:tc>
@@ -15891,7 +15863,7 @@
                 <w:sz w:val="16"/>
                 <w:szCs w:val="16"/>
               </w:rPr>
-              <w:t>mnp_order_msisdn_3g</w:t>
+              <w:t>MNP_ORDER_MSISDN_3G</w:t>
             </w:r>
           </w:p>
         </w:tc>
@@ -16088,7 +16060,7 @@
                 <w:sz w:val="16"/>
                 <w:szCs w:val="16"/>
               </w:rPr>
-              <w:t>mnp_portin_order_3g</w:t>
+              <w:t>MNP_PORTIN_ORDER_3G</w:t>
             </w:r>
           </w:p>
         </w:tc>
@@ -16255,7 +16227,7 @@
                 <w:sz w:val="16"/>
                 <w:szCs w:val="16"/>
               </w:rPr>
-              <w:t>mnp_portout_order_3g</w:t>
+              <w:t>MNP_PORTOUT_ORDER_3G</w:t>
             </w:r>
           </w:p>
         </w:tc>
@@ -16399,6 +16371,7 @@
         <w:rPr>
           <w:lang w:val="en-GB"/>
         </w:rPr>
+        <w:lastRenderedPageBreak/>
         <w:t xml:space="preserve">Source Feed wise - </w:t>
       </w:r>
       <w:r>
@@ -16623,7 +16596,6 @@
                 <w:sz w:val="18"/>
                 <w:szCs w:val="18"/>
               </w:rPr>
-              <w:lastRenderedPageBreak/>
               <w:t>S.NO</w:t>
             </w:r>
           </w:p>
@@ -21168,6 +21140,7 @@
                 <w:sz w:val="16"/>
                 <w:szCs w:val="16"/>
               </w:rPr>
+              <w:lastRenderedPageBreak/>
               <w:t>22</w:t>
             </w:r>
           </w:p>
@@ -21798,7 +21771,6 @@
                 <w:sz w:val="16"/>
                 <w:szCs w:val="16"/>
               </w:rPr>
-              <w:lastRenderedPageBreak/>
               <w:t>27</w:t>
             </w:r>
           </w:p>
@@ -37518,7 +37490,7 @@
                 <w:sz w:val="16"/>
                 <w:szCs w:val="16"/>
               </w:rPr>
-              <w:t>mnp_msisdn_sim_3g</w:t>
+              <w:t>MNP_MSISDN_SIM_3G</w:t>
             </w:r>
           </w:p>
         </w:tc>
@@ -37730,7 +37702,7 @@
                 <w:sz w:val="16"/>
                 <w:szCs w:val="16"/>
               </w:rPr>
-              <w:t>mnp_order_msisdn_3g</w:t>
+              <w:t>MNP_ORDER_MSISDN_3G</w:t>
             </w:r>
           </w:p>
         </w:tc>
@@ -37982,7 +37954,7 @@
                 <w:sz w:val="16"/>
                 <w:szCs w:val="16"/>
               </w:rPr>
-              <w:t>mnp_portin_order_3g</w:t>
+              <w:t>MNP_PORTIN_ORDER_3G</w:t>
             </w:r>
           </w:p>
         </w:tc>
@@ -38194,7 +38166,7 @@
                 <w:sz w:val="16"/>
                 <w:szCs w:val="16"/>
               </w:rPr>
-              <w:t>mnp_portout_order_3g</w:t>
+              <w:t>MNP_PORTOUT_ORDER_3G</w:t>
             </w:r>
           </w:p>
         </w:tc>
@@ -38643,7 +38615,7 @@
           <v:shape id="_x0000_i1025" type="#_x0000_t75" style="width:79.5pt;height:50.25pt" o:ole="">
             <v:imagedata r:id="rId12" o:title=""/>
           </v:shape>
-          <o:OLEObject Type="Embed" ProgID="Excel.Sheet.12" ShapeID="_x0000_i1025" DrawAspect="Icon" ObjectID="_1645946952" r:id="rId13"/>
+          <o:OLEObject Type="Embed" ProgID="Excel.Sheet.12" ShapeID="_x0000_i1025" DrawAspect="Icon" ObjectID="_1646297620" r:id="rId13"/>
         </w:object>
       </w:r>
     </w:p>
@@ -39108,7 +39080,7 @@
                 <w:sz w:val="16"/>
                 <w:szCs w:val="16"/>
               </w:rPr>
-              <w:t>mnp_msisdn_sim_3g</w:t>
+              <w:t>MNP_MSISDN_SIM_3G</w:t>
             </w:r>
           </w:p>
         </w:tc>
@@ -39318,7 +39290,7 @@
                 <w:sz w:val="16"/>
                 <w:szCs w:val="16"/>
               </w:rPr>
-              <w:t>mnp_order_msisdn_3g</w:t>
+              <w:t>MNP_ORDER_MSISDN_3G</w:t>
             </w:r>
           </w:p>
         </w:tc>
@@ -39533,7 +39505,7 @@
                 <w:sz w:val="16"/>
                 <w:szCs w:val="16"/>
               </w:rPr>
-              <w:t>mnp_portin_order_3g</w:t>
+              <w:t>MNP_PORTIN_ORDER_3G</w:t>
             </w:r>
           </w:p>
         </w:tc>
@@ -39727,7 +39699,7 @@
                 <w:sz w:val="16"/>
                 <w:szCs w:val="16"/>
               </w:rPr>
-              <w:t>mnp_portout_order_3g</w:t>
+              <w:t>MNP_PORTOUT_ORDER_3G</w:t>
             </w:r>
           </w:p>
         </w:tc>
@@ -42141,7 +42113,7 @@
           <v:shape id="_x0000_i1026" type="#_x0000_t75" style="width:2in;height:86.25pt" o:ole="">
             <v:imagedata r:id="rId15" o:title=""/>
           </v:shape>
-          <o:OLEObject Type="Embed" ProgID="Package" ShapeID="_x0000_i1026" DrawAspect="Content" ObjectID="_1645946953" r:id="rId16"/>
+          <o:OLEObject Type="Embed" ProgID="Package" ShapeID="_x0000_i1026" DrawAspect="Content" ObjectID="_1646297621" r:id="rId16"/>
         </w:object>
       </w:r>
     </w:p>
@@ -46290,29 +46262,6 @@
 </file>
 
 <file path=customXml/item1.xml><?xml version="1.0" encoding="utf-8"?>
-<p:properties xmlns:p="http://schemas.microsoft.com/office/2006/metadata/properties" xmlns:xsi="http://www.w3.org/2001/XMLSchema-instance" xmlns:pc="http://schemas.microsoft.com/office/infopath/2007/PartnerControls">
-  <documentManagement>
-    <SharedWithUsers xmlns="fb15ab9c-5ce3-4966-97a0-841ffe55082a">
-      <UserInfo>
-        <DisplayName/>
-        <AccountId xsi:nil="true"/>
-        <AccountType/>
-      </UserInfo>
-    </SharedWithUsers>
-  </documentManagement>
-</p:properties>
-</file>
-
-<file path=customXml/item2.xml><?xml version="1.0" encoding="utf-8"?>
-<?mso-contentType ?>
-<FormTemplates xmlns="http://schemas.microsoft.com/sharepoint/v3/contenttype/forms">
-  <Display>DocumentLibraryForm</Display>
-  <Edit>DocumentLibraryForm</Edit>
-  <New>DocumentLibraryForm</New>
-</FormTemplates>
-</file>
-
-<file path=customXml/item3.xml><?xml version="1.0" encoding="utf-8"?>
 <ct:contentTypeSchema xmlns:ct="http://schemas.microsoft.com/office/2006/metadata/contentType" xmlns:ma="http://schemas.microsoft.com/office/2006/metadata/properties/metaAttributes" ct:_="" ma:_="" ma:contentTypeName="Document" ma:contentTypeID="0x0101000C723A6D629A244B9035064CEA29699F" ma:contentTypeVersion="10" ma:contentTypeDescription="Create a new document." ma:contentTypeScope="" ma:versionID="87553e00c562de8cd6c407384cf82b2c">
   <xsd:schema xmlns:xsd="http://www.w3.org/2001/XMLSchema" xmlns:xs="http://www.w3.org/2001/XMLSchema" xmlns:p="http://schemas.microsoft.com/office/2006/metadata/properties" xmlns:ns2="5c6a5f84-dc80-404b-9608-a58c80d813cf" xmlns:ns3="fb15ab9c-5ce3-4966-97a0-841ffe55082a" targetNamespace="http://schemas.microsoft.com/office/2006/metadata/properties" ma:root="true" ma:fieldsID="d4bbae41dc301f5af01b4e008dec13af" ns2:_="" ns3:_="">
     <xsd:import namespace="5c6a5f84-dc80-404b-9608-a58c80d813cf"/>
@@ -46515,29 +46464,34 @@
 </ct:contentTypeSchema>
 </file>
 
+<file path=customXml/item2.xml><?xml version="1.0" encoding="utf-8"?>
+<?mso-contentType ?>
+<FormTemplates xmlns="http://schemas.microsoft.com/sharepoint/v3/contenttype/forms">
+  <Display>DocumentLibraryForm</Display>
+  <Edit>DocumentLibraryForm</Edit>
+  <New>DocumentLibraryForm</New>
+</FormTemplates>
+</file>
+
+<file path=customXml/item3.xml><?xml version="1.0" encoding="utf-8"?>
+<p:properties xmlns:p="http://schemas.microsoft.com/office/2006/metadata/properties" xmlns:xsi="http://www.w3.org/2001/XMLSchema-instance" xmlns:pc="http://schemas.microsoft.com/office/infopath/2007/PartnerControls">
+  <documentManagement>
+    <SharedWithUsers xmlns="fb15ab9c-5ce3-4966-97a0-841ffe55082a">
+      <UserInfo>
+        <DisplayName/>
+        <AccountId xsi:nil="true"/>
+        <AccountType/>
+      </UserInfo>
+    </SharedWithUsers>
+  </documentManagement>
+</p:properties>
+</file>
+
 <file path=customXml/item4.xml><?xml version="1.0" encoding="utf-8"?>
 <b:Sources xmlns:b="http://schemas.openxmlformats.org/officeDocument/2006/bibliography" xmlns="http://schemas.openxmlformats.org/officeDocument/2006/bibliography" SelectedStyle="\APASixthEditionOfficeOnline.xsl" StyleName="APA" Version="6"/>
 </file>
 
 <file path=customXml/itemProps1.xml><?xml version="1.0" encoding="utf-8"?>
-<ds:datastoreItem xmlns:ds="http://schemas.openxmlformats.org/officeDocument/2006/customXml" ds:itemID="{BDF64FED-930C-4DEC-85B7-72651C3FD713}">
-  <ds:schemaRefs>
-    <ds:schemaRef ds:uri="http://schemas.microsoft.com/office/2006/metadata/properties"/>
-    <ds:schemaRef ds:uri="http://schemas.microsoft.com/office/infopath/2007/PartnerControls"/>
-    <ds:schemaRef ds:uri="fb15ab9c-5ce3-4966-97a0-841ffe55082a"/>
-  </ds:schemaRefs>
-</ds:datastoreItem>
-</file>
-
-<file path=customXml/itemProps2.xml><?xml version="1.0" encoding="utf-8"?>
-<ds:datastoreItem xmlns:ds="http://schemas.openxmlformats.org/officeDocument/2006/customXml" ds:itemID="{1D9FF5A1-62C4-4472-B463-B2EA64474BE9}">
-  <ds:schemaRefs>
-    <ds:schemaRef ds:uri="http://schemas.microsoft.com/sharepoint/v3/contenttype/forms"/>
-  </ds:schemaRefs>
-</ds:datastoreItem>
-</file>
-
-<file path=customXml/itemProps3.xml><?xml version="1.0" encoding="utf-8"?>
 <ds:datastoreItem xmlns:ds="http://schemas.openxmlformats.org/officeDocument/2006/customXml" ds:itemID="{FF96F2A0-1D6E-4688-BBF5-78F52B5CC98D}">
   <ds:schemaRefs>
     <ds:schemaRef ds:uri="http://schemas.microsoft.com/office/2006/metadata/contentType"/>
@@ -46556,8 +46510,26 @@
 </ds:datastoreItem>
 </file>
 
+<file path=customXml/itemProps2.xml><?xml version="1.0" encoding="utf-8"?>
+<ds:datastoreItem xmlns:ds="http://schemas.openxmlformats.org/officeDocument/2006/customXml" ds:itemID="{1D9FF5A1-62C4-4472-B463-B2EA64474BE9}">
+  <ds:schemaRefs>
+    <ds:schemaRef ds:uri="http://schemas.microsoft.com/sharepoint/v3/contenttype/forms"/>
+  </ds:schemaRefs>
+</ds:datastoreItem>
+</file>
+
+<file path=customXml/itemProps3.xml><?xml version="1.0" encoding="utf-8"?>
+<ds:datastoreItem xmlns:ds="http://schemas.openxmlformats.org/officeDocument/2006/customXml" ds:itemID="{BDF64FED-930C-4DEC-85B7-72651C3FD713}">
+  <ds:schemaRefs>
+    <ds:schemaRef ds:uri="http://schemas.microsoft.com/office/2006/metadata/properties"/>
+    <ds:schemaRef ds:uri="http://schemas.microsoft.com/office/infopath/2007/PartnerControls"/>
+    <ds:schemaRef ds:uri="fb15ab9c-5ce3-4966-97a0-841ffe55082a"/>
+  </ds:schemaRefs>
+</ds:datastoreItem>
+</file>
+
 <file path=customXml/itemProps4.xml><?xml version="1.0" encoding="utf-8"?>
-<ds:datastoreItem xmlns:ds="http://schemas.openxmlformats.org/officeDocument/2006/customXml" ds:itemID="{8236ED07-3103-416A-A5D3-B35B027281CE}">
+<ds:datastoreItem xmlns:ds="http://schemas.openxmlformats.org/officeDocument/2006/customXml" ds:itemID="{E5B6769A-A559-483B-83EA-437B3348836B}">
   <ds:schemaRefs>
     <ds:schemaRef ds:uri="http://schemas.openxmlformats.org/officeDocument/2006/bibliography"/>
   </ds:schemaRefs>

</xml_diff>

<commit_message>
updated document as of 20200330
</commit_message>
<xml_diff>
--- a/DTAC_MNP_Interface Requirement Specifications_v1.0.docx
+++ b/DTAC_MNP_Interface Requirement Specifications_v1.0.docx
@@ -2785,14 +2785,43 @@
             <w:pPr>
               <w:pStyle w:val="TableText"/>
               <w:rPr>
+                <w:rFonts w:asciiTheme="minorHAnsi" w:hAnsiTheme="minorHAnsi" w:cs="Angsana New"/>
+                <w:szCs w:val="25"/>
+                <w:lang w:bidi="th-TH"/>
+              </w:rPr>
+            </w:pPr>
+            <w:r>
+              <w:rPr>
+                <w:rFonts w:asciiTheme="minorHAnsi" w:hAnsiTheme="minorHAnsi" w:cs="Angsana New"/>
+                <w:szCs w:val="25"/>
+                <w:lang w:bidi="th-TH"/>
+              </w:rPr>
+              <w:t>1.0</w:t>
+            </w:r>
+          </w:p>
+        </w:tc>
+        <w:tc>
+          <w:tcPr>
+            <w:tcW w:w="1948" w:type="dxa"/>
+          </w:tcPr>
+          <w:p>
+            <w:pPr>
+              <w:pStyle w:val="TableText"/>
+              <w:rPr>
                 <w:rFonts w:asciiTheme="minorHAnsi" w:hAnsiTheme="minorHAnsi"/>
               </w:rPr>
             </w:pPr>
-          </w:p>
-        </w:tc>
-        <w:tc>
-          <w:tcPr>
-            <w:tcW w:w="1948" w:type="dxa"/>
+            <w:r>
+              <w:rPr>
+                <w:rFonts w:asciiTheme="minorHAnsi" w:hAnsiTheme="minorHAnsi"/>
+              </w:rPr>
+              <w:t>09-03-2020</w:t>
+            </w:r>
+          </w:p>
+        </w:tc>
+        <w:tc>
+          <w:tcPr>
+            <w:tcW w:w="2165" w:type="dxa"/>
           </w:tcPr>
           <w:p>
             <w:pPr>
@@ -2801,11 +2830,17 @@
                 <w:rFonts w:asciiTheme="minorHAnsi" w:hAnsiTheme="minorHAnsi"/>
               </w:rPr>
             </w:pPr>
-          </w:p>
-        </w:tc>
-        <w:tc>
-          <w:tcPr>
-            <w:tcW w:w="2165" w:type="dxa"/>
+            <w:r>
+              <w:rPr>
+                <w:rFonts w:asciiTheme="minorHAnsi" w:hAnsiTheme="minorHAnsi"/>
+              </w:rPr>
+              <w:t>Sutham</w:t>
+            </w:r>
+          </w:p>
+        </w:tc>
+        <w:tc>
+          <w:tcPr>
+            <w:tcW w:w="2463" w:type="dxa"/>
           </w:tcPr>
           <w:p>
             <w:pPr>
@@ -2814,11 +2849,19 @@
                 <w:rFonts w:asciiTheme="minorHAnsi" w:hAnsiTheme="minorHAnsi"/>
               </w:rPr>
             </w:pPr>
-          </w:p>
-        </w:tc>
-        <w:tc>
-          <w:tcPr>
-            <w:tcW w:w="2463" w:type="dxa"/>
+            <w:r>
+              <w:rPr>
+                <w:rFonts w:asciiTheme="minorHAnsi" w:hAnsiTheme="minorHAnsi"/>
+                <w:sz w:val="18"/>
+                <w:szCs w:val="18"/>
+              </w:rPr>
+              <w:t xml:space="preserve">Review comments updated </w:t>
+            </w:r>
+          </w:p>
+        </w:tc>
+        <w:tc>
+          <w:tcPr>
+            <w:tcW w:w="1245" w:type="dxa"/>
           </w:tcPr>
           <w:p>
             <w:pPr>
@@ -2827,19 +2870,14 @@
                 <w:rFonts w:asciiTheme="minorHAnsi" w:hAnsiTheme="minorHAnsi"/>
               </w:rPr>
             </w:pPr>
-          </w:p>
-        </w:tc>
-        <w:tc>
-          <w:tcPr>
-            <w:tcW w:w="1245" w:type="dxa"/>
-          </w:tcPr>
-          <w:p>
-            <w:pPr>
-              <w:pStyle w:val="TableText"/>
+            <w:r>
               <w:rPr>
                 <w:rFonts w:asciiTheme="minorHAnsi" w:hAnsiTheme="minorHAnsi"/>
-              </w:rPr>
-            </w:pPr>
+                <w:sz w:val="18"/>
+                <w:szCs w:val="18"/>
+              </w:rPr>
+              <w:t>For DTAC Review</w:t>
+            </w:r>
           </w:p>
         </w:tc>
       </w:tr>
@@ -2855,14 +2893,44 @@
             <w:pPr>
               <w:pStyle w:val="TableText"/>
               <w:rPr>
+                <w:rFonts w:asciiTheme="minorHAnsi" w:hAnsiTheme="minorHAnsi" w:cstheme="minorBidi"/>
+                <w:szCs w:val="25"/>
+                <w:cs/>
+                <w:lang w:bidi="th-TH"/>
+              </w:rPr>
+            </w:pPr>
+            <w:r>
+              <w:rPr>
+                <w:rFonts w:asciiTheme="minorHAnsi" w:hAnsiTheme="minorHAnsi" w:cstheme="minorBidi"/>
+                <w:szCs w:val="25"/>
+                <w:lang w:bidi="th-TH"/>
+              </w:rPr>
+              <w:t>1.1</w:t>
+            </w:r>
+          </w:p>
+        </w:tc>
+        <w:tc>
+          <w:tcPr>
+            <w:tcW w:w="1948" w:type="dxa"/>
+          </w:tcPr>
+          <w:p>
+            <w:pPr>
+              <w:pStyle w:val="TableText"/>
+              <w:rPr>
                 <w:rFonts w:asciiTheme="minorHAnsi" w:hAnsiTheme="minorHAnsi"/>
               </w:rPr>
             </w:pPr>
-          </w:p>
-        </w:tc>
-        <w:tc>
-          <w:tcPr>
-            <w:tcW w:w="1948" w:type="dxa"/>
+            <w:r>
+              <w:rPr>
+                <w:rFonts w:asciiTheme="minorHAnsi" w:hAnsiTheme="minorHAnsi"/>
+              </w:rPr>
+              <w:t>17-03-2020</w:t>
+            </w:r>
+          </w:p>
+        </w:tc>
+        <w:tc>
+          <w:tcPr>
+            <w:tcW w:w="2165" w:type="dxa"/>
           </w:tcPr>
           <w:p>
             <w:pPr>
@@ -2871,11 +2939,17 @@
                 <w:rFonts w:asciiTheme="minorHAnsi" w:hAnsiTheme="minorHAnsi"/>
               </w:rPr>
             </w:pPr>
-          </w:p>
-        </w:tc>
-        <w:tc>
-          <w:tcPr>
-            <w:tcW w:w="2165" w:type="dxa"/>
+            <w:r>
+              <w:rPr>
+                <w:rFonts w:asciiTheme="minorHAnsi" w:hAnsiTheme="minorHAnsi"/>
+              </w:rPr>
+              <w:t>Sutham</w:t>
+            </w:r>
+          </w:p>
+        </w:tc>
+        <w:tc>
+          <w:tcPr>
+            <w:tcW w:w="2463" w:type="dxa"/>
           </w:tcPr>
           <w:p>
             <w:pPr>
@@ -2884,11 +2958,19 @@
                 <w:rFonts w:asciiTheme="minorHAnsi" w:hAnsiTheme="minorHAnsi"/>
               </w:rPr>
             </w:pPr>
-          </w:p>
-        </w:tc>
-        <w:tc>
-          <w:tcPr>
-            <w:tcW w:w="2463" w:type="dxa"/>
+            <w:r>
+              <w:rPr>
+                <w:rFonts w:asciiTheme="minorHAnsi" w:hAnsiTheme="minorHAnsi"/>
+                <w:sz w:val="18"/>
+                <w:szCs w:val="18"/>
+              </w:rPr>
+              <w:t xml:space="preserve">Review comments updated </w:t>
+            </w:r>
+          </w:p>
+        </w:tc>
+        <w:tc>
+          <w:tcPr>
+            <w:tcW w:w="1245" w:type="dxa"/>
           </w:tcPr>
           <w:p>
             <w:pPr>
@@ -2897,19 +2979,14 @@
                 <w:rFonts w:asciiTheme="minorHAnsi" w:hAnsiTheme="minorHAnsi"/>
               </w:rPr>
             </w:pPr>
-          </w:p>
-        </w:tc>
-        <w:tc>
-          <w:tcPr>
-            <w:tcW w:w="1245" w:type="dxa"/>
-          </w:tcPr>
-          <w:p>
-            <w:pPr>
-              <w:pStyle w:val="TableText"/>
+            <w:r>
               <w:rPr>
                 <w:rFonts w:asciiTheme="minorHAnsi" w:hAnsiTheme="minorHAnsi"/>
-              </w:rPr>
-            </w:pPr>
+                <w:sz w:val="18"/>
+                <w:szCs w:val="18"/>
+              </w:rPr>
+              <w:t>For DTAC Review</w:t>
+            </w:r>
           </w:p>
         </w:tc>
       </w:tr>
@@ -3415,28 +3492,12 @@
                 <w:rFonts w:asciiTheme="minorHAnsi" w:hAnsiTheme="minorHAnsi"/>
               </w:rPr>
             </w:pPr>
-            <w:proofErr w:type="spellStart"/>
             <w:r>
               <w:rPr>
                 <w:rFonts w:asciiTheme="minorHAnsi" w:hAnsiTheme="minorHAnsi"/>
               </w:rPr>
-              <w:t>Vorraluck</w:t>
-            </w:r>
-            <w:proofErr w:type="spellEnd"/>
-            <w:r>
-              <w:rPr>
-                <w:rFonts w:asciiTheme="minorHAnsi" w:hAnsiTheme="minorHAnsi"/>
-              </w:rPr>
-              <w:t xml:space="preserve"> </w:t>
-            </w:r>
-            <w:proofErr w:type="spellStart"/>
-            <w:r>
-              <w:rPr>
-                <w:rFonts w:asciiTheme="minorHAnsi" w:hAnsiTheme="minorHAnsi"/>
-              </w:rPr>
-              <w:t>Sarechuer</w:t>
-            </w:r>
-            <w:proofErr w:type="spellEnd"/>
+              <w:t>Vorraluck Sarechuer</w:t>
+            </w:r>
             <w:r>
               <w:rPr>
                 <w:rFonts w:asciiTheme="minorHAnsi" w:hAnsiTheme="minorHAnsi"/>
@@ -3536,28 +3597,12 @@
                 <w:rFonts w:asciiTheme="minorHAnsi" w:hAnsiTheme="minorHAnsi"/>
               </w:rPr>
             </w:pPr>
-            <w:proofErr w:type="spellStart"/>
             <w:r>
               <w:rPr>
                 <w:rFonts w:asciiTheme="minorHAnsi" w:hAnsiTheme="minorHAnsi"/>
               </w:rPr>
-              <w:t>Porntip</w:t>
-            </w:r>
-            <w:proofErr w:type="spellEnd"/>
-            <w:r>
-              <w:rPr>
-                <w:rFonts w:asciiTheme="minorHAnsi" w:hAnsiTheme="minorHAnsi"/>
-              </w:rPr>
-              <w:t xml:space="preserve"> </w:t>
-            </w:r>
-            <w:proofErr w:type="spellStart"/>
-            <w:r>
-              <w:rPr>
-                <w:rFonts w:asciiTheme="minorHAnsi" w:hAnsiTheme="minorHAnsi"/>
-              </w:rPr>
-              <w:t>Soponnchai</w:t>
-            </w:r>
-            <w:proofErr w:type="spellEnd"/>
+              <w:t>Porntip Soponnchai</w:t>
+            </w:r>
             <w:r>
               <w:rPr>
                 <w:rFonts w:asciiTheme="minorHAnsi" w:hAnsiTheme="minorHAnsi"/>
@@ -3660,16 +3705,8 @@
               <w:rPr>
                 <w:rFonts w:asciiTheme="minorHAnsi" w:hAnsiTheme="minorHAnsi"/>
               </w:rPr>
-              <w:t xml:space="preserve">Rohit </w:t>
-            </w:r>
-            <w:proofErr w:type="spellStart"/>
-            <w:r>
-              <w:rPr>
-                <w:rFonts w:asciiTheme="minorHAnsi" w:hAnsiTheme="minorHAnsi"/>
-              </w:rPr>
-              <w:t>Umaraw</w:t>
-            </w:r>
-            <w:proofErr w:type="spellEnd"/>
+              <w:t>Rohit Umaraw</w:t>
+            </w:r>
           </w:p>
           <w:p>
             <w:pPr>
@@ -3973,31 +4010,13 @@
                 <w:color w:val="auto"/>
               </w:rPr>
             </w:pPr>
-            <w:proofErr w:type="spellStart"/>
             <w:r>
               <w:rPr>
                 <w:rFonts w:asciiTheme="minorHAnsi" w:hAnsiTheme="minorHAnsi" w:cs="Arial"/>
                 <w:color w:val="auto"/>
               </w:rPr>
-              <w:t>Chandrima</w:t>
-            </w:r>
-            <w:proofErr w:type="spellEnd"/>
-            <w:r>
-              <w:rPr>
-                <w:rFonts w:asciiTheme="minorHAnsi" w:hAnsiTheme="minorHAnsi" w:cs="Arial"/>
-                <w:color w:val="auto"/>
-              </w:rPr>
-              <w:t xml:space="preserve"> / </w:t>
-            </w:r>
-            <w:proofErr w:type="spellStart"/>
-            <w:r>
-              <w:rPr>
-                <w:rFonts w:asciiTheme="minorHAnsi" w:hAnsiTheme="minorHAnsi" w:cs="Arial"/>
-                <w:color w:val="auto"/>
-              </w:rPr>
-              <w:t>Hirak</w:t>
-            </w:r>
-            <w:proofErr w:type="spellEnd"/>
+              <w:t>Chandrima / Hirak</w:t>
+            </w:r>
           </w:p>
         </w:tc>
       </w:tr>
@@ -4319,7 +4338,6 @@
                 <w:szCs w:val="20"/>
               </w:rPr>
             </w:pPr>
-            <w:proofErr w:type="spellStart"/>
             <w:r>
               <w:rPr>
                 <w:rFonts w:ascii="Tahoma" w:hAnsi="Tahoma" w:cs="Tahoma"/>
@@ -4327,17 +4345,7 @@
                 <w:sz w:val="16"/>
                 <w:szCs w:val="20"/>
               </w:rPr>
-              <w:t>BUName_SourceSystemSummary_DTAC_V</w:t>
-            </w:r>
-            <w:proofErr w:type="spellEnd"/>
-            <w:r>
-              <w:rPr>
-                <w:rFonts w:ascii="Tahoma" w:hAnsi="Tahoma" w:cs="Tahoma"/>
-                <w:color w:val="000000"/>
-                <w:sz w:val="16"/>
-                <w:szCs w:val="20"/>
-              </w:rPr>
-              <w:t xml:space="preserve"> 0.0.9.xlsx</w:t>
+              <w:t>BUName_SourceSystemSummary_DTAC_V 0.0.9.xlsx</w:t>
             </w:r>
           </w:p>
         </w:tc>
@@ -5402,15 +5410,7 @@
                               <w:jc w:val="center"/>
                             </w:pPr>
                             <w:r>
-                              <w:t xml:space="preserve">ODS – Vertica </w:t>
-                            </w:r>
-                            <w:proofErr w:type="spellStart"/>
-                            <w:r>
-                              <w:t>Vertica</w:t>
-                            </w:r>
-                            <w:proofErr w:type="spellEnd"/>
-                            <w:r>
-                              <w:t xml:space="preserve"> </w:t>
+                              <w:t xml:space="preserve">ODS – Vertica Vertica </w:t>
                             </w:r>
                           </w:p>
                         </w:txbxContent>
@@ -6639,21 +6639,8 @@
                 <w:sz w:val="16"/>
                 <w:szCs w:val="18"/>
               </w:rPr>
-              <w:t xml:space="preserve"> Notification </w:t>
-            </w:r>
-            <w:proofErr w:type="spellStart"/>
-            <w:r>
-              <w:rPr>
-                <w:rFonts w:ascii="Calibri" w:eastAsia="Times New Roman" w:hAnsi="Calibri" w:cs="Times New Roman"/>
-                <w:b/>
-                <w:bCs/>
-                <w:color w:val="000000"/>
-                <w:sz w:val="16"/>
-                <w:szCs w:val="18"/>
-              </w:rPr>
-              <w:t>Mail_Group</w:t>
-            </w:r>
-            <w:proofErr w:type="spellEnd"/>
+              <w:t xml:space="preserve"> Notification Mail_Group</w:t>
+            </w:r>
             <w:r>
               <w:rPr>
                 <w:rFonts w:ascii="Calibri" w:eastAsia="Times New Roman" w:hAnsi="Calibri" w:cs="Times New Roman"/>
@@ -6840,7 +6827,6 @@
                 <w:szCs w:val="16"/>
               </w:rPr>
             </w:pPr>
-            <w:proofErr w:type="spellStart"/>
             <w:r>
               <w:rPr>
                 <w:rFonts w:ascii="Calibri" w:hAnsi="Calibri" w:cs="Calibri"/>
@@ -6850,7 +6836,6 @@
               </w:rPr>
               <w:t>tbl_msisdn_sim_yyyymmdd</w:t>
             </w:r>
-            <w:proofErr w:type="spellEnd"/>
           </w:p>
         </w:tc>
         <w:tc>
@@ -6882,27 +6867,7 @@
                 <w:sz w:val="16"/>
                 <w:szCs w:val="16"/>
               </w:rPr>
-              <w:t>.</w:t>
-            </w:r>
-            <w:proofErr w:type="spellStart"/>
-            <w:r>
-              <w:rPr>
-                <w:rFonts w:ascii="Calibri" w:hAnsi="Calibri" w:cs="Calibri"/>
-                <w:color w:val="000000"/>
-                <w:sz w:val="16"/>
-                <w:szCs w:val="16"/>
-              </w:rPr>
-              <w:t>dat</w:t>
-            </w:r>
-            <w:proofErr w:type="spellEnd"/>
-            <w:r>
-              <w:rPr>
-                <w:rFonts w:ascii="Calibri" w:hAnsi="Calibri" w:cs="Calibri"/>
-                <w:color w:val="000000"/>
-                <w:sz w:val="16"/>
-                <w:szCs w:val="16"/>
-              </w:rPr>
-              <w:t xml:space="preserve">  </w:t>
+              <w:t xml:space="preserve">.dat  </w:t>
             </w:r>
           </w:p>
         </w:tc>
@@ -7064,37 +7029,15 @@
                 <w:szCs w:val="16"/>
               </w:rPr>
             </w:pPr>
-            <w:proofErr w:type="spellStart"/>
-            <w:r>
-              <w:rPr>
-                <w:rFonts w:ascii="Calibri" w:hAnsi="Calibri" w:cs="Calibri"/>
-                <w:color w:val="000000"/>
-                <w:sz w:val="16"/>
-                <w:szCs w:val="16"/>
-              </w:rPr>
-              <w:t>tbl_order_msisdn</w:t>
-            </w:r>
-            <w:proofErr w:type="spellEnd"/>
-            <w:r>
-              <w:rPr>
-                <w:rFonts w:ascii="Calibri" w:hAnsi="Calibri" w:cs="Calibri"/>
-                <w:color w:val="000000"/>
-                <w:sz w:val="16"/>
-                <w:szCs w:val="16"/>
-              </w:rPr>
-              <w:t>_[0-9]_</w:t>
-            </w:r>
-            <w:proofErr w:type="spellStart"/>
-            <w:r>
-              <w:rPr>
-                <w:rFonts w:ascii="Calibri" w:hAnsi="Calibri" w:cs="Calibri"/>
-                <w:color w:val="000000"/>
-                <w:sz w:val="16"/>
-                <w:szCs w:val="16"/>
-              </w:rPr>
-              <w:t>yyyymmdd</w:t>
-            </w:r>
-            <w:proofErr w:type="spellEnd"/>
+            <w:r>
+              <w:rPr>
+                <w:rFonts w:ascii="Calibri" w:hAnsi="Calibri" w:cs="Calibri"/>
+                <w:color w:val="000000"/>
+                <w:sz w:val="16"/>
+                <w:szCs w:val="16"/>
+              </w:rPr>
+              <w:t>tbl_order_msisdn_[0-9]_yyyymmdd</w:t>
+            </w:r>
           </w:p>
         </w:tc>
         <w:tc>
@@ -7126,27 +7069,7 @@
                 <w:sz w:val="16"/>
                 <w:szCs w:val="16"/>
               </w:rPr>
-              <w:t>.</w:t>
-            </w:r>
-            <w:proofErr w:type="spellStart"/>
-            <w:r>
-              <w:rPr>
-                <w:rFonts w:ascii="Calibri" w:hAnsi="Calibri" w:cs="Calibri"/>
-                <w:color w:val="000000"/>
-                <w:sz w:val="16"/>
-                <w:szCs w:val="16"/>
-              </w:rPr>
-              <w:t>dat</w:t>
-            </w:r>
-            <w:proofErr w:type="spellEnd"/>
-            <w:r>
-              <w:rPr>
-                <w:rFonts w:ascii="Calibri" w:hAnsi="Calibri" w:cs="Calibri"/>
-                <w:color w:val="000000"/>
-                <w:sz w:val="16"/>
-                <w:szCs w:val="16"/>
-              </w:rPr>
-              <w:t xml:space="preserve">  </w:t>
+              <w:t xml:space="preserve">.dat  </w:t>
             </w:r>
           </w:p>
         </w:tc>
@@ -7203,7 +7126,6 @@
                 <w:szCs w:val="16"/>
               </w:rPr>
             </w:pPr>
-            <w:proofErr w:type="spellStart"/>
             <w:r>
               <w:rPr>
                 <w:rFonts w:ascii="Calibri" w:hAnsi="Calibri" w:cs="Calibri"/>
@@ -7213,7 +7135,6 @@
               </w:rPr>
               <w:t>Anex</w:t>
             </w:r>
-            <w:proofErr w:type="spellEnd"/>
             <w:r>
               <w:rPr>
                 <w:rFonts w:ascii="Calibri" w:hAnsi="Calibri" w:cs="Calibri"/>
@@ -7223,25 +7144,14 @@
               </w:rPr>
               <w:br/>
             </w:r>
-            <w:proofErr w:type="spellStart"/>
-            <w:r>
-              <w:rPr>
-                <w:rFonts w:ascii="Calibri" w:hAnsi="Calibri" w:cs="Calibri"/>
-                <w:color w:val="000000"/>
-                <w:sz w:val="16"/>
-                <w:szCs w:val="16"/>
-              </w:rPr>
-              <w:t>Jiralalit</w:t>
-            </w:r>
-            <w:proofErr w:type="spellEnd"/>
-            <w:r>
-              <w:rPr>
-                <w:rFonts w:ascii="Calibri" w:hAnsi="Calibri" w:cs="Calibri"/>
-                <w:color w:val="000000"/>
-                <w:sz w:val="16"/>
-                <w:szCs w:val="16"/>
-              </w:rPr>
-              <w:t xml:space="preserve"> &lt;AnexJ@dtac.co.th&gt;</w:t>
+            <w:r>
+              <w:rPr>
+                <w:rFonts w:ascii="Calibri" w:hAnsi="Calibri" w:cs="Calibri"/>
+                <w:color w:val="000000"/>
+                <w:sz w:val="16"/>
+                <w:szCs w:val="16"/>
+              </w:rPr>
+              <w:t>Jiralalit &lt;AnexJ@dtac.co.th&gt;</w:t>
             </w:r>
           </w:p>
         </w:tc>
@@ -7348,7 +7258,6 @@
                 <w:szCs w:val="16"/>
               </w:rPr>
             </w:pPr>
-            <w:proofErr w:type="spellStart"/>
             <w:r>
               <w:rPr>
                 <w:rFonts w:ascii="Calibri" w:hAnsi="Calibri" w:cs="Calibri"/>
@@ -7358,7 +7267,6 @@
               </w:rPr>
               <w:t>tbl_portin_order_yyyymmdd</w:t>
             </w:r>
-            <w:proofErr w:type="spellEnd"/>
           </w:p>
         </w:tc>
         <w:tc>
@@ -7390,27 +7298,7 @@
                 <w:sz w:val="16"/>
                 <w:szCs w:val="16"/>
               </w:rPr>
-              <w:t>.</w:t>
-            </w:r>
-            <w:proofErr w:type="spellStart"/>
-            <w:r>
-              <w:rPr>
-                <w:rFonts w:ascii="Calibri" w:hAnsi="Calibri" w:cs="Calibri"/>
-                <w:color w:val="000000"/>
-                <w:sz w:val="16"/>
-                <w:szCs w:val="16"/>
-              </w:rPr>
-              <w:t>dat</w:t>
-            </w:r>
-            <w:proofErr w:type="spellEnd"/>
-            <w:r>
-              <w:rPr>
-                <w:rFonts w:ascii="Calibri" w:hAnsi="Calibri" w:cs="Calibri"/>
-                <w:color w:val="000000"/>
-                <w:sz w:val="16"/>
-                <w:szCs w:val="16"/>
-              </w:rPr>
-              <w:t xml:space="preserve">  </w:t>
+              <w:t xml:space="preserve">.dat  </w:t>
             </w:r>
           </w:p>
         </w:tc>
@@ -7572,7 +7460,6 @@
                 <w:szCs w:val="16"/>
               </w:rPr>
             </w:pPr>
-            <w:proofErr w:type="spellStart"/>
             <w:r>
               <w:rPr>
                 <w:rFonts w:ascii="Calibri" w:hAnsi="Calibri" w:cs="Calibri"/>
@@ -7582,7 +7469,6 @@
               </w:rPr>
               <w:t>tbl_portout_order_yyyymmdd</w:t>
             </w:r>
-            <w:proofErr w:type="spellEnd"/>
           </w:p>
         </w:tc>
         <w:tc>
@@ -7614,27 +7500,7 @@
                 <w:sz w:val="16"/>
                 <w:szCs w:val="16"/>
               </w:rPr>
-              <w:t>.</w:t>
-            </w:r>
-            <w:proofErr w:type="spellStart"/>
-            <w:r>
-              <w:rPr>
-                <w:rFonts w:ascii="Calibri" w:hAnsi="Calibri" w:cs="Calibri"/>
-                <w:color w:val="000000"/>
-                <w:sz w:val="16"/>
-                <w:szCs w:val="16"/>
-              </w:rPr>
-              <w:t>dat</w:t>
-            </w:r>
-            <w:proofErr w:type="spellEnd"/>
-            <w:r>
-              <w:rPr>
-                <w:rFonts w:ascii="Calibri" w:hAnsi="Calibri" w:cs="Calibri"/>
-                <w:color w:val="000000"/>
-                <w:sz w:val="16"/>
-                <w:szCs w:val="16"/>
-              </w:rPr>
-              <w:t xml:space="preserve">  </w:t>
+              <w:t xml:space="preserve">.dat  </w:t>
             </w:r>
           </w:p>
         </w:tc>
@@ -7691,7 +7557,6 @@
                 <w:szCs w:val="16"/>
               </w:rPr>
             </w:pPr>
-            <w:proofErr w:type="spellStart"/>
             <w:r>
               <w:rPr>
                 <w:rFonts w:ascii="Calibri" w:hAnsi="Calibri" w:cs="Calibri"/>
@@ -7701,7 +7566,6 @@
               </w:rPr>
               <w:t>Anex</w:t>
             </w:r>
-            <w:proofErr w:type="spellEnd"/>
             <w:r>
               <w:rPr>
                 <w:rFonts w:ascii="Calibri" w:hAnsi="Calibri" w:cs="Calibri"/>
@@ -7711,25 +7575,14 @@
               </w:rPr>
               <w:br/>
             </w:r>
-            <w:proofErr w:type="spellStart"/>
-            <w:r>
-              <w:rPr>
-                <w:rFonts w:ascii="Calibri" w:hAnsi="Calibri" w:cs="Calibri"/>
-                <w:color w:val="000000"/>
-                <w:sz w:val="16"/>
-                <w:szCs w:val="16"/>
-              </w:rPr>
-              <w:t>Jiralalit</w:t>
-            </w:r>
-            <w:proofErr w:type="spellEnd"/>
-            <w:r>
-              <w:rPr>
-                <w:rFonts w:ascii="Calibri" w:hAnsi="Calibri" w:cs="Calibri"/>
-                <w:color w:val="000000"/>
-                <w:sz w:val="16"/>
-                <w:szCs w:val="16"/>
-              </w:rPr>
-              <w:t xml:space="preserve"> &lt;AnexJ@dtac.co.th&gt;</w:t>
+            <w:r>
+              <w:rPr>
+                <w:rFonts w:ascii="Calibri" w:hAnsi="Calibri" w:cs="Calibri"/>
+                <w:color w:val="000000"/>
+                <w:sz w:val="16"/>
+                <w:szCs w:val="16"/>
+              </w:rPr>
+              <w:t>Jiralalit &lt;AnexJ@dtac.co.th&gt;</w:t>
             </w:r>
           </w:p>
         </w:tc>
@@ -8151,7 +8004,6 @@
                 <w:szCs w:val="16"/>
               </w:rPr>
             </w:pPr>
-            <w:proofErr w:type="spellStart"/>
             <w:r>
               <w:rPr>
                 <w:rFonts w:ascii="Calibri" w:hAnsi="Calibri" w:cs="Calibri"/>
@@ -8161,7 +8013,6 @@
               </w:rPr>
               <w:t>tbl_msisdn_sim_yyyymmdd</w:t>
             </w:r>
-            <w:proofErr w:type="spellEnd"/>
           </w:p>
         </w:tc>
         <w:tc>
@@ -8187,27 +8038,7 @@
                 <w:sz w:val="16"/>
                 <w:szCs w:val="16"/>
               </w:rPr>
-              <w:t>.</w:t>
-            </w:r>
-            <w:proofErr w:type="spellStart"/>
-            <w:r>
-              <w:rPr>
-                <w:rFonts w:ascii="Calibri" w:hAnsi="Calibri" w:cs="Calibri"/>
-                <w:color w:val="000000"/>
-                <w:sz w:val="16"/>
-                <w:szCs w:val="16"/>
-              </w:rPr>
-              <w:t>dat</w:t>
-            </w:r>
-            <w:proofErr w:type="spellEnd"/>
-            <w:r>
-              <w:rPr>
-                <w:rFonts w:ascii="Calibri" w:hAnsi="Calibri" w:cs="Calibri"/>
-                <w:color w:val="000000"/>
-                <w:sz w:val="16"/>
-                <w:szCs w:val="16"/>
-              </w:rPr>
-              <w:t xml:space="preserve">  </w:t>
+              <w:t xml:space="preserve">.dat  </w:t>
             </w:r>
           </w:p>
         </w:tc>
@@ -8226,7 +8057,6 @@
                 <w:szCs w:val="20"/>
               </w:rPr>
             </w:pPr>
-            <w:proofErr w:type="spellStart"/>
             <w:r>
               <w:rPr>
                 <w:rFonts w:ascii="Calibri" w:hAnsi="Calibri" w:cs="Calibri"/>
@@ -8236,7 +8066,6 @@
               </w:rPr>
               <w:t>tbl_msisdn_sim_yyyymmdd</w:t>
             </w:r>
-            <w:proofErr w:type="spellEnd"/>
           </w:p>
         </w:tc>
         <w:tc>
@@ -8286,37 +8115,15 @@
                 <w:szCs w:val="16"/>
               </w:rPr>
             </w:pPr>
-            <w:proofErr w:type="spellStart"/>
-            <w:r>
-              <w:rPr>
-                <w:rFonts w:ascii="Calibri" w:hAnsi="Calibri" w:cs="Calibri"/>
-                <w:color w:val="000000"/>
-                <w:sz w:val="16"/>
-                <w:szCs w:val="16"/>
-              </w:rPr>
-              <w:t>tbl_order_msisdn</w:t>
-            </w:r>
-            <w:proofErr w:type="spellEnd"/>
-            <w:r>
-              <w:rPr>
-                <w:rFonts w:ascii="Calibri" w:hAnsi="Calibri" w:cs="Calibri"/>
-                <w:color w:val="000000"/>
-                <w:sz w:val="16"/>
-                <w:szCs w:val="16"/>
-              </w:rPr>
-              <w:t>_[0-9]_</w:t>
-            </w:r>
-            <w:proofErr w:type="spellStart"/>
-            <w:r>
-              <w:rPr>
-                <w:rFonts w:ascii="Calibri" w:hAnsi="Calibri" w:cs="Calibri"/>
-                <w:color w:val="000000"/>
-                <w:sz w:val="16"/>
-                <w:szCs w:val="16"/>
-              </w:rPr>
-              <w:t>yyyymmdd</w:t>
-            </w:r>
-            <w:proofErr w:type="spellEnd"/>
+            <w:r>
+              <w:rPr>
+                <w:rFonts w:ascii="Calibri" w:hAnsi="Calibri" w:cs="Calibri"/>
+                <w:color w:val="000000"/>
+                <w:sz w:val="16"/>
+                <w:szCs w:val="16"/>
+              </w:rPr>
+              <w:t>tbl_order_msisdn_[0-9]_yyyymmdd</w:t>
+            </w:r>
           </w:p>
         </w:tc>
         <w:tc>
@@ -8342,27 +8149,7 @@
                 <w:sz w:val="16"/>
                 <w:szCs w:val="16"/>
               </w:rPr>
-              <w:t>.</w:t>
-            </w:r>
-            <w:proofErr w:type="spellStart"/>
-            <w:r>
-              <w:rPr>
-                <w:rFonts w:ascii="Calibri" w:hAnsi="Calibri" w:cs="Calibri"/>
-                <w:color w:val="000000"/>
-                <w:sz w:val="16"/>
-                <w:szCs w:val="16"/>
-              </w:rPr>
-              <w:t>dat</w:t>
-            </w:r>
-            <w:proofErr w:type="spellEnd"/>
-            <w:r>
-              <w:rPr>
-                <w:rFonts w:ascii="Calibri" w:hAnsi="Calibri" w:cs="Calibri"/>
-                <w:color w:val="000000"/>
-                <w:sz w:val="16"/>
-                <w:szCs w:val="16"/>
-              </w:rPr>
-              <w:t xml:space="preserve">  </w:t>
+              <w:t xml:space="preserve">.dat  </w:t>
             </w:r>
           </w:p>
         </w:tc>
@@ -8381,37 +8168,15 @@
                 <w:szCs w:val="20"/>
               </w:rPr>
             </w:pPr>
-            <w:proofErr w:type="spellStart"/>
-            <w:r>
-              <w:rPr>
-                <w:rFonts w:ascii="Calibri" w:hAnsi="Calibri" w:cs="Calibri"/>
-                <w:color w:val="000000"/>
-                <w:sz w:val="16"/>
-                <w:szCs w:val="16"/>
-              </w:rPr>
-              <w:t>tbl_order_msisdn</w:t>
-            </w:r>
-            <w:proofErr w:type="spellEnd"/>
-            <w:r>
-              <w:rPr>
-                <w:rFonts w:ascii="Calibri" w:hAnsi="Calibri" w:cs="Calibri"/>
-                <w:color w:val="000000"/>
-                <w:sz w:val="16"/>
-                <w:szCs w:val="16"/>
-              </w:rPr>
-              <w:t>_[0-9]_</w:t>
-            </w:r>
-            <w:proofErr w:type="spellStart"/>
-            <w:r>
-              <w:rPr>
-                <w:rFonts w:ascii="Calibri" w:hAnsi="Calibri" w:cs="Calibri"/>
-                <w:color w:val="000000"/>
-                <w:sz w:val="16"/>
-                <w:szCs w:val="16"/>
-              </w:rPr>
-              <w:t>yyyymmdd</w:t>
-            </w:r>
-            <w:proofErr w:type="spellEnd"/>
+            <w:r>
+              <w:rPr>
+                <w:rFonts w:ascii="Calibri" w:hAnsi="Calibri" w:cs="Calibri"/>
+                <w:color w:val="000000"/>
+                <w:sz w:val="16"/>
+                <w:szCs w:val="16"/>
+              </w:rPr>
+              <w:t>tbl_order_msisdn_[0-9]_yyyymmdd</w:t>
+            </w:r>
           </w:p>
         </w:tc>
         <w:tc>
@@ -8461,7 +8226,6 @@
                 <w:szCs w:val="16"/>
               </w:rPr>
             </w:pPr>
-            <w:proofErr w:type="spellStart"/>
             <w:r>
               <w:rPr>
                 <w:rFonts w:ascii="Calibri" w:hAnsi="Calibri" w:cs="Calibri"/>
@@ -8471,7 +8235,6 @@
               </w:rPr>
               <w:t>tbl_portin_order_yyyymmdd</w:t>
             </w:r>
-            <w:proofErr w:type="spellEnd"/>
           </w:p>
         </w:tc>
         <w:tc>
@@ -8497,27 +8260,7 @@
                 <w:sz w:val="16"/>
                 <w:szCs w:val="16"/>
               </w:rPr>
-              <w:t>.</w:t>
-            </w:r>
-            <w:proofErr w:type="spellStart"/>
-            <w:r>
-              <w:rPr>
-                <w:rFonts w:ascii="Calibri" w:hAnsi="Calibri" w:cs="Calibri"/>
-                <w:color w:val="000000"/>
-                <w:sz w:val="16"/>
-                <w:szCs w:val="16"/>
-              </w:rPr>
-              <w:t>dat</w:t>
-            </w:r>
-            <w:proofErr w:type="spellEnd"/>
-            <w:r>
-              <w:rPr>
-                <w:rFonts w:ascii="Calibri" w:hAnsi="Calibri" w:cs="Calibri"/>
-                <w:color w:val="000000"/>
-                <w:sz w:val="16"/>
-                <w:szCs w:val="16"/>
-              </w:rPr>
-              <w:t xml:space="preserve">  </w:t>
+              <w:t xml:space="preserve">.dat  </w:t>
             </w:r>
           </w:p>
         </w:tc>
@@ -8536,7 +8279,6 @@
                 <w:szCs w:val="20"/>
               </w:rPr>
             </w:pPr>
-            <w:proofErr w:type="spellStart"/>
             <w:r>
               <w:rPr>
                 <w:rFonts w:ascii="Calibri" w:hAnsi="Calibri" w:cs="Calibri"/>
@@ -8546,7 +8288,6 @@
               </w:rPr>
               <w:t>tbl_portin_order_yyyymmdd</w:t>
             </w:r>
-            <w:proofErr w:type="spellEnd"/>
           </w:p>
         </w:tc>
         <w:tc>
@@ -8596,7 +8337,6 @@
                 <w:szCs w:val="16"/>
               </w:rPr>
             </w:pPr>
-            <w:proofErr w:type="spellStart"/>
             <w:r>
               <w:rPr>
                 <w:rFonts w:ascii="Calibri" w:hAnsi="Calibri" w:cs="Calibri"/>
@@ -8606,7 +8346,6 @@
               </w:rPr>
               <w:t>tbl_portout_order_yyyymmdd</w:t>
             </w:r>
-            <w:proofErr w:type="spellEnd"/>
           </w:p>
         </w:tc>
         <w:tc>
@@ -8632,27 +8371,7 @@
                 <w:sz w:val="16"/>
                 <w:szCs w:val="16"/>
               </w:rPr>
-              <w:t>.</w:t>
-            </w:r>
-            <w:proofErr w:type="spellStart"/>
-            <w:r>
-              <w:rPr>
-                <w:rFonts w:ascii="Calibri" w:hAnsi="Calibri" w:cs="Calibri"/>
-                <w:color w:val="000000"/>
-                <w:sz w:val="16"/>
-                <w:szCs w:val="16"/>
-              </w:rPr>
-              <w:t>dat</w:t>
-            </w:r>
-            <w:proofErr w:type="spellEnd"/>
-            <w:r>
-              <w:rPr>
-                <w:rFonts w:ascii="Calibri" w:hAnsi="Calibri" w:cs="Calibri"/>
-                <w:color w:val="000000"/>
-                <w:sz w:val="16"/>
-                <w:szCs w:val="16"/>
-              </w:rPr>
-              <w:t xml:space="preserve">  </w:t>
+              <w:t xml:space="preserve">.dat  </w:t>
             </w:r>
           </w:p>
         </w:tc>
@@ -8671,7 +8390,6 @@
                 <w:szCs w:val="20"/>
               </w:rPr>
             </w:pPr>
-            <w:proofErr w:type="spellStart"/>
             <w:r>
               <w:rPr>
                 <w:rFonts w:ascii="Calibri" w:hAnsi="Calibri" w:cs="Calibri"/>
@@ -8681,7 +8399,6 @@
               </w:rPr>
               <w:t>tbl_portout_order_yyyymmdd</w:t>
             </w:r>
-            <w:proofErr w:type="spellEnd"/>
           </w:p>
         </w:tc>
         <w:tc>
@@ -8872,40 +8589,15 @@
           <w:rFonts w:asciiTheme="minorHAnsi" w:eastAsiaTheme="minorHAnsi" w:hAnsiTheme="minorHAnsi" w:cstheme="minorBidi"/>
           <w:lang w:val="en-US" w:eastAsia="zh-CN"/>
         </w:rPr>
-        <w:t>&lt;&lt;</w:t>
+        <w:t>&lt;&lt;Mount_point&gt;&gt;/</w:t>
       </w:r>
-      <w:proofErr w:type="spellStart"/>
+      <w:bookmarkEnd w:id="27"/>
       <w:r>
         <w:rPr>
           <w:rFonts w:asciiTheme="minorHAnsi" w:eastAsiaTheme="minorHAnsi" w:hAnsiTheme="minorHAnsi" w:cstheme="minorBidi"/>
           <w:lang w:val="en-US" w:eastAsia="zh-CN"/>
         </w:rPr>
-        <w:t>Mount_point</w:t>
-      </w:r>
-      <w:proofErr w:type="spellEnd"/>
-      <w:r>
-        <w:rPr>
-          <w:rFonts w:asciiTheme="minorHAnsi" w:eastAsiaTheme="minorHAnsi" w:hAnsiTheme="minorHAnsi" w:cstheme="minorBidi"/>
-          <w:lang w:val="en-US" w:eastAsia="zh-CN"/>
-        </w:rPr>
-        <w:t>&gt;&gt;/</w:t>
-      </w:r>
-      <w:bookmarkEnd w:id="27"/>
-      <w:proofErr w:type="spellStart"/>
-      <w:r>
-        <w:rPr>
-          <w:rFonts w:asciiTheme="minorHAnsi" w:eastAsiaTheme="minorHAnsi" w:hAnsiTheme="minorHAnsi" w:cstheme="minorBidi"/>
-          <w:lang w:val="en-US" w:eastAsia="zh-CN"/>
-        </w:rPr>
-        <w:t>AEP_landing</w:t>
-      </w:r>
-      <w:proofErr w:type="spellEnd"/>
-      <w:r>
-        <w:rPr>
-          <w:rFonts w:asciiTheme="minorHAnsi" w:eastAsiaTheme="minorHAnsi" w:hAnsiTheme="minorHAnsi" w:cstheme="minorBidi"/>
-          <w:lang w:val="en-US" w:eastAsia="zh-CN"/>
-        </w:rPr>
-        <w:t>/</w:t>
+        <w:t>AEP_landing/</w:t>
       </w:r>
       <w:r>
         <w:rPr>
@@ -8990,39 +8682,7 @@
           <w:rFonts w:asciiTheme="minorHAnsi" w:eastAsiaTheme="minorHAnsi" w:hAnsiTheme="minorHAnsi" w:cstheme="minorBidi"/>
           <w:lang w:val="en-US" w:eastAsia="zh-CN"/>
         </w:rPr>
-        <w:t>&lt;&lt;</w:t>
-      </w:r>
-      <w:proofErr w:type="spellStart"/>
-      <w:r>
-        <w:rPr>
-          <w:rFonts w:asciiTheme="minorHAnsi" w:eastAsiaTheme="minorHAnsi" w:hAnsiTheme="minorHAnsi" w:cstheme="minorBidi"/>
-          <w:lang w:val="en-US" w:eastAsia="zh-CN"/>
-        </w:rPr>
-        <w:t>Mount_point</w:t>
-      </w:r>
-      <w:proofErr w:type="spellEnd"/>
-      <w:r>
-        <w:rPr>
-          <w:rFonts w:asciiTheme="minorHAnsi" w:eastAsiaTheme="minorHAnsi" w:hAnsiTheme="minorHAnsi" w:cstheme="minorBidi"/>
-          <w:lang w:val="en-US" w:eastAsia="zh-CN"/>
-        </w:rPr>
-        <w:t>&gt;&gt;/</w:t>
-      </w:r>
-      <w:proofErr w:type="spellStart"/>
-      <w:r>
-        <w:rPr>
-          <w:rFonts w:asciiTheme="minorHAnsi" w:eastAsiaTheme="minorHAnsi" w:hAnsiTheme="minorHAnsi" w:cstheme="minorBidi"/>
-          <w:lang w:val="en-US" w:eastAsia="zh-CN"/>
-        </w:rPr>
-        <w:t>AEP_landing</w:t>
-      </w:r>
-      <w:proofErr w:type="spellEnd"/>
-      <w:r>
-        <w:rPr>
-          <w:rFonts w:asciiTheme="minorHAnsi" w:eastAsiaTheme="minorHAnsi" w:hAnsiTheme="minorHAnsi" w:cstheme="minorBidi"/>
-          <w:lang w:val="en-US" w:eastAsia="zh-CN"/>
-        </w:rPr>
-        <w:t>/</w:t>
+        <w:t>&lt;&lt;Mount_point&gt;&gt;/AEP_landing/</w:t>
       </w:r>
       <w:r>
         <w:rPr>
@@ -9098,34 +8758,29 @@
         <w:jc w:val="left"/>
         <w:rPr>
           <w:rFonts w:asciiTheme="minorHAnsi" w:hAnsiTheme="minorHAnsi"/>
-          <w:highlight w:val="yellow"/>
         </w:rPr>
       </w:pPr>
       <w:r>
         <w:rPr>
           <w:rFonts w:asciiTheme="minorHAnsi" w:hAnsiTheme="minorHAnsi"/>
-          <w:highlight w:val="yellow"/>
         </w:rPr>
         <w:t xml:space="preserve">Header &amp; footer </w:t>
       </w:r>
       <w:r>
         <w:rPr>
           <w:rFonts w:asciiTheme="minorHAnsi" w:hAnsiTheme="minorHAnsi"/>
-          <w:highlight w:val="yellow"/>
         </w:rPr>
         <w:t xml:space="preserve">not </w:t>
       </w:r>
       <w:r>
         <w:rPr>
           <w:rFonts w:asciiTheme="minorHAnsi" w:hAnsiTheme="minorHAnsi"/>
-          <w:highlight w:val="yellow"/>
         </w:rPr>
         <w:t>available inside the feed files</w:t>
       </w:r>
       <w:r>
         <w:rPr>
           <w:rFonts w:asciiTheme="minorHAnsi" w:hAnsiTheme="minorHAnsi"/>
-          <w:highlight w:val="yellow"/>
         </w:rPr>
         <w:t>.</w:t>
       </w:r>
@@ -9161,50 +8816,41 @@
         <w:spacing w:after="0"/>
         <w:jc w:val="left"/>
         <w:rPr>
-          <w:highlight w:val="yellow"/>
           <w:lang w:eastAsia="zh-CN"/>
         </w:rPr>
       </w:pPr>
       <w:r>
         <w:rPr>
-          <w:highlight w:val="yellow"/>
           <w:lang w:eastAsia="zh-CN"/>
         </w:rPr>
         <w:t xml:space="preserve">All </w:t>
       </w:r>
       <w:r>
         <w:rPr>
-          <w:highlight w:val="yellow"/>
           <w:lang w:eastAsia="zh-CN"/>
         </w:rPr>
         <w:t>.</w:t>
       </w:r>
-      <w:proofErr w:type="spellStart"/>
       <w:r>
         <w:rPr>
-          <w:highlight w:val="yellow"/>
           <w:lang w:eastAsia="zh-CN"/>
         </w:rPr>
         <w:t>dat</w:t>
       </w:r>
-      <w:proofErr w:type="spellEnd"/>
       <w:r>
         <w:rPr>
-          <w:highlight w:val="yellow"/>
           <w:lang w:eastAsia="zh-CN"/>
         </w:rPr>
         <w:t xml:space="preserve"> files are </w:t>
       </w:r>
       <w:r>
         <w:rPr>
-          <w:highlight w:val="yellow"/>
           <w:lang w:eastAsia="zh-CN"/>
         </w:rPr>
         <w:t>| delimiters</w:t>
       </w:r>
       <w:r>
         <w:rPr>
-          <w:highlight w:val="yellow"/>
           <w:lang w:eastAsia="zh-CN"/>
         </w:rPr>
         <w:t xml:space="preserve">, file generation pattern at source are </w:t>
@@ -9215,12 +8861,9 @@
           <w:color w:val="000000"/>
           <w:sz w:val="20"/>
           <w:szCs w:val="20"/>
-          <w:highlight w:val="yellow"/>
         </w:rPr>
         <w:t>every 4000 records/30 seconds, so roughly max 4K records are available in each file.</w:t>
       </w:r>
-      <w:bookmarkStart w:id="28" w:name="_GoBack"/>
-      <w:bookmarkEnd w:id="28"/>
     </w:p>
     <w:p>
       <w:pPr>
@@ -10170,22 +9813,22 @@
       <w:pPr>
         <w:pStyle w:val="Heading2"/>
       </w:pPr>
-      <w:bookmarkStart w:id="29" w:name="_Toc17817298"/>
-      <w:bookmarkStart w:id="30" w:name="_Toc18078520"/>
-      <w:bookmarkStart w:id="31" w:name="_Toc18503633"/>
-      <w:bookmarkStart w:id="32" w:name="_Toc18518999"/>
-      <w:bookmarkStart w:id="33" w:name="_Toc18593475"/>
+      <w:bookmarkStart w:id="28" w:name="_Toc17817298"/>
+      <w:bookmarkStart w:id="29" w:name="_Toc18078520"/>
+      <w:bookmarkStart w:id="30" w:name="_Toc18503633"/>
+      <w:bookmarkStart w:id="31" w:name="_Toc18518999"/>
+      <w:bookmarkStart w:id="32" w:name="_Toc18593475"/>
       <w:r>
         <w:t xml:space="preserve">1.4 ODS </w:t>
       </w:r>
       <w:r>
         <w:t>Table Naming convention</w:t>
       </w:r>
+      <w:bookmarkEnd w:id="28"/>
       <w:bookmarkEnd w:id="29"/>
       <w:bookmarkEnd w:id="30"/>
       <w:bookmarkEnd w:id="31"/>
       <w:bookmarkEnd w:id="32"/>
-      <w:bookmarkEnd w:id="33"/>
       <w:r>
         <w:t xml:space="preserve"> </w:t>
       </w:r>
@@ -10216,7 +9859,6 @@
         </w:rPr>
         <w:t>&lt;</w:t>
       </w:r>
-      <w:proofErr w:type="spellStart"/>
       <w:r>
         <w:rPr>
           <w:rFonts w:asciiTheme="minorHAnsi" w:hAnsiTheme="minorHAnsi"/>
@@ -10235,7 +9877,6 @@
         </w:rPr>
         <w:t>System</w:t>
       </w:r>
-      <w:proofErr w:type="spellEnd"/>
       <w:r>
         <w:rPr>
           <w:rFonts w:asciiTheme="minorHAnsi" w:hAnsiTheme="minorHAnsi"/>
@@ -10248,7 +9889,6 @@
         </w:rPr>
         <w:t>&lt;</w:t>
       </w:r>
-      <w:proofErr w:type="spellStart"/>
       <w:r>
         <w:rPr>
           <w:rFonts w:asciiTheme="minorHAnsi" w:hAnsiTheme="minorHAnsi"/>
@@ -10259,14 +9899,7 @@
         <w:rPr>
           <w:rFonts w:asciiTheme="minorHAnsi" w:hAnsiTheme="minorHAnsi"/>
         </w:rPr>
-        <w:t>name</w:t>
-      </w:r>
-      <w:proofErr w:type="spellEnd"/>
-      <w:r>
-        <w:rPr>
-          <w:rFonts w:asciiTheme="minorHAnsi" w:hAnsiTheme="minorHAnsi"/>
-        </w:rPr>
-        <w:t>&gt;</w:t>
+        <w:t>name&gt;</w:t>
       </w:r>
     </w:p>
     <w:p>
@@ -10294,7 +9927,6 @@
         </w:rPr>
         <w:t>&lt;</w:t>
       </w:r>
-      <w:proofErr w:type="spellStart"/>
       <w:r>
         <w:rPr>
           <w:rFonts w:asciiTheme="minorHAnsi" w:hAnsiTheme="minorHAnsi"/>
@@ -10313,7 +9945,6 @@
         </w:rPr>
         <w:t>System</w:t>
       </w:r>
-      <w:proofErr w:type="spellEnd"/>
       <w:r>
         <w:rPr>
           <w:rFonts w:asciiTheme="minorHAnsi" w:hAnsiTheme="minorHAnsi"/>
@@ -10326,7 +9957,6 @@
         </w:rPr>
         <w:t>&lt;</w:t>
       </w:r>
-      <w:proofErr w:type="spellStart"/>
       <w:r>
         <w:rPr>
           <w:rFonts w:asciiTheme="minorHAnsi" w:hAnsiTheme="minorHAnsi"/>
@@ -10337,14 +9967,7 @@
         <w:rPr>
           <w:rFonts w:asciiTheme="minorHAnsi" w:hAnsiTheme="minorHAnsi"/>
         </w:rPr>
-        <w:t>name</w:t>
-      </w:r>
-      <w:proofErr w:type="spellEnd"/>
-      <w:r>
-        <w:rPr>
-          <w:rFonts w:asciiTheme="minorHAnsi" w:hAnsiTheme="minorHAnsi"/>
-        </w:rPr>
-        <w:t>&gt;</w:t>
+        <w:t>name&gt;</w:t>
       </w:r>
     </w:p>
     <w:p>
@@ -10368,20 +9991,21 @@
           <w:lang w:val="en-GB"/>
         </w:rPr>
       </w:pPr>
-      <w:bookmarkStart w:id="34" w:name="_Toc11172449"/>
-      <w:bookmarkStart w:id="35" w:name="_Toc11172450"/>
-      <w:bookmarkStart w:id="36" w:name="_Toc11172451"/>
-      <w:bookmarkStart w:id="37" w:name="_Toc11172452"/>
-      <w:bookmarkStart w:id="38" w:name="_Toc11172453"/>
-      <w:bookmarkStart w:id="39" w:name="_Toc11172454"/>
-      <w:bookmarkStart w:id="40" w:name="_Toc11172455"/>
-      <w:bookmarkStart w:id="41" w:name="_Toc11172456"/>
-      <w:bookmarkStart w:id="42" w:name="_Toc11172457"/>
-      <w:bookmarkStart w:id="43" w:name="_Toc11172458"/>
-      <w:bookmarkStart w:id="44" w:name="_Toc11172459"/>
-      <w:bookmarkStart w:id="45" w:name="_Toc11172460"/>
-      <w:bookmarkStart w:id="46" w:name="_Toc11172461"/>
-      <w:bookmarkStart w:id="47" w:name="_Toc18593476"/>
+      <w:bookmarkStart w:id="33" w:name="_Toc11172449"/>
+      <w:bookmarkStart w:id="34" w:name="_Toc11172450"/>
+      <w:bookmarkStart w:id="35" w:name="_Toc11172451"/>
+      <w:bookmarkStart w:id="36" w:name="_Toc11172452"/>
+      <w:bookmarkStart w:id="37" w:name="_Toc11172453"/>
+      <w:bookmarkStart w:id="38" w:name="_Toc11172454"/>
+      <w:bookmarkStart w:id="39" w:name="_Toc11172455"/>
+      <w:bookmarkStart w:id="40" w:name="_Toc11172456"/>
+      <w:bookmarkStart w:id="41" w:name="_Toc11172457"/>
+      <w:bookmarkStart w:id="42" w:name="_Toc11172458"/>
+      <w:bookmarkStart w:id="43" w:name="_Toc11172459"/>
+      <w:bookmarkStart w:id="44" w:name="_Toc11172460"/>
+      <w:bookmarkStart w:id="45" w:name="_Toc11172461"/>
+      <w:bookmarkStart w:id="46" w:name="_Toc18593476"/>
+      <w:bookmarkEnd w:id="33"/>
       <w:bookmarkEnd w:id="34"/>
       <w:bookmarkEnd w:id="35"/>
       <w:bookmarkEnd w:id="36"/>
@@ -10394,7 +10018,6 @@
       <w:bookmarkEnd w:id="43"/>
       <w:bookmarkEnd w:id="44"/>
       <w:bookmarkEnd w:id="45"/>
-      <w:bookmarkEnd w:id="46"/>
       <w:r>
         <w:rPr>
           <w:rFonts w:cs="Arial"/>
@@ -10405,7 +10028,7 @@
       </w:r>
       <w:bookmarkEnd w:id="22"/>
       <w:bookmarkEnd w:id="23"/>
-      <w:bookmarkEnd w:id="47"/>
+      <w:bookmarkEnd w:id="46"/>
     </w:p>
     <w:p>
       <w:pPr>
@@ -10571,9 +10194,9 @@
           <w:lang w:val="en-GB"/>
         </w:rPr>
       </w:pPr>
-      <w:bookmarkStart w:id="48" w:name="_Toc442867577"/>
-      <w:bookmarkStart w:id="49" w:name="_Toc512435631"/>
-      <w:bookmarkStart w:id="50" w:name="_Toc18593477"/>
+      <w:bookmarkStart w:id="47" w:name="_Toc442867577"/>
+      <w:bookmarkStart w:id="48" w:name="_Toc512435631"/>
+      <w:bookmarkStart w:id="49" w:name="_Toc18593477"/>
       <w:r>
         <w:rPr>
           <w:rFonts w:cs="Arial"/>
@@ -10582,9 +10205,9 @@
         <w:lastRenderedPageBreak/>
         <w:t>Interface Details</w:t>
       </w:r>
+      <w:bookmarkEnd w:id="47"/>
       <w:bookmarkEnd w:id="48"/>
       <w:bookmarkEnd w:id="49"/>
-      <w:bookmarkEnd w:id="50"/>
     </w:p>
     <w:p>
       <w:pPr>
@@ -10593,9 +10216,9 @@
           <w:lang w:val="en-GB"/>
         </w:rPr>
       </w:pPr>
-      <w:bookmarkStart w:id="51" w:name="_Toc18593478"/>
-      <w:bookmarkStart w:id="52" w:name="_Toc442867578"/>
-      <w:bookmarkStart w:id="53" w:name="_Toc512435632"/>
+      <w:bookmarkStart w:id="50" w:name="_Toc18593478"/>
+      <w:bookmarkStart w:id="51" w:name="_Toc442867578"/>
+      <w:bookmarkStart w:id="52" w:name="_Toc512435632"/>
       <w:r>
         <w:rPr>
           <w:lang w:val="en-GB"/>
@@ -10620,7 +10243,7 @@
         </w:rPr>
         <w:t>Details of Source Feeds</w:t>
       </w:r>
-      <w:bookmarkEnd w:id="51"/>
+      <w:bookmarkEnd w:id="50"/>
     </w:p>
     <w:tbl>
       <w:tblPr>
@@ -10856,14 +10479,14 @@
           <w:lang w:val="en-GB"/>
         </w:rPr>
       </w:pPr>
-      <w:bookmarkStart w:id="54" w:name="_Toc18593479"/>
+      <w:bookmarkStart w:id="53" w:name="_Toc18593479"/>
       <w:r>
         <w:rPr>
           <w:lang w:val="en-GB"/>
         </w:rPr>
         <w:t>Source Feed Files</w:t>
       </w:r>
-      <w:bookmarkEnd w:id="54"/>
+      <w:bookmarkEnd w:id="53"/>
     </w:p>
     <w:p>
       <w:r>
@@ -10878,30 +10501,32 @@
     </w:p>
     <w:tbl>
       <w:tblPr>
-        <w:tblW w:w="9614" w:type="dxa"/>
+        <w:tblW w:w="10735" w:type="dxa"/>
         <w:tblLayout w:type="fixed"/>
         <w:tblLook w:val="04A0" w:firstRow="1" w:lastRow="0" w:firstColumn="1" w:lastColumn="0" w:noHBand="0" w:noVBand="1"/>
       </w:tblPr>
       <w:tblGrid>
-        <w:gridCol w:w="338"/>
-        <w:gridCol w:w="1727"/>
-        <w:gridCol w:w="1620"/>
-        <w:gridCol w:w="540"/>
-        <w:gridCol w:w="990"/>
-        <w:gridCol w:w="720"/>
-        <w:gridCol w:w="1170"/>
-        <w:gridCol w:w="810"/>
-        <w:gridCol w:w="703"/>
-        <w:gridCol w:w="996"/>
+        <w:gridCol w:w="313"/>
+        <w:gridCol w:w="1599"/>
+        <w:gridCol w:w="1500"/>
+        <w:gridCol w:w="500"/>
+        <w:gridCol w:w="917"/>
+        <w:gridCol w:w="917"/>
+        <w:gridCol w:w="917"/>
+        <w:gridCol w:w="666"/>
+        <w:gridCol w:w="1083"/>
+        <w:gridCol w:w="750"/>
+        <w:gridCol w:w="651"/>
+        <w:gridCol w:w="922"/>
       </w:tblGrid>
       <w:tr>
         <w:trPr>
-          <w:trHeight w:val="366"/>
+          <w:trHeight w:val="395"/>
           <w:tblHeader/>
         </w:trPr>
         <w:tc>
           <w:tcPr>
-            <w:tcW w:w="338" w:type="dxa"/>
+            <w:tcW w:w="313" w:type="dxa"/>
             <w:tcBorders>
               <w:top w:val="single" w:sz="4" w:space="0" w:color="auto"/>
               <w:left w:val="single" w:sz="4" w:space="0" w:color="auto"/>
@@ -10940,7 +10565,7 @@
         </w:tc>
         <w:tc>
           <w:tcPr>
-            <w:tcW w:w="1727" w:type="dxa"/>
+            <w:tcW w:w="1599" w:type="dxa"/>
             <w:tcBorders>
               <w:top w:val="single" w:sz="4" w:space="0" w:color="auto"/>
               <w:left w:val="nil"/>
@@ -10979,7 +10604,7 @@
         </w:tc>
         <w:tc>
           <w:tcPr>
-            <w:tcW w:w="1620" w:type="dxa"/>
+            <w:tcW w:w="1500" w:type="dxa"/>
             <w:tcBorders>
               <w:top w:val="single" w:sz="4" w:space="0" w:color="auto"/>
               <w:left w:val="nil"/>
@@ -11018,7 +10643,7 @@
         </w:tc>
         <w:tc>
           <w:tcPr>
-            <w:tcW w:w="540" w:type="dxa"/>
+            <w:tcW w:w="500" w:type="dxa"/>
             <w:tcBorders>
               <w:top w:val="single" w:sz="4" w:space="0" w:color="auto"/>
               <w:left w:val="nil"/>
@@ -11057,7 +10682,108 @@
         </w:tc>
         <w:tc>
           <w:tcPr>
-            <w:tcW w:w="990" w:type="dxa"/>
+            <w:tcW w:w="917" w:type="dxa"/>
+            <w:tcBorders>
+              <w:top w:val="single" w:sz="4" w:space="0" w:color="auto"/>
+              <w:left w:val="single" w:sz="4" w:space="0" w:color="auto"/>
+              <w:bottom w:val="single" w:sz="4" w:space="0" w:color="auto"/>
+              <w:right w:val="single" w:sz="4" w:space="0" w:color="auto"/>
+            </w:tcBorders>
+            <w:shd w:val="clear" w:color="000000" w:fill="D9E1F2"/>
+          </w:tcPr>
+          <w:p>
+            <w:pPr>
+              <w:spacing w:after="0" w:line="240" w:lineRule="auto"/>
+              <w:jc w:val="center"/>
+              <w:rPr>
+                <w:rFonts w:ascii="Calibri" w:eastAsia="Times New Roman" w:hAnsi="Calibri" w:cs="Times New Roman"/>
+                <w:b/>
+                <w:bCs/>
+                <w:color w:val="000000"/>
+                <w:sz w:val="16"/>
+                <w:szCs w:val="18"/>
+              </w:rPr>
+            </w:pPr>
+            <w:commentRangeStart w:id="54"/>
+            <w:commentRangeStart w:id="55"/>
+            <w:r>
+              <w:rPr>
+                <w:rFonts w:ascii="Calibri" w:hAnsi="Calibri"/>
+                <w:b/>
+                <w:bCs/>
+                <w:color w:val="000000"/>
+                <w:sz w:val="16"/>
+                <w:szCs w:val="18"/>
+              </w:rPr>
+              <w:t>Char set</w:t>
+            </w:r>
+            <w:r>
+              <w:rPr>
+                <w:rFonts w:ascii="Calibri" w:hAnsi="Calibri"/>
+                <w:b/>
+                <w:bCs/>
+                <w:color w:val="000000"/>
+                <w:sz w:val="16"/>
+                <w:szCs w:val="18"/>
+              </w:rPr>
+              <w:t xml:space="preserve"> </w:t>
+            </w:r>
+            <w:commentRangeEnd w:id="54"/>
+            <w:r>
+              <w:rPr>
+                <w:rStyle w:val="CommentReference"/>
+              </w:rPr>
+              <w:commentReference w:id="54"/>
+            </w:r>
+            <w:commentRangeEnd w:id="55"/>
+            <w:r>
+              <w:rPr>
+                <w:rStyle w:val="CommentReference"/>
+              </w:rPr>
+              <w:commentReference w:id="55"/>
+            </w:r>
+          </w:p>
+        </w:tc>
+        <w:tc>
+          <w:tcPr>
+            <w:tcW w:w="917" w:type="dxa"/>
+            <w:tcBorders>
+              <w:top w:val="single" w:sz="4" w:space="0" w:color="auto"/>
+              <w:left w:val="single" w:sz="4" w:space="0" w:color="auto"/>
+              <w:bottom w:val="single" w:sz="4" w:space="0" w:color="auto"/>
+              <w:right w:val="single" w:sz="4" w:space="0" w:color="auto"/>
+            </w:tcBorders>
+            <w:shd w:val="clear" w:color="000000" w:fill="D9E1F2"/>
+          </w:tcPr>
+          <w:p>
+            <w:pPr>
+              <w:spacing w:after="0" w:line="240" w:lineRule="auto"/>
+              <w:jc w:val="center"/>
+              <w:rPr>
+                <w:rFonts w:ascii="Calibri" w:eastAsia="Times New Roman" w:hAnsi="Calibri" w:cs="Times New Roman"/>
+                <w:b/>
+                <w:bCs/>
+                <w:color w:val="000000"/>
+                <w:sz w:val="16"/>
+                <w:szCs w:val="18"/>
+              </w:rPr>
+            </w:pPr>
+            <w:r>
+              <w:rPr>
+                <w:rFonts w:ascii="Calibri" w:hAnsi="Calibri"/>
+                <w:b/>
+                <w:bCs/>
+                <w:color w:val="000000"/>
+                <w:sz w:val="16"/>
+                <w:szCs w:val="18"/>
+              </w:rPr>
+              <w:t>Conv?</w:t>
+            </w:r>
+          </w:p>
+        </w:tc>
+        <w:tc>
+          <w:tcPr>
+            <w:tcW w:w="917" w:type="dxa"/>
             <w:tcBorders>
               <w:top w:val="single" w:sz="4" w:space="0" w:color="auto"/>
               <w:left w:val="single" w:sz="4" w:space="0" w:color="auto"/>
@@ -11096,7 +10822,7 @@
         </w:tc>
         <w:tc>
           <w:tcPr>
-            <w:tcW w:w="720" w:type="dxa"/>
+            <w:tcW w:w="666" w:type="dxa"/>
             <w:tcBorders>
               <w:top w:val="single" w:sz="4" w:space="0" w:color="auto"/>
               <w:left w:val="single" w:sz="4" w:space="0" w:color="auto"/>
@@ -11134,7 +10860,7 @@
         </w:tc>
         <w:tc>
           <w:tcPr>
-            <w:tcW w:w="1170" w:type="dxa"/>
+            <w:tcW w:w="1083" w:type="dxa"/>
             <w:tcBorders>
               <w:top w:val="single" w:sz="4" w:space="0" w:color="auto"/>
               <w:left w:val="nil"/>
@@ -11171,7 +10897,7 @@
         </w:tc>
         <w:tc>
           <w:tcPr>
-            <w:tcW w:w="810" w:type="dxa"/>
+            <w:tcW w:w="750" w:type="dxa"/>
             <w:tcBorders>
               <w:top w:val="single" w:sz="4" w:space="0" w:color="auto"/>
               <w:left w:val="single" w:sz="4" w:space="0" w:color="auto"/>
@@ -11209,7 +10935,7 @@
         </w:tc>
         <w:tc>
           <w:tcPr>
-            <w:tcW w:w="703" w:type="dxa"/>
+            <w:tcW w:w="651" w:type="dxa"/>
             <w:tcBorders>
               <w:top w:val="single" w:sz="4" w:space="0" w:color="auto"/>
               <w:left w:val="single" w:sz="4" w:space="0" w:color="auto"/>
@@ -11247,7 +10973,7 @@
         </w:tc>
         <w:tc>
           <w:tcPr>
-            <w:tcW w:w="996" w:type="dxa"/>
+            <w:tcW w:w="922" w:type="dxa"/>
             <w:tcBorders>
               <w:top w:val="single" w:sz="4" w:space="0" w:color="auto"/>
               <w:left w:val="nil"/>
@@ -11285,11 +11011,11 @@
       </w:tr>
       <w:tr>
         <w:trPr>
-          <w:trHeight w:val="306"/>
+          <w:trHeight w:val="331"/>
         </w:trPr>
         <w:tc>
           <w:tcPr>
-            <w:tcW w:w="338" w:type="dxa"/>
+            <w:tcW w:w="313" w:type="dxa"/>
             <w:tcBorders>
               <w:top w:val="nil"/>
               <w:left w:val="single" w:sz="4" w:space="0" w:color="auto"/>
@@ -11323,7 +11049,7 @@
         </w:tc>
         <w:tc>
           <w:tcPr>
-            <w:tcW w:w="1727" w:type="dxa"/>
+            <w:tcW w:w="1599" w:type="dxa"/>
             <w:tcBorders>
               <w:top w:val="nil"/>
               <w:left w:val="nil"/>
@@ -11355,7 +11081,7 @@
         </w:tc>
         <w:tc>
           <w:tcPr>
-            <w:tcW w:w="1620" w:type="dxa"/>
+            <w:tcW w:w="1500" w:type="dxa"/>
             <w:tcBorders>
               <w:top w:val="nil"/>
               <w:left w:val="nil"/>
@@ -11376,7 +11102,6 @@
                 <w:szCs w:val="16"/>
               </w:rPr>
             </w:pPr>
-            <w:proofErr w:type="spellStart"/>
             <w:r>
               <w:rPr>
                 <w:rFonts w:ascii="Calibri" w:hAnsi="Calibri" w:cs="Calibri"/>
@@ -11386,12 +11111,11 @@
               </w:rPr>
               <w:t>tbl_msisdn_sim_yyyymmdd</w:t>
             </w:r>
-            <w:proofErr w:type="spellEnd"/>
-          </w:p>
-        </w:tc>
-        <w:tc>
-          <w:tcPr>
-            <w:tcW w:w="540" w:type="dxa"/>
+          </w:p>
+        </w:tc>
+        <w:tc>
+          <w:tcPr>
+            <w:tcW w:w="500" w:type="dxa"/>
             <w:tcBorders>
               <w:top w:val="nil"/>
               <w:left w:val="nil"/>
@@ -11418,46 +11142,81 @@
                 <w:sz w:val="16"/>
                 <w:szCs w:val="16"/>
               </w:rPr>
-              <w:t>.</w:t>
-            </w:r>
-            <w:proofErr w:type="spellStart"/>
-            <w:r>
-              <w:rPr>
-                <w:rFonts w:ascii="Calibri" w:hAnsi="Calibri" w:cs="Calibri"/>
-                <w:color w:val="000000"/>
-                <w:sz w:val="16"/>
-                <w:szCs w:val="16"/>
-              </w:rPr>
-              <w:t>dat</w:t>
-            </w:r>
-            <w:proofErr w:type="spellEnd"/>
-            <w:r>
-              <w:rPr>
-                <w:rFonts w:ascii="Calibri" w:hAnsi="Calibri" w:cs="Calibri"/>
-                <w:color w:val="000000"/>
-                <w:sz w:val="16"/>
-                <w:szCs w:val="16"/>
-              </w:rPr>
-              <w:t xml:space="preserve">  </w:t>
-            </w:r>
-          </w:p>
-        </w:tc>
-        <w:tc>
-          <w:tcPr>
-            <w:tcW w:w="990" w:type="dxa"/>
+              <w:t xml:space="preserve">.dat  </w:t>
+            </w:r>
+          </w:p>
+        </w:tc>
+        <w:tc>
+          <w:tcPr>
+            <w:tcW w:w="917" w:type="dxa"/>
             <w:tcBorders>
               <w:top w:val="single" w:sz="4" w:space="0" w:color="auto"/>
               <w:left w:val="single" w:sz="4" w:space="0" w:color="auto"/>
               <w:bottom w:val="single" w:sz="4" w:space="0" w:color="auto"/>
               <w:right w:val="single" w:sz="4" w:space="0" w:color="auto"/>
             </w:tcBorders>
-            <w:shd w:val="clear" w:color="auto" w:fill="auto"/>
           </w:tcPr>
           <w:p>
             <w:pPr>
               <w:spacing w:after="0" w:line="240" w:lineRule="auto"/>
               <w:jc w:val="center"/>
               <w:rPr>
+                <w:rFonts w:ascii="Calibri" w:hAnsi="Calibri" w:cs="Calibri"/>
+                <w:color w:val="000000"/>
+                <w:sz w:val="16"/>
+                <w:szCs w:val="16"/>
+              </w:rPr>
+            </w:pPr>
+          </w:p>
+        </w:tc>
+        <w:tc>
+          <w:tcPr>
+            <w:tcW w:w="917" w:type="dxa"/>
+            <w:tcBorders>
+              <w:top w:val="single" w:sz="4" w:space="0" w:color="auto"/>
+              <w:left w:val="single" w:sz="4" w:space="0" w:color="auto"/>
+              <w:bottom w:val="single" w:sz="4" w:space="0" w:color="auto"/>
+              <w:right w:val="single" w:sz="4" w:space="0" w:color="auto"/>
+            </w:tcBorders>
+          </w:tcPr>
+          <w:p>
+            <w:pPr>
+              <w:spacing w:after="0" w:line="240" w:lineRule="auto"/>
+              <w:jc w:val="center"/>
+              <w:rPr>
+                <w:rFonts w:ascii="Calibri" w:hAnsi="Calibri" w:cs="Calibri"/>
+                <w:color w:val="000000"/>
+                <w:sz w:val="16"/>
+                <w:szCs w:val="16"/>
+              </w:rPr>
+            </w:pPr>
+            <w:r>
+              <w:rPr>
+                <w:rFonts w:ascii="Calibri" w:hAnsi="Calibri" w:cs="Calibri"/>
+                <w:color w:val="000000"/>
+                <w:sz w:val="16"/>
+                <w:szCs w:val="16"/>
+              </w:rPr>
+              <w:t>N</w:t>
+            </w:r>
+          </w:p>
+        </w:tc>
+        <w:tc>
+          <w:tcPr>
+            <w:tcW w:w="917" w:type="dxa"/>
+            <w:tcBorders>
+              <w:top w:val="single" w:sz="4" w:space="0" w:color="auto"/>
+              <w:left w:val="single" w:sz="4" w:space="0" w:color="auto"/>
+              <w:bottom w:val="single" w:sz="4" w:space="0" w:color="auto"/>
+              <w:right w:val="single" w:sz="4" w:space="0" w:color="auto"/>
+            </w:tcBorders>
+            <w:shd w:val="clear" w:color="auto" w:fill="auto"/>
+          </w:tcPr>
+          <w:p>
+            <w:pPr>
+              <w:spacing w:after="0" w:line="240" w:lineRule="auto"/>
+              <w:jc w:val="center"/>
+              <w:rPr>
                 <w:rFonts w:eastAsia="Times New Roman" w:cstheme="minorHAnsi"/>
                 <w:color w:val="000000"/>
                 <w:sz w:val="16"/>
@@ -11477,7 +11236,7 @@
         </w:tc>
         <w:tc>
           <w:tcPr>
-            <w:tcW w:w="720" w:type="dxa"/>
+            <w:tcW w:w="666" w:type="dxa"/>
             <w:tcBorders>
               <w:top w:val="nil"/>
               <w:left w:val="single" w:sz="4" w:space="0" w:color="auto"/>
@@ -11510,7 +11269,7 @@
         </w:tc>
         <w:tc>
           <w:tcPr>
-            <w:tcW w:w="1170" w:type="dxa"/>
+            <w:tcW w:w="1083" w:type="dxa"/>
             <w:tcBorders>
               <w:top w:val="single" w:sz="4" w:space="0" w:color="auto"/>
               <w:left w:val="nil"/>
@@ -11542,7 +11301,7 @@
         </w:tc>
         <w:tc>
           <w:tcPr>
-            <w:tcW w:w="810" w:type="dxa"/>
+            <w:tcW w:w="750" w:type="dxa"/>
             <w:tcBorders>
               <w:top w:val="nil"/>
               <w:left w:val="single" w:sz="4" w:space="0" w:color="auto"/>
@@ -11575,7 +11334,7 @@
         </w:tc>
         <w:tc>
           <w:tcPr>
-            <w:tcW w:w="703" w:type="dxa"/>
+            <w:tcW w:w="651" w:type="dxa"/>
             <w:tcBorders>
               <w:top w:val="nil"/>
               <w:left w:val="single" w:sz="4" w:space="0" w:color="auto"/>
@@ -11608,7 +11367,7 @@
         </w:tc>
         <w:tc>
           <w:tcPr>
-            <w:tcW w:w="996" w:type="dxa"/>
+            <w:tcW w:w="922" w:type="dxa"/>
             <w:tcBorders>
               <w:top w:val="nil"/>
               <w:left w:val="nil"/>
@@ -11641,11 +11400,11 @@
       </w:tr>
       <w:tr>
         <w:trPr>
-          <w:trHeight w:val="306"/>
+          <w:trHeight w:val="331"/>
         </w:trPr>
         <w:tc>
           <w:tcPr>
-            <w:tcW w:w="338" w:type="dxa"/>
+            <w:tcW w:w="313" w:type="dxa"/>
             <w:tcBorders>
               <w:top w:val="nil"/>
               <w:left w:val="single" w:sz="4" w:space="0" w:color="auto"/>
@@ -11679,7 +11438,7 @@
         </w:tc>
         <w:tc>
           <w:tcPr>
-            <w:tcW w:w="1727" w:type="dxa"/>
+            <w:tcW w:w="1599" w:type="dxa"/>
             <w:tcBorders>
               <w:top w:val="nil"/>
               <w:left w:val="nil"/>
@@ -11711,7 +11470,7 @@
         </w:tc>
         <w:tc>
           <w:tcPr>
-            <w:tcW w:w="1620" w:type="dxa"/>
+            <w:tcW w:w="1500" w:type="dxa"/>
             <w:tcBorders>
               <w:top w:val="nil"/>
               <w:left w:val="nil"/>
@@ -11732,42 +11491,20 @@
                 <w:szCs w:val="16"/>
               </w:rPr>
             </w:pPr>
-            <w:proofErr w:type="spellStart"/>
-            <w:r>
-              <w:rPr>
-                <w:rFonts w:ascii="Calibri" w:hAnsi="Calibri" w:cs="Calibri"/>
-                <w:color w:val="000000"/>
-                <w:sz w:val="16"/>
-                <w:szCs w:val="16"/>
-              </w:rPr>
-              <w:t>tbl_order_msisdn</w:t>
-            </w:r>
-            <w:proofErr w:type="spellEnd"/>
-            <w:r>
-              <w:rPr>
-                <w:rFonts w:ascii="Calibri" w:hAnsi="Calibri" w:cs="Calibri"/>
-                <w:color w:val="000000"/>
-                <w:sz w:val="16"/>
-                <w:szCs w:val="16"/>
-              </w:rPr>
-              <w:t>_[0-9]_</w:t>
-            </w:r>
-            <w:proofErr w:type="spellStart"/>
-            <w:r>
-              <w:rPr>
-                <w:rFonts w:ascii="Calibri" w:hAnsi="Calibri" w:cs="Calibri"/>
-                <w:color w:val="000000"/>
-                <w:sz w:val="16"/>
-                <w:szCs w:val="16"/>
-              </w:rPr>
-              <w:t>yyyymmdd</w:t>
-            </w:r>
-            <w:proofErr w:type="spellEnd"/>
-          </w:p>
-        </w:tc>
-        <w:tc>
-          <w:tcPr>
-            <w:tcW w:w="540" w:type="dxa"/>
+            <w:r>
+              <w:rPr>
+                <w:rFonts w:ascii="Calibri" w:hAnsi="Calibri" w:cs="Calibri"/>
+                <w:color w:val="000000"/>
+                <w:sz w:val="16"/>
+                <w:szCs w:val="16"/>
+              </w:rPr>
+              <w:t>tbl_order_msisdn_[0-9]_yyyymmdd</w:t>
+            </w:r>
+          </w:p>
+        </w:tc>
+        <w:tc>
+          <w:tcPr>
+            <w:tcW w:w="500" w:type="dxa"/>
             <w:tcBorders>
               <w:top w:val="nil"/>
               <w:left w:val="nil"/>
@@ -11794,46 +11531,81 @@
                 <w:sz w:val="16"/>
                 <w:szCs w:val="16"/>
               </w:rPr>
-              <w:t>.</w:t>
-            </w:r>
-            <w:proofErr w:type="spellStart"/>
-            <w:r>
-              <w:rPr>
-                <w:rFonts w:ascii="Calibri" w:hAnsi="Calibri" w:cs="Calibri"/>
-                <w:color w:val="000000"/>
-                <w:sz w:val="16"/>
-                <w:szCs w:val="16"/>
-              </w:rPr>
-              <w:t>dat</w:t>
-            </w:r>
-            <w:proofErr w:type="spellEnd"/>
-            <w:r>
-              <w:rPr>
-                <w:rFonts w:ascii="Calibri" w:hAnsi="Calibri" w:cs="Calibri"/>
-                <w:color w:val="000000"/>
-                <w:sz w:val="16"/>
-                <w:szCs w:val="16"/>
-              </w:rPr>
-              <w:t xml:space="preserve">  </w:t>
-            </w:r>
-          </w:p>
-        </w:tc>
-        <w:tc>
-          <w:tcPr>
-            <w:tcW w:w="990" w:type="dxa"/>
+              <w:t xml:space="preserve">.dat  </w:t>
+            </w:r>
+          </w:p>
+        </w:tc>
+        <w:tc>
+          <w:tcPr>
+            <w:tcW w:w="917" w:type="dxa"/>
             <w:tcBorders>
               <w:top w:val="single" w:sz="4" w:space="0" w:color="auto"/>
               <w:left w:val="single" w:sz="4" w:space="0" w:color="auto"/>
               <w:bottom w:val="single" w:sz="4" w:space="0" w:color="auto"/>
               <w:right w:val="single" w:sz="4" w:space="0" w:color="auto"/>
             </w:tcBorders>
-            <w:shd w:val="clear" w:color="auto" w:fill="auto"/>
           </w:tcPr>
           <w:p>
             <w:pPr>
               <w:spacing w:after="0" w:line="240" w:lineRule="auto"/>
               <w:jc w:val="center"/>
               <w:rPr>
+                <w:rFonts w:ascii="Calibri" w:hAnsi="Calibri" w:cs="Calibri"/>
+                <w:color w:val="000000"/>
+                <w:sz w:val="16"/>
+                <w:szCs w:val="16"/>
+              </w:rPr>
+            </w:pPr>
+          </w:p>
+        </w:tc>
+        <w:tc>
+          <w:tcPr>
+            <w:tcW w:w="917" w:type="dxa"/>
+            <w:tcBorders>
+              <w:top w:val="single" w:sz="4" w:space="0" w:color="auto"/>
+              <w:left w:val="single" w:sz="4" w:space="0" w:color="auto"/>
+              <w:bottom w:val="single" w:sz="4" w:space="0" w:color="auto"/>
+              <w:right w:val="single" w:sz="4" w:space="0" w:color="auto"/>
+            </w:tcBorders>
+          </w:tcPr>
+          <w:p>
+            <w:pPr>
+              <w:spacing w:after="0" w:line="240" w:lineRule="auto"/>
+              <w:jc w:val="center"/>
+              <w:rPr>
+                <w:rFonts w:ascii="Calibri" w:hAnsi="Calibri" w:cs="Calibri"/>
+                <w:color w:val="000000"/>
+                <w:sz w:val="16"/>
+                <w:szCs w:val="16"/>
+              </w:rPr>
+            </w:pPr>
+            <w:r>
+              <w:rPr>
+                <w:rFonts w:ascii="Calibri" w:hAnsi="Calibri" w:cs="Calibri"/>
+                <w:color w:val="000000"/>
+                <w:sz w:val="16"/>
+                <w:szCs w:val="16"/>
+              </w:rPr>
+              <w:t>Y</w:t>
+            </w:r>
+          </w:p>
+        </w:tc>
+        <w:tc>
+          <w:tcPr>
+            <w:tcW w:w="917" w:type="dxa"/>
+            <w:tcBorders>
+              <w:top w:val="single" w:sz="4" w:space="0" w:color="auto"/>
+              <w:left w:val="single" w:sz="4" w:space="0" w:color="auto"/>
+              <w:bottom w:val="single" w:sz="4" w:space="0" w:color="auto"/>
+              <w:right w:val="single" w:sz="4" w:space="0" w:color="auto"/>
+            </w:tcBorders>
+            <w:shd w:val="clear" w:color="auto" w:fill="auto"/>
+          </w:tcPr>
+          <w:p>
+            <w:pPr>
+              <w:spacing w:after="0" w:line="240" w:lineRule="auto"/>
+              <w:jc w:val="center"/>
+              <w:rPr>
                 <w:rFonts w:eastAsia="Times New Roman" w:cstheme="minorHAnsi"/>
                 <w:color w:val="000000"/>
                 <w:sz w:val="16"/>
@@ -11853,7 +11625,7 @@
         </w:tc>
         <w:tc>
           <w:tcPr>
-            <w:tcW w:w="720" w:type="dxa"/>
+            <w:tcW w:w="666" w:type="dxa"/>
             <w:tcBorders>
               <w:top w:val="nil"/>
               <w:left w:val="single" w:sz="4" w:space="0" w:color="auto"/>
@@ -11886,7 +11658,7 @@
         </w:tc>
         <w:tc>
           <w:tcPr>
-            <w:tcW w:w="1170" w:type="dxa"/>
+            <w:tcW w:w="1083" w:type="dxa"/>
             <w:tcBorders>
               <w:top w:val="single" w:sz="4" w:space="0" w:color="auto"/>
               <w:left w:val="nil"/>
@@ -11918,7 +11690,7 @@
         </w:tc>
         <w:tc>
           <w:tcPr>
-            <w:tcW w:w="810" w:type="dxa"/>
+            <w:tcW w:w="750" w:type="dxa"/>
             <w:tcBorders>
               <w:top w:val="nil"/>
               <w:left w:val="single" w:sz="4" w:space="0" w:color="auto"/>
@@ -11951,7 +11723,7 @@
         </w:tc>
         <w:tc>
           <w:tcPr>
-            <w:tcW w:w="703" w:type="dxa"/>
+            <w:tcW w:w="651" w:type="dxa"/>
             <w:tcBorders>
               <w:top w:val="nil"/>
               <w:left w:val="single" w:sz="4" w:space="0" w:color="auto"/>
@@ -11984,7 +11756,7 @@
         </w:tc>
         <w:tc>
           <w:tcPr>
-            <w:tcW w:w="996" w:type="dxa"/>
+            <w:tcW w:w="922" w:type="dxa"/>
             <w:tcBorders>
               <w:top w:val="nil"/>
               <w:left w:val="nil"/>
@@ -12017,11 +11789,11 @@
       </w:tr>
       <w:tr>
         <w:trPr>
-          <w:trHeight w:val="306"/>
+          <w:trHeight w:val="331"/>
         </w:trPr>
         <w:tc>
           <w:tcPr>
-            <w:tcW w:w="338" w:type="dxa"/>
+            <w:tcW w:w="313" w:type="dxa"/>
             <w:tcBorders>
               <w:top w:val="nil"/>
               <w:left w:val="single" w:sz="4" w:space="0" w:color="auto"/>
@@ -12055,7 +11827,7 @@
         </w:tc>
         <w:tc>
           <w:tcPr>
-            <w:tcW w:w="1727" w:type="dxa"/>
+            <w:tcW w:w="1599" w:type="dxa"/>
             <w:tcBorders>
               <w:top w:val="nil"/>
               <w:left w:val="nil"/>
@@ -12087,7 +11859,7 @@
         </w:tc>
         <w:tc>
           <w:tcPr>
-            <w:tcW w:w="1620" w:type="dxa"/>
+            <w:tcW w:w="1500" w:type="dxa"/>
             <w:tcBorders>
               <w:top w:val="nil"/>
               <w:left w:val="nil"/>
@@ -12108,7 +11880,6 @@
                 <w:szCs w:val="16"/>
               </w:rPr>
             </w:pPr>
-            <w:proofErr w:type="spellStart"/>
             <w:r>
               <w:rPr>
                 <w:rFonts w:ascii="Calibri" w:hAnsi="Calibri" w:cs="Calibri"/>
@@ -12118,12 +11889,11 @@
               </w:rPr>
               <w:t>tbl_portin_order_yyyymmdd</w:t>
             </w:r>
-            <w:proofErr w:type="spellEnd"/>
-          </w:p>
-        </w:tc>
-        <w:tc>
-          <w:tcPr>
-            <w:tcW w:w="540" w:type="dxa"/>
+          </w:p>
+        </w:tc>
+        <w:tc>
+          <w:tcPr>
+            <w:tcW w:w="500" w:type="dxa"/>
             <w:tcBorders>
               <w:top w:val="nil"/>
               <w:left w:val="nil"/>
@@ -12150,46 +11920,81 @@
                 <w:sz w:val="16"/>
                 <w:szCs w:val="16"/>
               </w:rPr>
-              <w:t>.</w:t>
-            </w:r>
-            <w:proofErr w:type="spellStart"/>
-            <w:r>
-              <w:rPr>
-                <w:rFonts w:ascii="Calibri" w:hAnsi="Calibri" w:cs="Calibri"/>
-                <w:color w:val="000000"/>
-                <w:sz w:val="16"/>
-                <w:szCs w:val="16"/>
-              </w:rPr>
-              <w:t>dat</w:t>
-            </w:r>
-            <w:proofErr w:type="spellEnd"/>
-            <w:r>
-              <w:rPr>
-                <w:rFonts w:ascii="Calibri" w:hAnsi="Calibri" w:cs="Calibri"/>
-                <w:color w:val="000000"/>
-                <w:sz w:val="16"/>
-                <w:szCs w:val="16"/>
-              </w:rPr>
-              <w:t xml:space="preserve">  </w:t>
-            </w:r>
-          </w:p>
-        </w:tc>
-        <w:tc>
-          <w:tcPr>
-            <w:tcW w:w="990" w:type="dxa"/>
+              <w:t xml:space="preserve">.dat  </w:t>
+            </w:r>
+          </w:p>
+        </w:tc>
+        <w:tc>
+          <w:tcPr>
+            <w:tcW w:w="917" w:type="dxa"/>
             <w:tcBorders>
               <w:top w:val="single" w:sz="4" w:space="0" w:color="auto"/>
               <w:left w:val="single" w:sz="4" w:space="0" w:color="auto"/>
               <w:bottom w:val="single" w:sz="4" w:space="0" w:color="auto"/>
               <w:right w:val="single" w:sz="4" w:space="0" w:color="auto"/>
             </w:tcBorders>
-            <w:shd w:val="clear" w:color="auto" w:fill="auto"/>
           </w:tcPr>
           <w:p>
             <w:pPr>
               <w:spacing w:after="0" w:line="240" w:lineRule="auto"/>
               <w:jc w:val="center"/>
               <w:rPr>
+                <w:rFonts w:ascii="Calibri" w:hAnsi="Calibri" w:cs="Calibri"/>
+                <w:color w:val="000000"/>
+                <w:sz w:val="16"/>
+                <w:szCs w:val="16"/>
+              </w:rPr>
+            </w:pPr>
+          </w:p>
+        </w:tc>
+        <w:tc>
+          <w:tcPr>
+            <w:tcW w:w="917" w:type="dxa"/>
+            <w:tcBorders>
+              <w:top w:val="single" w:sz="4" w:space="0" w:color="auto"/>
+              <w:left w:val="single" w:sz="4" w:space="0" w:color="auto"/>
+              <w:bottom w:val="single" w:sz="4" w:space="0" w:color="auto"/>
+              <w:right w:val="single" w:sz="4" w:space="0" w:color="auto"/>
+            </w:tcBorders>
+          </w:tcPr>
+          <w:p>
+            <w:pPr>
+              <w:spacing w:after="0" w:line="240" w:lineRule="auto"/>
+              <w:jc w:val="center"/>
+              <w:rPr>
+                <w:rFonts w:ascii="Calibri" w:hAnsi="Calibri" w:cs="Calibri"/>
+                <w:color w:val="000000"/>
+                <w:sz w:val="16"/>
+                <w:szCs w:val="16"/>
+              </w:rPr>
+            </w:pPr>
+            <w:r>
+              <w:rPr>
+                <w:rFonts w:ascii="Calibri" w:hAnsi="Calibri" w:cs="Calibri"/>
+                <w:color w:val="000000"/>
+                <w:sz w:val="16"/>
+                <w:szCs w:val="16"/>
+              </w:rPr>
+              <w:t>Y</w:t>
+            </w:r>
+          </w:p>
+        </w:tc>
+        <w:tc>
+          <w:tcPr>
+            <w:tcW w:w="917" w:type="dxa"/>
+            <w:tcBorders>
+              <w:top w:val="single" w:sz="4" w:space="0" w:color="auto"/>
+              <w:left w:val="single" w:sz="4" w:space="0" w:color="auto"/>
+              <w:bottom w:val="single" w:sz="4" w:space="0" w:color="auto"/>
+              <w:right w:val="single" w:sz="4" w:space="0" w:color="auto"/>
+            </w:tcBorders>
+            <w:shd w:val="clear" w:color="auto" w:fill="auto"/>
+          </w:tcPr>
+          <w:p>
+            <w:pPr>
+              <w:spacing w:after="0" w:line="240" w:lineRule="auto"/>
+              <w:jc w:val="center"/>
+              <w:rPr>
                 <w:rFonts w:eastAsia="Times New Roman" w:cstheme="minorHAnsi"/>
                 <w:color w:val="000000"/>
                 <w:sz w:val="16"/>
@@ -12209,7 +12014,7 @@
         </w:tc>
         <w:tc>
           <w:tcPr>
-            <w:tcW w:w="720" w:type="dxa"/>
+            <w:tcW w:w="666" w:type="dxa"/>
             <w:tcBorders>
               <w:top w:val="nil"/>
               <w:left w:val="single" w:sz="4" w:space="0" w:color="auto"/>
@@ -12242,7 +12047,7 @@
         </w:tc>
         <w:tc>
           <w:tcPr>
-            <w:tcW w:w="1170" w:type="dxa"/>
+            <w:tcW w:w="1083" w:type="dxa"/>
             <w:tcBorders>
               <w:top w:val="single" w:sz="4" w:space="0" w:color="auto"/>
               <w:left w:val="nil"/>
@@ -12274,7 +12079,7 @@
         </w:tc>
         <w:tc>
           <w:tcPr>
-            <w:tcW w:w="810" w:type="dxa"/>
+            <w:tcW w:w="750" w:type="dxa"/>
             <w:tcBorders>
               <w:top w:val="nil"/>
               <w:left w:val="single" w:sz="4" w:space="0" w:color="auto"/>
@@ -12307,7 +12112,7 @@
         </w:tc>
         <w:tc>
           <w:tcPr>
-            <w:tcW w:w="703" w:type="dxa"/>
+            <w:tcW w:w="651" w:type="dxa"/>
             <w:tcBorders>
               <w:top w:val="nil"/>
               <w:left w:val="single" w:sz="4" w:space="0" w:color="auto"/>
@@ -12340,7 +12145,7 @@
         </w:tc>
         <w:tc>
           <w:tcPr>
-            <w:tcW w:w="996" w:type="dxa"/>
+            <w:tcW w:w="922" w:type="dxa"/>
             <w:tcBorders>
               <w:top w:val="nil"/>
               <w:left w:val="nil"/>
@@ -12373,11 +12178,11 @@
       </w:tr>
       <w:tr>
         <w:trPr>
-          <w:trHeight w:val="306"/>
+          <w:trHeight w:val="331"/>
         </w:trPr>
         <w:tc>
           <w:tcPr>
-            <w:tcW w:w="338" w:type="dxa"/>
+            <w:tcW w:w="313" w:type="dxa"/>
             <w:tcBorders>
               <w:top w:val="nil"/>
               <w:left w:val="single" w:sz="4" w:space="0" w:color="auto"/>
@@ -12411,7 +12216,7 @@
         </w:tc>
         <w:tc>
           <w:tcPr>
-            <w:tcW w:w="1727" w:type="dxa"/>
+            <w:tcW w:w="1599" w:type="dxa"/>
             <w:tcBorders>
               <w:top w:val="nil"/>
               <w:left w:val="nil"/>
@@ -12443,7 +12248,7 @@
         </w:tc>
         <w:tc>
           <w:tcPr>
-            <w:tcW w:w="1620" w:type="dxa"/>
+            <w:tcW w:w="1500" w:type="dxa"/>
             <w:tcBorders>
               <w:top w:val="nil"/>
               <w:left w:val="nil"/>
@@ -12464,7 +12269,6 @@
                 <w:szCs w:val="16"/>
               </w:rPr>
             </w:pPr>
-            <w:proofErr w:type="spellStart"/>
             <w:r>
               <w:rPr>
                 <w:rFonts w:ascii="Calibri" w:hAnsi="Calibri" w:cs="Calibri"/>
@@ -12474,12 +12278,11 @@
               </w:rPr>
               <w:t>tbl_portout_order_yyyymmdd</w:t>
             </w:r>
-            <w:proofErr w:type="spellEnd"/>
-          </w:p>
-        </w:tc>
-        <w:tc>
-          <w:tcPr>
-            <w:tcW w:w="540" w:type="dxa"/>
+          </w:p>
+        </w:tc>
+        <w:tc>
+          <w:tcPr>
+            <w:tcW w:w="500" w:type="dxa"/>
             <w:tcBorders>
               <w:top w:val="nil"/>
               <w:left w:val="nil"/>
@@ -12506,46 +12309,83 @@
                 <w:sz w:val="16"/>
                 <w:szCs w:val="16"/>
               </w:rPr>
-              <w:t>.</w:t>
-            </w:r>
-            <w:proofErr w:type="spellStart"/>
-            <w:r>
-              <w:rPr>
-                <w:rFonts w:ascii="Calibri" w:hAnsi="Calibri" w:cs="Calibri"/>
-                <w:color w:val="000000"/>
-                <w:sz w:val="16"/>
-                <w:szCs w:val="16"/>
-              </w:rPr>
-              <w:t>dat</w:t>
-            </w:r>
-            <w:proofErr w:type="spellEnd"/>
-            <w:r>
-              <w:rPr>
-                <w:rFonts w:ascii="Calibri" w:hAnsi="Calibri" w:cs="Calibri"/>
-                <w:color w:val="000000"/>
-                <w:sz w:val="16"/>
-                <w:szCs w:val="16"/>
-              </w:rPr>
-              <w:t xml:space="preserve">  </w:t>
-            </w:r>
-          </w:p>
-        </w:tc>
-        <w:tc>
-          <w:tcPr>
-            <w:tcW w:w="990" w:type="dxa"/>
+              <w:t xml:space="preserve">.dat  </w:t>
+            </w:r>
+          </w:p>
+        </w:tc>
+        <w:tc>
+          <w:tcPr>
+            <w:tcW w:w="917" w:type="dxa"/>
             <w:tcBorders>
               <w:top w:val="single" w:sz="4" w:space="0" w:color="auto"/>
               <w:left w:val="single" w:sz="4" w:space="0" w:color="auto"/>
               <w:bottom w:val="single" w:sz="4" w:space="0" w:color="auto"/>
               <w:right w:val="single" w:sz="4" w:space="0" w:color="auto"/>
             </w:tcBorders>
-            <w:shd w:val="clear" w:color="auto" w:fill="auto"/>
           </w:tcPr>
           <w:p>
             <w:pPr>
               <w:spacing w:after="0" w:line="240" w:lineRule="auto"/>
               <w:jc w:val="center"/>
               <w:rPr>
+                <w:rFonts w:ascii="Calibri" w:hAnsi="Calibri" w:cs="Calibri"/>
+                <w:color w:val="000000"/>
+                <w:sz w:val="16"/>
+                <w:szCs w:val="16"/>
+              </w:rPr>
+            </w:pPr>
+          </w:p>
+        </w:tc>
+        <w:tc>
+          <w:tcPr>
+            <w:tcW w:w="917" w:type="dxa"/>
+            <w:tcBorders>
+              <w:top w:val="single" w:sz="4" w:space="0" w:color="auto"/>
+              <w:left w:val="single" w:sz="4" w:space="0" w:color="auto"/>
+              <w:bottom w:val="single" w:sz="4" w:space="0" w:color="auto"/>
+              <w:right w:val="single" w:sz="4" w:space="0" w:color="auto"/>
+            </w:tcBorders>
+          </w:tcPr>
+          <w:p>
+            <w:pPr>
+              <w:spacing w:after="0" w:line="240" w:lineRule="auto"/>
+              <w:jc w:val="center"/>
+              <w:rPr>
+                <w:rFonts w:ascii="Calibri" w:hAnsi="Calibri" w:cs="Calibri"/>
+                <w:color w:val="000000"/>
+                <w:sz w:val="16"/>
+                <w:szCs w:val="16"/>
+              </w:rPr>
+            </w:pPr>
+            <w:r>
+              <w:rPr>
+                <w:rFonts w:ascii="Calibri" w:hAnsi="Calibri" w:cs="Calibri"/>
+                <w:color w:val="000000"/>
+                <w:sz w:val="16"/>
+                <w:szCs w:val="16"/>
+              </w:rPr>
+              <w:t>N</w:t>
+            </w:r>
+            <w:bookmarkStart w:id="56" w:name="_GoBack"/>
+            <w:bookmarkEnd w:id="56"/>
+          </w:p>
+        </w:tc>
+        <w:tc>
+          <w:tcPr>
+            <w:tcW w:w="917" w:type="dxa"/>
+            <w:tcBorders>
+              <w:top w:val="single" w:sz="4" w:space="0" w:color="auto"/>
+              <w:left w:val="single" w:sz="4" w:space="0" w:color="auto"/>
+              <w:bottom w:val="single" w:sz="4" w:space="0" w:color="auto"/>
+              <w:right w:val="single" w:sz="4" w:space="0" w:color="auto"/>
+            </w:tcBorders>
+            <w:shd w:val="clear" w:color="auto" w:fill="auto"/>
+          </w:tcPr>
+          <w:p>
+            <w:pPr>
+              <w:spacing w:after="0" w:line="240" w:lineRule="auto"/>
+              <w:jc w:val="center"/>
+              <w:rPr>
                 <w:rFonts w:eastAsia="Times New Roman" w:cstheme="minorHAnsi"/>
                 <w:color w:val="000000"/>
                 <w:sz w:val="16"/>
@@ -12565,7 +12405,7 @@
         </w:tc>
         <w:tc>
           <w:tcPr>
-            <w:tcW w:w="720" w:type="dxa"/>
+            <w:tcW w:w="666" w:type="dxa"/>
             <w:tcBorders>
               <w:top w:val="nil"/>
               <w:left w:val="single" w:sz="4" w:space="0" w:color="auto"/>
@@ -12598,7 +12438,7 @@
         </w:tc>
         <w:tc>
           <w:tcPr>
-            <w:tcW w:w="1170" w:type="dxa"/>
+            <w:tcW w:w="1083" w:type="dxa"/>
             <w:tcBorders>
               <w:top w:val="single" w:sz="4" w:space="0" w:color="auto"/>
               <w:left w:val="nil"/>
@@ -12630,7 +12470,7 @@
         </w:tc>
         <w:tc>
           <w:tcPr>
-            <w:tcW w:w="810" w:type="dxa"/>
+            <w:tcW w:w="750" w:type="dxa"/>
             <w:tcBorders>
               <w:top w:val="nil"/>
               <w:left w:val="single" w:sz="4" w:space="0" w:color="auto"/>
@@ -12663,7 +12503,7 @@
         </w:tc>
         <w:tc>
           <w:tcPr>
-            <w:tcW w:w="703" w:type="dxa"/>
+            <w:tcW w:w="651" w:type="dxa"/>
             <w:tcBorders>
               <w:top w:val="nil"/>
               <w:left w:val="single" w:sz="4" w:space="0" w:color="auto"/>
@@ -12696,7 +12536,7 @@
         </w:tc>
         <w:tc>
           <w:tcPr>
-            <w:tcW w:w="996" w:type="dxa"/>
+            <w:tcW w:w="922" w:type="dxa"/>
             <w:tcBorders>
               <w:top w:val="nil"/>
               <w:left w:val="nil"/>
@@ -12760,8 +12600,8 @@
         </w:rPr>
         <w:t xml:space="preserve">Interface </w:t>
       </w:r>
+      <w:bookmarkEnd w:id="51"/>
       <w:bookmarkEnd w:id="52"/>
-      <w:bookmarkEnd w:id="53"/>
       <w:r>
         <w:rPr>
           <w:lang w:val="en-GB"/>
@@ -13270,7 +13110,6 @@
               </w:rPr>
               <w:t>.</w:t>
             </w:r>
-            <w:proofErr w:type="spellStart"/>
             <w:r>
               <w:rPr>
                 <w:sz w:val="20"/>
@@ -13278,7 +13117,6 @@
               </w:rPr>
               <w:t>dat</w:t>
             </w:r>
-            <w:proofErr w:type="spellEnd"/>
             <w:r>
               <w:rPr>
                 <w:sz w:val="20"/>
@@ -13470,6 +13308,7 @@
                 <w:b w:val="0"/>
                 <w:bCs w:val="0"/>
               </w:rPr>
+              <w:lastRenderedPageBreak/>
               <w:t>Retention Period at Source</w:t>
             </w:r>
             <w:r>
@@ -13841,7 +13680,7 @@
           <w:lang w:val="en-AU"/>
         </w:rPr>
       </w:pPr>
-      <w:bookmarkStart w:id="55" w:name="_Hlk522570037"/>
+      <w:bookmarkStart w:id="57" w:name="_Hlk522570037"/>
       <w:r>
         <w:rPr>
           <w:lang w:val="en-AU"/>
@@ -14262,7 +14101,6 @@
                 <w:szCs w:val="16"/>
               </w:rPr>
             </w:pPr>
-            <w:proofErr w:type="spellStart"/>
             <w:r>
               <w:rPr>
                 <w:rFonts w:ascii="Calibri" w:hAnsi="Calibri" w:cs="Calibri"/>
@@ -14272,7 +14110,6 @@
               </w:rPr>
               <w:t>tbl_msisdn_sim_yyyymmdd</w:t>
             </w:r>
-            <w:proofErr w:type="spellEnd"/>
           </w:p>
         </w:tc>
         <w:tc>
@@ -14304,27 +14141,7 @@
                 <w:sz w:val="16"/>
                 <w:szCs w:val="16"/>
               </w:rPr>
-              <w:t>.</w:t>
-            </w:r>
-            <w:proofErr w:type="spellStart"/>
-            <w:r>
-              <w:rPr>
-                <w:rFonts w:ascii="Calibri" w:hAnsi="Calibri" w:cs="Calibri"/>
-                <w:color w:val="000000"/>
-                <w:sz w:val="16"/>
-                <w:szCs w:val="16"/>
-              </w:rPr>
-              <w:t>dat</w:t>
-            </w:r>
-            <w:proofErr w:type="spellEnd"/>
-            <w:r>
-              <w:rPr>
-                <w:rFonts w:ascii="Calibri" w:hAnsi="Calibri" w:cs="Calibri"/>
-                <w:color w:val="000000"/>
-                <w:sz w:val="16"/>
-                <w:szCs w:val="16"/>
-              </w:rPr>
-              <w:t xml:space="preserve">  </w:t>
+              <w:t xml:space="preserve">.dat  </w:t>
             </w:r>
           </w:p>
         </w:tc>
@@ -14476,37 +14293,15 @@
                 <w:szCs w:val="16"/>
               </w:rPr>
             </w:pPr>
-            <w:proofErr w:type="spellStart"/>
-            <w:r>
-              <w:rPr>
-                <w:rFonts w:ascii="Calibri" w:hAnsi="Calibri" w:cs="Calibri"/>
-                <w:color w:val="000000"/>
-                <w:sz w:val="16"/>
-                <w:szCs w:val="16"/>
-              </w:rPr>
-              <w:t>tbl_order_msisdn</w:t>
-            </w:r>
-            <w:proofErr w:type="spellEnd"/>
-            <w:r>
-              <w:rPr>
-                <w:rFonts w:ascii="Calibri" w:hAnsi="Calibri" w:cs="Calibri"/>
-                <w:color w:val="000000"/>
-                <w:sz w:val="16"/>
-                <w:szCs w:val="16"/>
-              </w:rPr>
-              <w:t>_[0-9]_</w:t>
-            </w:r>
-            <w:proofErr w:type="spellStart"/>
-            <w:r>
-              <w:rPr>
-                <w:rFonts w:ascii="Calibri" w:hAnsi="Calibri" w:cs="Calibri"/>
-                <w:color w:val="000000"/>
-                <w:sz w:val="16"/>
-                <w:szCs w:val="16"/>
-              </w:rPr>
-              <w:t>yyyymmdd</w:t>
-            </w:r>
-            <w:proofErr w:type="spellEnd"/>
+            <w:r>
+              <w:rPr>
+                <w:rFonts w:ascii="Calibri" w:hAnsi="Calibri" w:cs="Calibri"/>
+                <w:color w:val="000000"/>
+                <w:sz w:val="16"/>
+                <w:szCs w:val="16"/>
+              </w:rPr>
+              <w:t>tbl_order_msisdn_[0-9]_yyyymmdd</w:t>
+            </w:r>
           </w:p>
         </w:tc>
         <w:tc>
@@ -14538,27 +14333,7 @@
                 <w:sz w:val="16"/>
                 <w:szCs w:val="16"/>
               </w:rPr>
-              <w:t>.</w:t>
-            </w:r>
-            <w:proofErr w:type="spellStart"/>
-            <w:r>
-              <w:rPr>
-                <w:rFonts w:ascii="Calibri" w:hAnsi="Calibri" w:cs="Calibri"/>
-                <w:color w:val="000000"/>
-                <w:sz w:val="16"/>
-                <w:szCs w:val="16"/>
-              </w:rPr>
-              <w:t>dat</w:t>
-            </w:r>
-            <w:proofErr w:type="spellEnd"/>
-            <w:r>
-              <w:rPr>
-                <w:rFonts w:ascii="Calibri" w:hAnsi="Calibri" w:cs="Calibri"/>
-                <w:color w:val="000000"/>
-                <w:sz w:val="16"/>
-                <w:szCs w:val="16"/>
-              </w:rPr>
-              <w:t xml:space="preserve">  </w:t>
+              <w:t xml:space="preserve">.dat  </w:t>
             </w:r>
           </w:p>
         </w:tc>
@@ -14710,7 +14485,6 @@
                 <w:szCs w:val="16"/>
               </w:rPr>
             </w:pPr>
-            <w:proofErr w:type="spellStart"/>
             <w:r>
               <w:rPr>
                 <w:rFonts w:ascii="Calibri" w:hAnsi="Calibri" w:cs="Calibri"/>
@@ -14720,7 +14494,6 @@
               </w:rPr>
               <w:t>tbl_portin_order_yyyymmdd</w:t>
             </w:r>
-            <w:proofErr w:type="spellEnd"/>
           </w:p>
         </w:tc>
         <w:tc>
@@ -14752,27 +14525,7 @@
                 <w:sz w:val="16"/>
                 <w:szCs w:val="16"/>
               </w:rPr>
-              <w:t>.</w:t>
-            </w:r>
-            <w:proofErr w:type="spellStart"/>
-            <w:r>
-              <w:rPr>
-                <w:rFonts w:ascii="Calibri" w:hAnsi="Calibri" w:cs="Calibri"/>
-                <w:color w:val="000000"/>
-                <w:sz w:val="16"/>
-                <w:szCs w:val="16"/>
-              </w:rPr>
-              <w:t>dat</w:t>
-            </w:r>
-            <w:proofErr w:type="spellEnd"/>
-            <w:r>
-              <w:rPr>
-                <w:rFonts w:ascii="Calibri" w:hAnsi="Calibri" w:cs="Calibri"/>
-                <w:color w:val="000000"/>
-                <w:sz w:val="16"/>
-                <w:szCs w:val="16"/>
-              </w:rPr>
-              <w:t xml:space="preserve">  </w:t>
+              <w:t xml:space="preserve">.dat  </w:t>
             </w:r>
           </w:p>
         </w:tc>
@@ -14924,7 +14677,6 @@
                 <w:szCs w:val="16"/>
               </w:rPr>
             </w:pPr>
-            <w:proofErr w:type="spellStart"/>
             <w:r>
               <w:rPr>
                 <w:rFonts w:ascii="Calibri" w:hAnsi="Calibri" w:cs="Calibri"/>
@@ -14934,7 +14686,6 @@
               </w:rPr>
               <w:t>tbl_portout_order_yyyymmdd</w:t>
             </w:r>
-            <w:proofErr w:type="spellEnd"/>
           </w:p>
         </w:tc>
         <w:tc>
@@ -14966,27 +14717,7 @@
                 <w:sz w:val="16"/>
                 <w:szCs w:val="16"/>
               </w:rPr>
-              <w:t>.</w:t>
-            </w:r>
-            <w:proofErr w:type="spellStart"/>
-            <w:r>
-              <w:rPr>
-                <w:rFonts w:ascii="Calibri" w:hAnsi="Calibri" w:cs="Calibri"/>
-                <w:color w:val="000000"/>
-                <w:sz w:val="16"/>
-                <w:szCs w:val="16"/>
-              </w:rPr>
-              <w:t>dat</w:t>
-            </w:r>
-            <w:proofErr w:type="spellEnd"/>
-            <w:r>
-              <w:rPr>
-                <w:rFonts w:ascii="Calibri" w:hAnsi="Calibri" w:cs="Calibri"/>
-                <w:color w:val="000000"/>
-                <w:sz w:val="16"/>
-                <w:szCs w:val="16"/>
-              </w:rPr>
-              <w:t xml:space="preserve">  </w:t>
+              <w:t xml:space="preserve">.dat  </w:t>
             </w:r>
           </w:p>
         </w:tc>
@@ -15080,8 +14811,8 @@
           <w:lang w:val="en-GB"/>
         </w:rPr>
       </w:pPr>
-      <w:bookmarkStart w:id="56" w:name="_Toc468289721"/>
-      <w:bookmarkEnd w:id="55"/>
+      <w:bookmarkStart w:id="58" w:name="_Toc468289721"/>
+      <w:bookmarkEnd w:id="57"/>
     </w:p>
     <w:p>
       <w:pPr>
@@ -15349,7 +15080,7 @@
         <w:t>. For those the value is blank are exempted from the file count validation check.</w:t>
       </w:r>
     </w:p>
-    <w:bookmarkEnd w:id="56"/>
+    <w:bookmarkEnd w:id="58"/>
     <w:p>
       <w:pPr>
         <w:pStyle w:val="Heading4"/>
@@ -16363,10 +16094,10 @@
           <w:lang w:val="en-GB"/>
         </w:rPr>
       </w:pPr>
-      <w:bookmarkStart w:id="57" w:name="_Toc15831562"/>
-      <w:bookmarkStart w:id="58" w:name="_Toc15837882"/>
-      <w:bookmarkStart w:id="59" w:name="_Toc16081823"/>
-      <w:bookmarkStart w:id="60" w:name="_Toc18593480"/>
+      <w:bookmarkStart w:id="59" w:name="_Toc15831562"/>
+      <w:bookmarkStart w:id="60" w:name="_Toc15837882"/>
+      <w:bookmarkStart w:id="61" w:name="_Toc16081823"/>
+      <w:bookmarkStart w:id="62" w:name="_Toc18593480"/>
       <w:r>
         <w:rPr>
           <w:lang w:val="en-GB"/>
@@ -16380,10 +16111,10 @@
         </w:rPr>
         <w:t>Record Format</w:t>
       </w:r>
-      <w:bookmarkEnd w:id="57"/>
-      <w:bookmarkEnd w:id="58"/>
       <w:bookmarkEnd w:id="59"/>
       <w:bookmarkEnd w:id="60"/>
+      <w:bookmarkEnd w:id="61"/>
+      <w:bookmarkEnd w:id="62"/>
       <w:r>
         <w:rPr>
           <w:lang w:val="en-GB"/>
@@ -28698,23 +28429,7 @@
                 <w:sz w:val="16"/>
                 <w:szCs w:val="16"/>
               </w:rPr>
-              <w:t>¨</w:t>
-            </w:r>
-            <w:proofErr w:type="spellStart"/>
-            <w:r>
-              <w:rPr>
-                <w:sz w:val="16"/>
-                <w:szCs w:val="16"/>
-              </w:rPr>
-              <w:t>ÔëÁ</w:t>
-            </w:r>
-            <w:proofErr w:type="spellEnd"/>
-            <w:r>
-              <w:rPr>
-                <w:sz w:val="16"/>
-                <w:szCs w:val="16"/>
-              </w:rPr>
-              <w:t xml:space="preserve">               </w:t>
+              <w:t xml:space="preserve">¨ÔëÁ               </w:t>
             </w:r>
           </w:p>
         </w:tc>
@@ -30238,23 +29953,7 @@
                 <w:sz w:val="16"/>
                 <w:szCs w:val="16"/>
               </w:rPr>
-              <w:t>¨</w:t>
-            </w:r>
-            <w:proofErr w:type="spellStart"/>
-            <w:r>
-              <w:rPr>
-                <w:sz w:val="16"/>
-                <w:szCs w:val="16"/>
-              </w:rPr>
-              <w:t>ÔëÁ</w:t>
-            </w:r>
-            <w:proofErr w:type="spellEnd"/>
-            <w:r>
-              <w:rPr>
-                <w:sz w:val="16"/>
-                <w:szCs w:val="16"/>
-              </w:rPr>
-              <w:t xml:space="preserve">               </w:t>
+              <w:t xml:space="preserve">¨ÔëÁ               </w:t>
             </w:r>
           </w:p>
         </w:tc>
@@ -37123,9 +36822,9 @@
           <w:lang w:val="en-GB"/>
         </w:rPr>
       </w:pPr>
-      <w:bookmarkStart w:id="61" w:name="_Toc16075771"/>
-      <w:bookmarkStart w:id="62" w:name="_Toc16081824"/>
-      <w:bookmarkStart w:id="63" w:name="_Toc18593481"/>
+      <w:bookmarkStart w:id="63" w:name="_Toc16075771"/>
+      <w:bookmarkStart w:id="64" w:name="_Toc16081824"/>
+      <w:bookmarkStart w:id="65" w:name="_Toc18593481"/>
       <w:r>
         <w:rPr>
           <w:lang w:val="en-GB"/>
@@ -37138,9 +36837,9 @@
         </w:rPr>
         <w:t>Record Format</w:t>
       </w:r>
-      <w:bookmarkEnd w:id="61"/>
-      <w:bookmarkEnd w:id="62"/>
       <w:bookmarkEnd w:id="63"/>
+      <w:bookmarkEnd w:id="64"/>
+      <w:bookmarkEnd w:id="65"/>
       <w:r>
         <w:rPr>
           <w:lang w:val="en-GB"/>
@@ -37174,14 +36873,12 @@
         </w:rPr>
         <w:t>.</w:t>
       </w:r>
-      <w:proofErr w:type="spellStart"/>
       <w:r>
         <w:rPr>
           <w:lang w:eastAsia="zh-CN"/>
         </w:rPr>
         <w:t>dat</w:t>
       </w:r>
-      <w:proofErr w:type="spellEnd"/>
       <w:r>
         <w:rPr>
           <w:lang w:eastAsia="zh-CN"/>
@@ -37510,7 +37207,6 @@
                 <w:szCs w:val="16"/>
               </w:rPr>
             </w:pPr>
-            <w:proofErr w:type="spellStart"/>
             <w:r>
               <w:rPr>
                 <w:rFonts w:ascii="Calibri" w:hAnsi="Calibri" w:cs="Calibri"/>
@@ -37520,7 +37216,6 @@
               </w:rPr>
               <w:t>tbl_msisdn_sim_yyyymmdd</w:t>
             </w:r>
-            <w:proofErr w:type="spellEnd"/>
           </w:p>
         </w:tc>
         <w:tc>
@@ -37546,27 +37241,7 @@
                 <w:sz w:val="16"/>
                 <w:szCs w:val="16"/>
               </w:rPr>
-              <w:t>.</w:t>
-            </w:r>
-            <w:proofErr w:type="spellStart"/>
-            <w:r>
-              <w:rPr>
-                <w:rFonts w:ascii="Calibri" w:hAnsi="Calibri" w:cs="Calibri"/>
-                <w:color w:val="000000"/>
-                <w:sz w:val="16"/>
-                <w:szCs w:val="16"/>
-              </w:rPr>
-              <w:t>dat</w:t>
-            </w:r>
-            <w:proofErr w:type="spellEnd"/>
-            <w:r>
-              <w:rPr>
-                <w:rFonts w:ascii="Calibri" w:hAnsi="Calibri" w:cs="Calibri"/>
-                <w:color w:val="000000"/>
-                <w:sz w:val="16"/>
-                <w:szCs w:val="16"/>
-              </w:rPr>
-              <w:t xml:space="preserve">  </w:t>
+              <w:t xml:space="preserve">.dat  </w:t>
             </w:r>
           </w:p>
         </w:tc>
@@ -37585,7 +37260,6 @@
                 <w:szCs w:val="16"/>
               </w:rPr>
             </w:pPr>
-            <w:proofErr w:type="spellStart"/>
             <w:r>
               <w:rPr>
                 <w:rFonts w:ascii="Calibri" w:hAnsi="Calibri" w:cs="Calibri"/>
@@ -37595,7 +37269,6 @@
               </w:rPr>
               <w:t>tbl_msisdn_sim_yyyymmdd</w:t>
             </w:r>
-            <w:proofErr w:type="spellEnd"/>
           </w:p>
         </w:tc>
         <w:tc>
@@ -37722,37 +37395,15 @@
                 <w:szCs w:val="16"/>
               </w:rPr>
             </w:pPr>
-            <w:proofErr w:type="spellStart"/>
-            <w:r>
-              <w:rPr>
-                <w:rFonts w:ascii="Calibri" w:hAnsi="Calibri" w:cs="Calibri"/>
-                <w:color w:val="000000"/>
-                <w:sz w:val="16"/>
-                <w:szCs w:val="16"/>
-              </w:rPr>
-              <w:t>tbl_order_msisdn</w:t>
-            </w:r>
-            <w:proofErr w:type="spellEnd"/>
-            <w:r>
-              <w:rPr>
-                <w:rFonts w:ascii="Calibri" w:hAnsi="Calibri" w:cs="Calibri"/>
-                <w:color w:val="000000"/>
-                <w:sz w:val="16"/>
-                <w:szCs w:val="16"/>
-              </w:rPr>
-              <w:t>_[0-9]_</w:t>
-            </w:r>
-            <w:proofErr w:type="spellStart"/>
-            <w:r>
-              <w:rPr>
-                <w:rFonts w:ascii="Calibri" w:hAnsi="Calibri" w:cs="Calibri"/>
-                <w:color w:val="000000"/>
-                <w:sz w:val="16"/>
-                <w:szCs w:val="16"/>
-              </w:rPr>
-              <w:t>yyyymmdd</w:t>
-            </w:r>
-            <w:proofErr w:type="spellEnd"/>
+            <w:r>
+              <w:rPr>
+                <w:rFonts w:ascii="Calibri" w:hAnsi="Calibri" w:cs="Calibri"/>
+                <w:color w:val="000000"/>
+                <w:sz w:val="16"/>
+                <w:szCs w:val="16"/>
+              </w:rPr>
+              <w:t>tbl_order_msisdn_[0-9]_yyyymmdd</w:t>
+            </w:r>
           </w:p>
         </w:tc>
         <w:tc>
@@ -37778,27 +37429,7 @@
                 <w:sz w:val="16"/>
                 <w:szCs w:val="16"/>
               </w:rPr>
-              <w:t>.</w:t>
-            </w:r>
-            <w:proofErr w:type="spellStart"/>
-            <w:r>
-              <w:rPr>
-                <w:rFonts w:ascii="Calibri" w:hAnsi="Calibri" w:cs="Calibri"/>
-                <w:color w:val="000000"/>
-                <w:sz w:val="16"/>
-                <w:szCs w:val="16"/>
-              </w:rPr>
-              <w:t>dat</w:t>
-            </w:r>
-            <w:proofErr w:type="spellEnd"/>
-            <w:r>
-              <w:rPr>
-                <w:rFonts w:ascii="Calibri" w:hAnsi="Calibri" w:cs="Calibri"/>
-                <w:color w:val="000000"/>
-                <w:sz w:val="16"/>
-                <w:szCs w:val="16"/>
-              </w:rPr>
-              <w:t xml:space="preserve">  </w:t>
+              <w:t xml:space="preserve">.dat  </w:t>
             </w:r>
           </w:p>
         </w:tc>
@@ -37817,37 +37448,15 @@
                 <w:szCs w:val="16"/>
               </w:rPr>
             </w:pPr>
-            <w:proofErr w:type="spellStart"/>
-            <w:r>
-              <w:rPr>
-                <w:rFonts w:ascii="Calibri" w:hAnsi="Calibri" w:cs="Calibri"/>
-                <w:color w:val="000000"/>
-                <w:sz w:val="16"/>
-                <w:szCs w:val="16"/>
-              </w:rPr>
-              <w:t>tbl_order_msisdn</w:t>
-            </w:r>
-            <w:proofErr w:type="spellEnd"/>
-            <w:r>
-              <w:rPr>
-                <w:rFonts w:ascii="Calibri" w:hAnsi="Calibri" w:cs="Calibri"/>
-                <w:color w:val="000000"/>
-                <w:sz w:val="16"/>
-                <w:szCs w:val="16"/>
-              </w:rPr>
-              <w:t>_[0-9]_</w:t>
-            </w:r>
-            <w:proofErr w:type="spellStart"/>
-            <w:r>
-              <w:rPr>
-                <w:rFonts w:ascii="Calibri" w:hAnsi="Calibri" w:cs="Calibri"/>
-                <w:color w:val="000000"/>
-                <w:sz w:val="16"/>
-                <w:szCs w:val="16"/>
-              </w:rPr>
-              <w:t>yyyymmdd</w:t>
-            </w:r>
-            <w:proofErr w:type="spellEnd"/>
+            <w:r>
+              <w:rPr>
+                <w:rFonts w:ascii="Calibri" w:hAnsi="Calibri" w:cs="Calibri"/>
+                <w:color w:val="000000"/>
+                <w:sz w:val="16"/>
+                <w:szCs w:val="16"/>
+              </w:rPr>
+              <w:t>tbl_order_msisdn_[0-9]_yyyymmdd</w:t>
+            </w:r>
           </w:p>
         </w:tc>
         <w:tc>
@@ -37974,7 +37583,6 @@
                 <w:szCs w:val="16"/>
               </w:rPr>
             </w:pPr>
-            <w:proofErr w:type="spellStart"/>
             <w:r>
               <w:rPr>
                 <w:rFonts w:ascii="Calibri" w:hAnsi="Calibri" w:cs="Calibri"/>
@@ -37984,7 +37592,6 @@
               </w:rPr>
               <w:t>tbl_portin_order_yyyymmdd</w:t>
             </w:r>
-            <w:proofErr w:type="spellEnd"/>
           </w:p>
         </w:tc>
         <w:tc>
@@ -38010,27 +37617,7 @@
                 <w:sz w:val="16"/>
                 <w:szCs w:val="16"/>
               </w:rPr>
-              <w:t>.</w:t>
-            </w:r>
-            <w:proofErr w:type="spellStart"/>
-            <w:r>
-              <w:rPr>
-                <w:rFonts w:ascii="Calibri" w:hAnsi="Calibri" w:cs="Calibri"/>
-                <w:color w:val="000000"/>
-                <w:sz w:val="16"/>
-                <w:szCs w:val="16"/>
-              </w:rPr>
-              <w:t>dat</w:t>
-            </w:r>
-            <w:proofErr w:type="spellEnd"/>
-            <w:r>
-              <w:rPr>
-                <w:rFonts w:ascii="Calibri" w:hAnsi="Calibri" w:cs="Calibri"/>
-                <w:color w:val="000000"/>
-                <w:sz w:val="16"/>
-                <w:szCs w:val="16"/>
-              </w:rPr>
-              <w:t xml:space="preserve">  </w:t>
+              <w:t xml:space="preserve">.dat  </w:t>
             </w:r>
           </w:p>
         </w:tc>
@@ -38049,7 +37636,6 @@
                 <w:szCs w:val="16"/>
               </w:rPr>
             </w:pPr>
-            <w:proofErr w:type="spellStart"/>
             <w:r>
               <w:rPr>
                 <w:rFonts w:ascii="Calibri" w:hAnsi="Calibri" w:cs="Calibri"/>
@@ -38059,7 +37645,6 @@
               </w:rPr>
               <w:t>tbl_portin_order_yyyymmdd</w:t>
             </w:r>
-            <w:proofErr w:type="spellEnd"/>
           </w:p>
         </w:tc>
         <w:tc>
@@ -38186,7 +37771,6 @@
                 <w:szCs w:val="16"/>
               </w:rPr>
             </w:pPr>
-            <w:proofErr w:type="spellStart"/>
             <w:r>
               <w:rPr>
                 <w:rFonts w:ascii="Calibri" w:hAnsi="Calibri" w:cs="Calibri"/>
@@ -38196,7 +37780,6 @@
               </w:rPr>
               <w:t>tbl_portout_order_yyyymmdd</w:t>
             </w:r>
-            <w:proofErr w:type="spellEnd"/>
           </w:p>
         </w:tc>
         <w:tc>
@@ -38222,27 +37805,7 @@
                 <w:sz w:val="16"/>
                 <w:szCs w:val="16"/>
               </w:rPr>
-              <w:t>.</w:t>
-            </w:r>
-            <w:proofErr w:type="spellStart"/>
-            <w:r>
-              <w:rPr>
-                <w:rFonts w:ascii="Calibri" w:hAnsi="Calibri" w:cs="Calibri"/>
-                <w:color w:val="000000"/>
-                <w:sz w:val="16"/>
-                <w:szCs w:val="16"/>
-              </w:rPr>
-              <w:t>dat</w:t>
-            </w:r>
-            <w:proofErr w:type="spellEnd"/>
-            <w:r>
-              <w:rPr>
-                <w:rFonts w:ascii="Calibri" w:hAnsi="Calibri" w:cs="Calibri"/>
-                <w:color w:val="000000"/>
-                <w:sz w:val="16"/>
-                <w:szCs w:val="16"/>
-              </w:rPr>
-              <w:t xml:space="preserve">  </w:t>
+              <w:t xml:space="preserve">.dat  </w:t>
             </w:r>
           </w:p>
         </w:tc>
@@ -38261,7 +37824,6 @@
                 <w:szCs w:val="16"/>
               </w:rPr>
             </w:pPr>
-            <w:proofErr w:type="spellStart"/>
             <w:r>
               <w:rPr>
                 <w:rFonts w:ascii="Calibri" w:hAnsi="Calibri" w:cs="Calibri"/>
@@ -38271,7 +37833,6 @@
               </w:rPr>
               <w:t>tbl_portout_order_yyyymmdd</w:t>
             </w:r>
-            <w:proofErr w:type="spellEnd"/>
           </w:p>
         </w:tc>
         <w:tc>
@@ -38375,9 +37936,9 @@
           <w:lang w:val="en-GB"/>
         </w:rPr>
       </w:pPr>
-      <w:bookmarkStart w:id="64" w:name="_Toc17103533"/>
-      <w:bookmarkStart w:id="65" w:name="_Toc17213452"/>
-      <w:bookmarkStart w:id="66" w:name="_Toc18593482"/>
+      <w:bookmarkStart w:id="66" w:name="_Toc17103533"/>
+      <w:bookmarkStart w:id="67" w:name="_Toc17213452"/>
+      <w:bookmarkStart w:id="68" w:name="_Toc18593482"/>
       <w:r>
         <w:rPr>
           <w:lang w:val="en-GB"/>
@@ -38391,9 +37952,9 @@
         </w:rPr>
         <w:t>/Business Rules</w:t>
       </w:r>
-      <w:bookmarkEnd w:id="64"/>
-      <w:bookmarkEnd w:id="65"/>
       <w:bookmarkEnd w:id="66"/>
+      <w:bookmarkEnd w:id="67"/>
+      <w:bookmarkEnd w:id="68"/>
       <w:r>
         <w:rPr>
           <w:lang w:val="en-GB"/>
@@ -38585,8 +38146,8 @@
       </w:r>
     </w:p>
     <w:p/>
-    <w:bookmarkStart w:id="67" w:name="_MON_1629205971"/>
-    <w:bookmarkEnd w:id="67"/>
+    <w:bookmarkStart w:id="69" w:name="_MON_1629205971"/>
+    <w:bookmarkEnd w:id="69"/>
     <w:p>
       <w:pPr>
         <w:ind w:left="1080"/>
@@ -38613,9 +38174,9 @@
             <o:lock v:ext="edit" aspectratio="t"/>
           </v:shapetype>
           <v:shape id="_x0000_i1025" type="#_x0000_t75" style="width:79.5pt;height:50.25pt" o:ole="">
-            <v:imagedata r:id="rId12" o:title=""/>
+            <v:imagedata r:id="rId15" o:title=""/>
           </v:shape>
-          <o:OLEObject Type="Embed" ProgID="Excel.Sheet.12" ShapeID="_x0000_i1025" DrawAspect="Icon" ObjectID="_1646297620" r:id="rId13"/>
+          <o:OLEObject Type="Embed" ProgID="Excel.Sheet.12" ShapeID="_x0000_i1025" DrawAspect="Icon" ObjectID="_1647081073" r:id="rId16"/>
         </w:object>
       </w:r>
     </w:p>
@@ -38640,30 +38201,28 @@
           <w:lang w:val="en-GB"/>
         </w:rPr>
       </w:pPr>
-      <w:bookmarkStart w:id="68" w:name="_Toc11172534"/>
-      <w:bookmarkStart w:id="69" w:name="_Toc11172535"/>
-      <w:bookmarkStart w:id="70" w:name="_Toc11172574"/>
-      <w:bookmarkStart w:id="71" w:name="_Toc11172599"/>
-      <w:bookmarkStart w:id="72" w:name="_Toc11172600"/>
-      <w:bookmarkStart w:id="73" w:name="_Toc11172601"/>
-      <w:bookmarkStart w:id="74" w:name="_Toc11172602"/>
-      <w:bookmarkStart w:id="75" w:name="_Toc11172603"/>
-      <w:bookmarkStart w:id="76" w:name="_Toc11172604"/>
-      <w:bookmarkStart w:id="77" w:name="_Toc11172605"/>
-      <w:bookmarkStart w:id="78" w:name="_Toc11172636"/>
-      <w:bookmarkStart w:id="79" w:name="_Toc11172637"/>
-      <w:bookmarkStart w:id="80" w:name="_Toc11172647"/>
-      <w:bookmarkStart w:id="81" w:name="_Toc11172648"/>
-      <w:bookmarkStart w:id="82" w:name="_Toc11172649"/>
-      <w:bookmarkStart w:id="83" w:name="_Toc11172650"/>
-      <w:bookmarkStart w:id="84" w:name="_Toc11172663"/>
-      <w:bookmarkStart w:id="85" w:name="_Toc11172664"/>
-      <w:bookmarkStart w:id="86" w:name="_Toc11172677"/>
-      <w:bookmarkStart w:id="87" w:name="_Toc11172678"/>
-      <w:bookmarkStart w:id="88" w:name="_Toc442867582"/>
-      <w:bookmarkStart w:id="89" w:name="_Toc18593483"/>
-      <w:bookmarkEnd w:id="68"/>
-      <w:bookmarkEnd w:id="69"/>
+      <w:bookmarkStart w:id="70" w:name="_Toc11172534"/>
+      <w:bookmarkStart w:id="71" w:name="_Toc11172535"/>
+      <w:bookmarkStart w:id="72" w:name="_Toc11172574"/>
+      <w:bookmarkStart w:id="73" w:name="_Toc11172599"/>
+      <w:bookmarkStart w:id="74" w:name="_Toc11172600"/>
+      <w:bookmarkStart w:id="75" w:name="_Toc11172601"/>
+      <w:bookmarkStart w:id="76" w:name="_Toc11172602"/>
+      <w:bookmarkStart w:id="77" w:name="_Toc11172603"/>
+      <w:bookmarkStart w:id="78" w:name="_Toc11172604"/>
+      <w:bookmarkStart w:id="79" w:name="_Toc11172605"/>
+      <w:bookmarkStart w:id="80" w:name="_Toc11172636"/>
+      <w:bookmarkStart w:id="81" w:name="_Toc11172637"/>
+      <w:bookmarkStart w:id="82" w:name="_Toc11172647"/>
+      <w:bookmarkStart w:id="83" w:name="_Toc11172648"/>
+      <w:bookmarkStart w:id="84" w:name="_Toc11172649"/>
+      <w:bookmarkStart w:id="85" w:name="_Toc11172650"/>
+      <w:bookmarkStart w:id="86" w:name="_Toc11172663"/>
+      <w:bookmarkStart w:id="87" w:name="_Toc11172664"/>
+      <w:bookmarkStart w:id="88" w:name="_Toc11172677"/>
+      <w:bookmarkStart w:id="89" w:name="_Toc11172678"/>
+      <w:bookmarkStart w:id="90" w:name="_Toc442867582"/>
+      <w:bookmarkStart w:id="91" w:name="_Toc18593483"/>
       <w:bookmarkEnd w:id="70"/>
       <w:bookmarkEnd w:id="71"/>
       <w:bookmarkEnd w:id="72"/>
@@ -38682,6 +38241,8 @@
       <w:bookmarkEnd w:id="85"/>
       <w:bookmarkEnd w:id="86"/>
       <w:bookmarkEnd w:id="87"/>
+      <w:bookmarkEnd w:id="88"/>
+      <w:bookmarkEnd w:id="89"/>
       <w:r>
         <w:rPr>
           <w:rFonts w:cs="Arial"/>
@@ -38697,7 +38258,7 @@
         </w:rPr>
         <w:t>nterface SLAs</w:t>
       </w:r>
-      <w:bookmarkEnd w:id="88"/>
+      <w:bookmarkEnd w:id="90"/>
       <w:r>
         <w:rPr>
           <w:rFonts w:cs="Arial"/>
@@ -38705,7 +38266,7 @@
         </w:rPr>
         <w:t xml:space="preserve"> &amp; Methods</w:t>
       </w:r>
-      <w:bookmarkEnd w:id="89"/>
+      <w:bookmarkEnd w:id="91"/>
     </w:p>
     <w:p>
       <w:pPr>
@@ -38714,9 +38275,9 @@
           <w:lang w:val="en-GB"/>
         </w:rPr>
       </w:pPr>
-      <w:bookmarkStart w:id="90" w:name="_Toc442867583"/>
-      <w:bookmarkStart w:id="91" w:name="_Toc513333367"/>
-      <w:bookmarkStart w:id="92" w:name="_Toc18593484"/>
+      <w:bookmarkStart w:id="92" w:name="_Toc442867583"/>
+      <w:bookmarkStart w:id="93" w:name="_Toc513333367"/>
+      <w:bookmarkStart w:id="94" w:name="_Toc18593484"/>
       <w:r>
         <w:rPr>
           <w:lang w:val="en-GB"/>
@@ -38729,9 +38290,9 @@
         </w:rPr>
         <w:t>Availability</w:t>
       </w:r>
-      <w:bookmarkEnd w:id="90"/>
-      <w:bookmarkEnd w:id="91"/>
       <w:bookmarkEnd w:id="92"/>
+      <w:bookmarkEnd w:id="93"/>
+      <w:bookmarkEnd w:id="94"/>
     </w:p>
     <w:p>
       <w:pPr>
@@ -39107,7 +38668,6 @@
                 <w:szCs w:val="16"/>
               </w:rPr>
             </w:pPr>
-            <w:proofErr w:type="spellStart"/>
             <w:r>
               <w:rPr>
                 <w:rFonts w:ascii="Calibri" w:hAnsi="Calibri" w:cs="Calibri"/>
@@ -39117,7 +38677,6 @@
               </w:rPr>
               <w:t>tbl_msisdn_sim_yyyymmdd</w:t>
             </w:r>
-            <w:proofErr w:type="spellEnd"/>
           </w:p>
         </w:tc>
         <w:tc>
@@ -39317,37 +38876,15 @@
                 <w:szCs w:val="16"/>
               </w:rPr>
             </w:pPr>
-            <w:proofErr w:type="spellStart"/>
-            <w:r>
-              <w:rPr>
-                <w:rFonts w:ascii="Calibri" w:hAnsi="Calibri" w:cs="Calibri"/>
-                <w:color w:val="000000"/>
-                <w:sz w:val="16"/>
-                <w:szCs w:val="16"/>
-              </w:rPr>
-              <w:t>tbl_order_msisdn</w:t>
-            </w:r>
-            <w:proofErr w:type="spellEnd"/>
-            <w:r>
-              <w:rPr>
-                <w:rFonts w:ascii="Calibri" w:hAnsi="Calibri" w:cs="Calibri"/>
-                <w:color w:val="000000"/>
-                <w:sz w:val="16"/>
-                <w:szCs w:val="16"/>
-              </w:rPr>
-              <w:t>_[0-9]_</w:t>
-            </w:r>
-            <w:proofErr w:type="spellStart"/>
-            <w:r>
-              <w:rPr>
-                <w:rFonts w:ascii="Calibri" w:hAnsi="Calibri" w:cs="Calibri"/>
-                <w:color w:val="000000"/>
-                <w:sz w:val="16"/>
-                <w:szCs w:val="16"/>
-              </w:rPr>
-              <w:t>yyyymmdd</w:t>
-            </w:r>
-            <w:proofErr w:type="spellEnd"/>
+            <w:r>
+              <w:rPr>
+                <w:rFonts w:ascii="Calibri" w:hAnsi="Calibri" w:cs="Calibri"/>
+                <w:color w:val="000000"/>
+                <w:sz w:val="16"/>
+                <w:szCs w:val="16"/>
+              </w:rPr>
+              <w:t>tbl_order_msisdn_[0-9]_yyyymmdd</w:t>
+            </w:r>
           </w:p>
         </w:tc>
         <w:tc>
@@ -39531,7 +39068,6 @@
                 <w:szCs w:val="16"/>
               </w:rPr>
             </w:pPr>
-            <w:proofErr w:type="spellStart"/>
             <w:r>
               <w:rPr>
                 <w:rFonts w:ascii="Calibri" w:hAnsi="Calibri" w:cs="Calibri"/>
@@ -39541,7 +39077,6 @@
               </w:rPr>
               <w:t>tbl_portin_order_yyyymmdd</w:t>
             </w:r>
-            <w:proofErr w:type="spellEnd"/>
           </w:p>
         </w:tc>
         <w:tc>
@@ -39725,7 +39260,6 @@
                 <w:szCs w:val="16"/>
               </w:rPr>
             </w:pPr>
-            <w:proofErr w:type="spellStart"/>
             <w:r>
               <w:rPr>
                 <w:rFonts w:ascii="Calibri" w:hAnsi="Calibri" w:cs="Calibri"/>
@@ -39735,7 +39269,6 @@
               </w:rPr>
               <w:t>tbl_portout_order_yyyymmdd</w:t>
             </w:r>
-            <w:proofErr w:type="spellEnd"/>
           </w:p>
         </w:tc>
         <w:tc>
@@ -39836,7 +39369,7 @@
           <w:lang w:val="en-GB"/>
         </w:rPr>
       </w:pPr>
-      <w:bookmarkStart w:id="93" w:name="_Toc18593485"/>
+      <w:bookmarkStart w:id="95" w:name="_Toc18593485"/>
       <w:r>
         <w:rPr>
           <w:lang w:val="en-GB"/>
@@ -39855,7 +39388,7 @@
         </w:rPr>
         <w:t>File Validation</w:t>
       </w:r>
-      <w:bookmarkEnd w:id="93"/>
+      <w:bookmarkEnd w:id="95"/>
     </w:p>
     <w:p>
       <w:pPr>
@@ -39863,7 +39396,7 @@
           <w:szCs w:val="24"/>
         </w:rPr>
       </w:pPr>
-      <w:bookmarkStart w:id="94" w:name="_Hlk17219353"/>
+      <w:bookmarkStart w:id="96" w:name="_Hlk17219353"/>
       <w:r>
         <w:rPr>
           <w:szCs w:val="24"/>
@@ -40019,8 +39552,8 @@
           <w:lang w:val="en-GB"/>
         </w:rPr>
       </w:pPr>
-      <w:bookmarkStart w:id="95" w:name="_Toc18593486"/>
-      <w:bookmarkEnd w:id="94"/>
+      <w:bookmarkStart w:id="97" w:name="_Toc18593486"/>
+      <w:bookmarkEnd w:id="96"/>
       <w:r>
         <w:rPr>
           <w:lang w:val="en-GB"/>
@@ -40051,7 +39584,7 @@
         </w:rPr>
         <w:t>Duplicate File Check</w:t>
       </w:r>
-      <w:bookmarkEnd w:id="95"/>
+      <w:bookmarkEnd w:id="97"/>
     </w:p>
     <w:p>
       <w:pPr>
@@ -40091,7 +39624,7 @@
         </w:rPr>
         <w:t xml:space="preserve">, the process has to mark it duplicate </w:t>
       </w:r>
-      <w:bookmarkStart w:id="96" w:name="_Hlk522627537"/>
+      <w:bookmarkStart w:id="98" w:name="_Hlk522627537"/>
       <w:r>
         <w:rPr>
           <w:rFonts w:cstheme="minorHAnsi"/>
@@ -40113,7 +39646,7 @@
         </w:rPr>
         <w:t>)</w:t>
       </w:r>
-      <w:bookmarkEnd w:id="96"/>
+      <w:bookmarkEnd w:id="98"/>
       <w:r>
         <w:rPr>
           <w:rFonts w:cstheme="minorHAnsi"/>
@@ -40214,7 +39747,7 @@
           <w:lang w:val="en-GB"/>
         </w:rPr>
       </w:pPr>
-      <w:bookmarkStart w:id="97" w:name="_Toc18593487"/>
+      <w:bookmarkStart w:id="99" w:name="_Toc18593487"/>
       <w:r>
         <w:rPr>
           <w:lang w:val="en-GB"/>
@@ -40245,7 +39778,7 @@
         </w:rPr>
         <w:t>Missing file from Source</w:t>
       </w:r>
-      <w:bookmarkEnd w:id="97"/>
+      <w:bookmarkEnd w:id="99"/>
     </w:p>
     <w:p>
       <w:pPr>
@@ -40253,7 +39786,7 @@
           <w:lang w:val="en-GB"/>
         </w:rPr>
       </w:pPr>
-      <w:bookmarkStart w:id="98" w:name="_Hlk522711796"/>
+      <w:bookmarkStart w:id="100" w:name="_Hlk522711796"/>
       <w:r>
         <w:rPr>
           <w:lang w:val="en-GB"/>
@@ -40295,7 +39828,7 @@
           <w:szCs w:val="20"/>
         </w:rPr>
       </w:pPr>
-      <w:bookmarkStart w:id="99" w:name="_Hlk17732876"/>
+      <w:bookmarkStart w:id="101" w:name="_Hlk17732876"/>
       <w:r>
         <w:rPr>
           <w:rFonts w:cstheme="minorHAnsi"/>
@@ -40331,7 +39864,7 @@
                     <pic:cNvPicPr/>
                   </pic:nvPicPr>
                   <pic:blipFill>
-                    <a:blip r:embed="rId14"/>
+                    <a:blip r:embed="rId17"/>
                     <a:stretch>
                       <a:fillRect/>
                     </a:stretch>
@@ -40380,7 +39913,7 @@
         </w:rPr>
         <w:t xml:space="preserve"> – 5 Appendix for email attachment.</w:t>
       </w:r>
-      <w:bookmarkEnd w:id="99"/>
+      <w:bookmarkEnd w:id="101"/>
     </w:p>
     <w:p>
       <w:pPr>
@@ -40389,23 +39922,23 @@
           <w:lang w:val="en-GB"/>
         </w:rPr>
       </w:pPr>
-      <w:bookmarkStart w:id="100" w:name="_Toc18593488"/>
-      <w:bookmarkEnd w:id="98"/>
+      <w:bookmarkStart w:id="102" w:name="_Toc18593488"/>
+      <w:bookmarkEnd w:id="100"/>
       <w:r>
         <w:rPr>
           <w:lang w:val="en-GB"/>
         </w:rPr>
         <w:t xml:space="preserve">4.2.3  </w:t>
       </w:r>
-      <w:bookmarkStart w:id="101" w:name="_Hlk522484144"/>
+      <w:bookmarkStart w:id="103" w:name="_Hlk522484144"/>
       <w:r>
         <w:rPr>
           <w:lang w:val="en-GB"/>
         </w:rPr>
         <w:t>Missing records or Incomplete File</w:t>
       </w:r>
-      <w:bookmarkEnd w:id="100"/>
-      <w:bookmarkEnd w:id="101"/>
+      <w:bookmarkEnd w:id="102"/>
+      <w:bookmarkEnd w:id="103"/>
     </w:p>
     <w:p>
       <w:pPr>
@@ -40413,7 +39946,7 @@
           <w:lang w:val="en-GB"/>
         </w:rPr>
       </w:pPr>
-      <w:bookmarkStart w:id="102" w:name="_Hlk522551103"/>
+      <w:bookmarkStart w:id="104" w:name="_Hlk522551103"/>
       <w:r>
         <w:rPr>
           <w:lang w:val="en-GB"/>
@@ -40458,15 +39991,15 @@
           <w:lang w:val="en-GB"/>
         </w:rPr>
       </w:pPr>
-      <w:bookmarkStart w:id="103" w:name="_Toc18593489"/>
-      <w:bookmarkEnd w:id="102"/>
+      <w:bookmarkStart w:id="105" w:name="_Toc18593489"/>
+      <w:bookmarkEnd w:id="104"/>
       <w:r>
         <w:rPr>
           <w:lang w:val="en-GB"/>
         </w:rPr>
         <w:t>4.2.4  Alerts</w:t>
       </w:r>
-      <w:bookmarkEnd w:id="103"/>
+      <w:bookmarkEnd w:id="105"/>
       <w:r>
         <w:rPr>
           <w:lang w:val="en-GB"/>
@@ -40475,8 +40008,8 @@
       </w:r>
     </w:p>
     <w:p>
-      <w:bookmarkStart w:id="104" w:name="_Hlk522460584"/>
-      <w:bookmarkStart w:id="105" w:name="_Hlk522551156"/>
+      <w:bookmarkStart w:id="106" w:name="_Hlk522460584"/>
+      <w:bookmarkStart w:id="107" w:name="_Hlk522551156"/>
       <w:r>
         <w:t>An alert</w:t>
       </w:r>
@@ -40503,9 +40036,9 @@
           <w:lang w:val="en-US"/>
         </w:rPr>
       </w:pPr>
-      <w:bookmarkStart w:id="106" w:name="_Hlk17219395"/>
-      <w:bookmarkEnd w:id="104"/>
-      <w:bookmarkEnd w:id="105"/>
+      <w:bookmarkStart w:id="108" w:name="_Hlk17219395"/>
+      <w:bookmarkEnd w:id="106"/>
+      <w:bookmarkEnd w:id="107"/>
       <w:r>
         <w:rPr>
           <w:rFonts w:asciiTheme="minorHAnsi" w:hAnsiTheme="minorHAnsi" w:cstheme="minorBidi"/>
@@ -41255,8 +40788,8 @@
           <w:lang w:val="en-GB"/>
         </w:rPr>
       </w:pPr>
-      <w:bookmarkStart w:id="107" w:name="_Toc18593490"/>
-      <w:bookmarkEnd w:id="106"/>
+      <w:bookmarkStart w:id="109" w:name="_Toc18593490"/>
+      <w:bookmarkEnd w:id="108"/>
       <w:r>
         <w:rPr>
           <w:lang w:val="en-GB"/>
@@ -41275,7 +40808,7 @@
         </w:rPr>
         <w:t xml:space="preserve">  Invalid file format</w:t>
       </w:r>
-      <w:bookmarkEnd w:id="107"/>
+      <w:bookmarkEnd w:id="109"/>
       <w:r>
         <w:rPr>
           <w:lang w:val="en-GB"/>
@@ -41289,7 +40822,7 @@
           <w:lang w:val="en-GB"/>
         </w:rPr>
       </w:pPr>
-      <w:bookmarkStart w:id="108" w:name="_Hlk522551227"/>
+      <w:bookmarkStart w:id="110" w:name="_Hlk522551227"/>
       <w:r>
         <w:rPr>
           <w:lang w:val="en-GB"/>
@@ -41341,8 +40874,8 @@
           <w:lang w:val="en-GB"/>
         </w:rPr>
       </w:pPr>
-      <w:bookmarkStart w:id="109" w:name="_Toc18593491"/>
-      <w:bookmarkEnd w:id="108"/>
+      <w:bookmarkStart w:id="111" w:name="_Toc18593491"/>
+      <w:bookmarkEnd w:id="110"/>
       <w:r>
         <w:rPr>
           <w:lang w:val="en-GB"/>
@@ -41361,7 +40894,7 @@
         </w:rPr>
         <w:t xml:space="preserve">  Erroneous data</w:t>
       </w:r>
-      <w:bookmarkEnd w:id="109"/>
+      <w:bookmarkEnd w:id="111"/>
       <w:r>
         <w:rPr>
           <w:lang w:val="en-GB"/>
@@ -41395,7 +40928,7 @@
           <w:lang w:val="en-GB"/>
         </w:rPr>
       </w:pPr>
-      <w:bookmarkStart w:id="110" w:name="_Toc18593492"/>
+      <w:bookmarkStart w:id="112" w:name="_Toc18593492"/>
       <w:r>
         <w:rPr>
           <w:lang w:val="en-GB"/>
@@ -41414,7 +40947,7 @@
         </w:rPr>
         <w:t>Source System Changes</w:t>
       </w:r>
-      <w:bookmarkEnd w:id="110"/>
+      <w:bookmarkEnd w:id="112"/>
     </w:p>
     <w:p>
       <w:pPr>
@@ -41424,7 +40957,7 @@
           <w:szCs w:val="24"/>
         </w:rPr>
       </w:pPr>
-      <w:bookmarkStart w:id="111" w:name="_Hlk522460240"/>
+      <w:bookmarkStart w:id="113" w:name="_Hlk522460240"/>
       <w:r>
         <w:rPr>
           <w:rFonts w:cs="Arial"/>
@@ -41575,8 +41108,8 @@
           <w:lang w:val="en-GB"/>
         </w:rPr>
       </w:pPr>
-      <w:bookmarkStart w:id="112" w:name="_Toc18593493"/>
-      <w:bookmarkEnd w:id="111"/>
+      <w:bookmarkStart w:id="114" w:name="_Toc18593493"/>
+      <w:bookmarkEnd w:id="113"/>
       <w:r>
         <w:rPr>
           <w:lang w:val="en-GB"/>
@@ -41619,7 +41152,7 @@
         </w:rPr>
         <w:t xml:space="preserve"> files from source</w:t>
       </w:r>
-      <w:bookmarkEnd w:id="112"/>
+      <w:bookmarkEnd w:id="114"/>
     </w:p>
     <w:p>
       <w:pPr>
@@ -41628,7 +41161,7 @@
           <w:lang w:val="en-GB"/>
         </w:rPr>
       </w:pPr>
-      <w:bookmarkStart w:id="113" w:name="_Hlk522460256"/>
+      <w:bookmarkStart w:id="115" w:name="_Hlk522460256"/>
       <w:r>
         <w:rPr>
           <w:lang w:val="en-GB"/>
@@ -41649,8 +41182,8 @@
           <w:lang w:val="en-GB"/>
         </w:rPr>
       </w:pPr>
-      <w:bookmarkStart w:id="114" w:name="_Toc18593494"/>
-      <w:bookmarkEnd w:id="113"/>
+      <w:bookmarkStart w:id="116" w:name="_Toc18593494"/>
+      <w:bookmarkEnd w:id="115"/>
       <w:r>
         <w:rPr>
           <w:lang w:val="en-GB"/>
@@ -41675,7 +41208,7 @@
         </w:rPr>
         <w:t>Unavailability of Data Collection &amp; Integration Layer</w:t>
       </w:r>
-      <w:bookmarkEnd w:id="114"/>
+      <w:bookmarkEnd w:id="116"/>
     </w:p>
     <w:p>
       <w:pPr>
@@ -41736,7 +41269,7 @@
           <w:lang w:val="en-GB"/>
         </w:rPr>
       </w:pPr>
-      <w:bookmarkStart w:id="115" w:name="_Toc18593495"/>
+      <w:bookmarkStart w:id="117" w:name="_Toc18593495"/>
       <w:r>
         <w:rPr>
           <w:lang w:val="en-GB"/>
@@ -41761,7 +41294,7 @@
         </w:rPr>
         <w:t>Data Quality and Timeliness</w:t>
       </w:r>
-      <w:bookmarkEnd w:id="115"/>
+      <w:bookmarkEnd w:id="117"/>
       <w:r>
         <w:rPr>
           <w:lang w:val="en-GB"/>
@@ -41814,7 +41347,7 @@
           <w:lang w:val="en-GB"/>
         </w:rPr>
       </w:pPr>
-      <w:bookmarkStart w:id="116" w:name="_Toc18593496"/>
+      <w:bookmarkStart w:id="118" w:name="_Toc18593496"/>
       <w:r>
         <w:rPr>
           <w:lang w:val="en-GB"/>
@@ -41833,7 +41366,7 @@
         </w:rPr>
         <w:t>Exception Handling</w:t>
       </w:r>
-      <w:bookmarkEnd w:id="116"/>
+      <w:bookmarkEnd w:id="118"/>
     </w:p>
     <w:p>
       <w:pPr>
@@ -41842,11 +41375,11 @@
           <w:rFonts w:cs="Arial"/>
         </w:rPr>
       </w:pPr>
-      <w:bookmarkStart w:id="117" w:name="_Toc11172777"/>
-      <w:bookmarkStart w:id="118" w:name="_Toc11172778"/>
-      <w:bookmarkStart w:id="119" w:name="_Toc442867586"/>
-      <w:bookmarkEnd w:id="117"/>
-      <w:bookmarkEnd w:id="118"/>
+      <w:bookmarkStart w:id="119" w:name="_Toc11172777"/>
+      <w:bookmarkStart w:id="120" w:name="_Toc11172778"/>
+      <w:bookmarkStart w:id="121" w:name="_Toc442867586"/>
+      <w:bookmarkEnd w:id="119"/>
+      <w:bookmarkEnd w:id="120"/>
       <w:r>
         <w:rPr>
           <w:rFonts w:cs="Arial"/>
@@ -41864,7 +41397,7 @@
       <w:pPr>
         <w:spacing w:after="160" w:line="259" w:lineRule="auto"/>
       </w:pPr>
-      <w:bookmarkStart w:id="120" w:name="_Hlk17219504"/>
+      <w:bookmarkStart w:id="122" w:name="_Hlk17219504"/>
       <w:r>
         <w:t>All such files those are required to be reprocessed will be kept in the same source folder from where files are to be collected.</w:t>
       </w:r>
@@ -41918,8 +41451,8 @@
           <w:lang w:val="en-GB"/>
         </w:rPr>
       </w:pPr>
-      <w:bookmarkStart w:id="121" w:name="_Toc18593497"/>
-      <w:bookmarkEnd w:id="120"/>
+      <w:bookmarkStart w:id="123" w:name="_Toc18593497"/>
+      <w:bookmarkEnd w:id="122"/>
       <w:r>
         <w:rPr>
           <w:rFonts w:cs="Arial"/>
@@ -41935,8 +41468,8 @@
         </w:rPr>
         <w:t>ppendix</w:t>
       </w:r>
-      <w:bookmarkEnd w:id="119"/>
       <w:bookmarkEnd w:id="121"/>
+      <w:bookmarkEnd w:id="123"/>
     </w:p>
     <w:p>
       <w:pPr>
@@ -41962,35 +41495,8 @@
           <w:lang w:val="en-GB"/>
         </w:rPr>
       </w:pPr>
-      <w:bookmarkStart w:id="122" w:name="_Toc18593498"/>
-      <w:bookmarkStart w:id="123" w:name="_Toc18519033"/>
-      <w:bookmarkEnd w:id="122"/>
-    </w:p>
-    <w:p>
-      <w:pPr>
-        <w:pStyle w:val="ListParagraph"/>
-        <w:keepNext/>
-        <w:keepLines/>
-        <w:numPr>
-          <w:ilvl w:val="0"/>
-          <w:numId w:val="20"/>
-        </w:numPr>
-        <w:spacing w:before="200" w:after="0" w:line="240" w:lineRule="auto"/>
-        <w:contextualSpacing w:val="0"/>
-        <w:jc w:val="left"/>
-        <w:outlineLvl w:val="2"/>
-        <w:rPr>
-          <w:rFonts w:asciiTheme="majorHAnsi" w:eastAsiaTheme="majorEastAsia" w:hAnsiTheme="majorHAnsi" w:cstheme="majorBidi"/>
-          <w:b/>
-          <w:bCs/>
-          <w:vanish/>
-          <w:color w:val="4472C4" w:themeColor="accent1"/>
-          <w:sz w:val="24"/>
-          <w:szCs w:val="24"/>
-          <w:lang w:val="en-GB"/>
-        </w:rPr>
-      </w:pPr>
-      <w:bookmarkStart w:id="124" w:name="_Toc18593499"/>
+      <w:bookmarkStart w:id="124" w:name="_Toc18593498"/>
+      <w:bookmarkStart w:id="125" w:name="_Toc18519033"/>
       <w:bookmarkEnd w:id="124"/>
     </w:p>
     <w:p>
@@ -42017,34 +41523,7 @@
           <w:lang w:val="en-GB"/>
         </w:rPr>
       </w:pPr>
-      <w:bookmarkStart w:id="125" w:name="_Toc18593500"/>
-      <w:bookmarkEnd w:id="125"/>
-    </w:p>
-    <w:p>
-      <w:pPr>
-        <w:pStyle w:val="ListParagraph"/>
-        <w:keepNext/>
-        <w:keepLines/>
-        <w:numPr>
-          <w:ilvl w:val="0"/>
-          <w:numId w:val="20"/>
-        </w:numPr>
-        <w:spacing w:before="200" w:after="0" w:line="240" w:lineRule="auto"/>
-        <w:contextualSpacing w:val="0"/>
-        <w:jc w:val="left"/>
-        <w:outlineLvl w:val="2"/>
-        <w:rPr>
-          <w:rFonts w:asciiTheme="majorHAnsi" w:eastAsiaTheme="majorEastAsia" w:hAnsiTheme="majorHAnsi" w:cstheme="majorBidi"/>
-          <w:b/>
-          <w:bCs/>
-          <w:vanish/>
-          <w:color w:val="4472C4" w:themeColor="accent1"/>
-          <w:sz w:val="24"/>
-          <w:szCs w:val="24"/>
-          <w:lang w:val="en-GB"/>
-        </w:rPr>
-      </w:pPr>
-      <w:bookmarkStart w:id="126" w:name="_Toc18593501"/>
+      <w:bookmarkStart w:id="126" w:name="_Toc18593499"/>
       <w:bookmarkEnd w:id="126"/>
     </w:p>
     <w:p>
@@ -42071,8 +41550,62 @@
           <w:lang w:val="en-GB"/>
         </w:rPr>
       </w:pPr>
-      <w:bookmarkStart w:id="127" w:name="_Toc18593502"/>
+      <w:bookmarkStart w:id="127" w:name="_Toc18593500"/>
       <w:bookmarkEnd w:id="127"/>
+    </w:p>
+    <w:p>
+      <w:pPr>
+        <w:pStyle w:val="ListParagraph"/>
+        <w:keepNext/>
+        <w:keepLines/>
+        <w:numPr>
+          <w:ilvl w:val="0"/>
+          <w:numId w:val="20"/>
+        </w:numPr>
+        <w:spacing w:before="200" w:after="0" w:line="240" w:lineRule="auto"/>
+        <w:contextualSpacing w:val="0"/>
+        <w:jc w:val="left"/>
+        <w:outlineLvl w:val="2"/>
+        <w:rPr>
+          <w:rFonts w:asciiTheme="majorHAnsi" w:eastAsiaTheme="majorEastAsia" w:hAnsiTheme="majorHAnsi" w:cstheme="majorBidi"/>
+          <w:b/>
+          <w:bCs/>
+          <w:vanish/>
+          <w:color w:val="4472C4" w:themeColor="accent1"/>
+          <w:sz w:val="24"/>
+          <w:szCs w:val="24"/>
+          <w:lang w:val="en-GB"/>
+        </w:rPr>
+      </w:pPr>
+      <w:bookmarkStart w:id="128" w:name="_Toc18593501"/>
+      <w:bookmarkEnd w:id="128"/>
+    </w:p>
+    <w:p>
+      <w:pPr>
+        <w:pStyle w:val="ListParagraph"/>
+        <w:keepNext/>
+        <w:keepLines/>
+        <w:numPr>
+          <w:ilvl w:val="0"/>
+          <w:numId w:val="20"/>
+        </w:numPr>
+        <w:spacing w:before="200" w:after="0" w:line="240" w:lineRule="auto"/>
+        <w:contextualSpacing w:val="0"/>
+        <w:jc w:val="left"/>
+        <w:outlineLvl w:val="2"/>
+        <w:rPr>
+          <w:rFonts w:asciiTheme="majorHAnsi" w:eastAsiaTheme="majorEastAsia" w:hAnsiTheme="majorHAnsi" w:cstheme="majorBidi"/>
+          <w:b/>
+          <w:bCs/>
+          <w:vanish/>
+          <w:color w:val="4472C4" w:themeColor="accent1"/>
+          <w:sz w:val="24"/>
+          <w:szCs w:val="24"/>
+          <w:lang w:val="en-GB"/>
+        </w:rPr>
+      </w:pPr>
+      <w:bookmarkStart w:id="129" w:name="_Toc18593502"/>
+      <w:bookmarkEnd w:id="129"/>
     </w:p>
     <w:p>
       <w:pPr>
@@ -42088,7 +41621,7 @@
           <w:lang w:val="en-GB"/>
         </w:rPr>
       </w:pPr>
-      <w:bookmarkStart w:id="128" w:name="_Toc18593503"/>
+      <w:bookmarkStart w:id="130" w:name="_Toc18593503"/>
       <w:r>
         <w:rPr>
           <w:sz w:val="24"/>
@@ -42097,8 +41630,8 @@
         </w:rPr>
         <w:t>Email Notification for missing file:</w:t>
       </w:r>
-      <w:bookmarkEnd w:id="123"/>
-      <w:bookmarkEnd w:id="128"/>
+      <w:bookmarkEnd w:id="125"/>
+      <w:bookmarkEnd w:id="130"/>
     </w:p>
     <w:p>
       <w:pPr>
@@ -42111,9 +41644,9 @@
       <w:r>
         <w:object w:dxaOrig="4455" w:dyaOrig="810" w14:anchorId="64ECBE81">
           <v:shape id="_x0000_i1026" type="#_x0000_t75" style="width:2in;height:86.25pt" o:ole="">
-            <v:imagedata r:id="rId15" o:title=""/>
+            <v:imagedata r:id="rId18" o:title=""/>
           </v:shape>
-          <o:OLEObject Type="Embed" ProgID="Package" ShapeID="_x0000_i1026" DrawAspect="Content" ObjectID="_1646297621" r:id="rId16"/>
+          <o:OLEObject Type="Embed" ProgID="Package" ShapeID="_x0000_i1026" DrawAspect="Content" ObjectID="_1647081074" r:id="rId19"/>
         </w:object>
       </w:r>
     </w:p>
@@ -42127,7 +41660,7 @@
     <w:bookmarkEnd w:id="3"/>
     <w:p/>
     <w:sectPr>
-      <w:footerReference w:type="default" r:id="rId17"/>
+      <w:footerReference w:type="default" r:id="rId20"/>
       <w:pgSz w:w="12240" w:h="15840"/>
       <w:pgMar w:top="720" w:right="720" w:bottom="720" w:left="720" w:header="720" w:footer="1627" w:gutter="0"/>
       <w:cols w:space="720"/>
@@ -42135,6 +41668,124 @@
     </w:sectPr>
   </w:body>
 </w:document>
+</file>
+
+<file path=word/comments.xml><?xml version="1.0" encoding="utf-8"?>
+<w:comments xmlns:wpc="http://schemas.microsoft.com/office/word/2010/wordprocessingCanvas" xmlns:cx="http://schemas.microsoft.com/office/drawing/2014/chartex" xmlns:cx1="http://schemas.microsoft.com/office/drawing/2015/9/8/chartex" xmlns:cx2="http://schemas.microsoft.com/office/drawing/2015/10/21/chartex" xmlns:cx3="http://schemas.microsoft.com/office/drawing/2016/5/9/chartex" xmlns:cx4="http://schemas.microsoft.com/office/drawing/2016/5/10/chartex" xmlns:cx5="http://schemas.microsoft.com/office/drawing/2016/5/11/chartex" xmlns:cx6="http://schemas.microsoft.com/office/drawing/2016/5/12/chartex" xmlns:cx7="http://schemas.microsoft.com/office/drawing/2016/5/13/chartex" xmlns:cx8="http://schemas.microsoft.com/office/drawing/2016/5/14/chartex" xmlns:mc="http://schemas.openxmlformats.org/markup-compatibility/2006" xmlns:aink="http://schemas.microsoft.com/office/drawing/2016/ink" xmlns:am3d="http://schemas.microsoft.com/office/drawing/2017/model3d" xmlns:o="urn:schemas-microsoft-com:office:office" xmlns:r="http://schemas.openxmlformats.org/officeDocument/2006/relationships" xmlns:m="http://schemas.openxmlformats.org/officeDocument/2006/math" xmlns:v="urn:schemas-microsoft-com:vml" xmlns:wp14="http://schemas.microsoft.com/office/word/2010/wordprocessingDrawing" xmlns:wp="http://schemas.openxmlformats.org/drawingml/2006/wordprocessingDrawing" xmlns:w10="urn:schemas-microsoft-com:office:word" xmlns:w="http://schemas.openxmlformats.org/wordprocessingml/2006/main" xmlns:w14="http://schemas.microsoft.com/office/word/2010/wordml" xmlns:w15="http://schemas.microsoft.com/office/word/2012/wordml" xmlns:w16cid="http://schemas.microsoft.com/office/word/2016/wordml/cid" xmlns:w16se="http://schemas.microsoft.com/office/word/2015/wordml/symex" xmlns:wpg="http://schemas.microsoft.com/office/word/2010/wordprocessingGroup" xmlns:wpi="http://schemas.microsoft.com/office/word/2010/wordprocessingInk" xmlns:wne="http://schemas.microsoft.com/office/word/2006/wordml" xmlns:wps="http://schemas.microsoft.com/office/word/2010/wordprocessingShape" mc:Ignorable="w14 w15 w16se w16cid wp14">
+  <w:comment w:id="54" w:author="Khachornpop Wongphakam" w:date="2020-02-13T05:53:00Z" w:initials="KW">
+    <w:p>
+      <w:pPr>
+        <w:pStyle w:val="CommentText"/>
+      </w:pPr>
+      <w:r>
+        <w:rPr>
+          <w:rStyle w:val="CommentReference"/>
+        </w:rPr>
+        <w:annotationRef/>
+      </w:r>
+      <w:r>
+        <w:t>nickel7:edwuser=&gt;edwuser:[/PROD/EDW/USER_DATA/CBS/DTN/20200212]# file -bi cbs_accounttype_range.csv</w:t>
+      </w:r>
+    </w:p>
+    <w:p>
+      <w:pPr>
+        <w:pStyle w:val="CommentText"/>
+      </w:pPr>
+      <w:r>
+        <w:t>text/plain; charset=iso-8859-1</w:t>
+      </w:r>
+    </w:p>
+    <w:p>
+      <w:pPr>
+        <w:pStyle w:val="CommentText"/>
+      </w:pPr>
+      <w:r>
+        <w:t>nickel7:edwuser=&gt;edwuser:[/PROD/EDW/USER_DATA/CBS/DTN/20200212]# file -bi cbs_offer_range.csv</w:t>
+      </w:r>
+    </w:p>
+    <w:p>
+      <w:pPr>
+        <w:pStyle w:val="CommentText"/>
+      </w:pPr>
+      <w:r>
+        <w:t>text/plain; charset=iso-8859-1</w:t>
+      </w:r>
+    </w:p>
+    <w:p>
+      <w:pPr>
+        <w:pStyle w:val="CommentText"/>
+      </w:pPr>
+      <w:r>
+        <w:t>nickel7:edwuser=&gt;edwuser:[/PROD/EDW/USER_DATA/CBS/DTN/20200212]# file -bi cbs_product_range.csv</w:t>
+      </w:r>
+    </w:p>
+    <w:p>
+      <w:pPr>
+        <w:pStyle w:val="CommentText"/>
+      </w:pPr>
+      <w:r>
+        <w:t>text/plain; charset=utf-8</w:t>
+      </w:r>
+    </w:p>
+    <w:p>
+      <w:pPr>
+        <w:pStyle w:val="CommentText"/>
+      </w:pPr>
+      <w:r>
+        <w:t>nickel7:edwuser=&gt;edwuser:[/PROD/EDW/USER_DATA/CBS/DTN/20200212]# file -bi cbs_result_code.csv</w:t>
+      </w:r>
+    </w:p>
+    <w:p>
+      <w:pPr>
+        <w:pStyle w:val="CommentText"/>
+      </w:pPr>
+      <w:r>
+        <w:t>text/plain; charset=us-ascii</w:t>
+      </w:r>
+    </w:p>
+    <w:p>
+      <w:pPr>
+        <w:pStyle w:val="CommentText"/>
+      </w:pPr>
+      <w:r>
+        <w:t>nickel7:edwuser=&gt;edwuser:[/PROD/EDW/USER_DATA/CBS/DTN/20200212]#</w:t>
+      </w:r>
+    </w:p>
+  </w:comment>
+  <w:comment w:id="55" w:author="Hirak Sen (COMMUNICATIONS)" w:date="2020-02-17T11:25:00Z" w:initials="HS(">
+    <w:p>
+      <w:pPr>
+        <w:pStyle w:val="CommentText"/>
+      </w:pPr>
+      <w:r>
+        <w:rPr>
+          <w:rStyle w:val="CommentReference"/>
+        </w:rPr>
+        <w:annotationRef/>
+      </w:r>
+      <w:r>
+        <w:t>Done</w:t>
+      </w:r>
+      <w:r>
+        <w:tab/>
+      </w:r>
+    </w:p>
+  </w:comment>
+</w:comments>
+</file>
+
+<file path=word/commentsExtended.xml><?xml version="1.0" encoding="utf-8"?>
+<w15:commentsEx xmlns:wpc="http://schemas.microsoft.com/office/word/2010/wordprocessingCanvas" xmlns:cx="http://schemas.microsoft.com/office/drawing/2014/chartex" xmlns:cx1="http://schemas.microsoft.com/office/drawing/2015/9/8/chartex" xmlns:cx2="http://schemas.microsoft.com/office/drawing/2015/10/21/chartex" xmlns:cx3="http://schemas.microsoft.com/office/drawing/2016/5/9/chartex" xmlns:cx4="http://schemas.microsoft.com/office/drawing/2016/5/10/chartex" xmlns:cx5="http://schemas.microsoft.com/office/drawing/2016/5/11/chartex" xmlns:cx6="http://schemas.microsoft.com/office/drawing/2016/5/12/chartex" xmlns:cx7="http://schemas.microsoft.com/office/drawing/2016/5/13/chartex" xmlns:cx8="http://schemas.microsoft.com/office/drawing/2016/5/14/chartex" xmlns:mc="http://schemas.openxmlformats.org/markup-compatibility/2006" xmlns:aink="http://schemas.microsoft.com/office/drawing/2016/ink" xmlns:am3d="http://schemas.microsoft.com/office/drawing/2017/model3d" xmlns:o="urn:schemas-microsoft-com:office:office" xmlns:r="http://schemas.openxmlformats.org/officeDocument/2006/relationships" xmlns:m="http://schemas.openxmlformats.org/officeDocument/2006/math" xmlns:v="urn:schemas-microsoft-com:vml" xmlns:wp14="http://schemas.microsoft.com/office/word/2010/wordprocessingDrawing" xmlns:wp="http://schemas.openxmlformats.org/drawingml/2006/wordprocessingDrawing" xmlns:w10="urn:schemas-microsoft-com:office:word" xmlns:w="http://schemas.openxmlformats.org/wordprocessingml/2006/main" xmlns:w14="http://schemas.microsoft.com/office/word/2010/wordml" xmlns:w15="http://schemas.microsoft.com/office/word/2012/wordml" xmlns:w16cid="http://schemas.microsoft.com/office/word/2016/wordml/cid" xmlns:w16se="http://schemas.microsoft.com/office/word/2015/wordml/symex" xmlns:wpg="http://schemas.microsoft.com/office/word/2010/wordprocessingGroup" xmlns:wpi="http://schemas.microsoft.com/office/word/2010/wordprocessingInk" xmlns:wne="http://schemas.microsoft.com/office/word/2006/wordml" xmlns:wps="http://schemas.microsoft.com/office/word/2010/wordprocessingShape" mc:Ignorable="w14 w15 w16se w16cid wp14">
+  <w15:commentEx w15:paraId="4F9DCFCE" w15:done="0"/>
+  <w15:commentEx w15:paraId="7439F770" w15:paraIdParent="4F9DCFCE" w15:done="0"/>
+</w15:commentsEx>
+</file>
+
+<file path=word/commentsIds.xml><?xml version="1.0" encoding="utf-8"?>
+<w16cid:commentsIds xmlns:wpc="http://schemas.microsoft.com/office/word/2010/wordprocessingCanvas" xmlns:cx="http://schemas.microsoft.com/office/drawing/2014/chartex" xmlns:cx1="http://schemas.microsoft.com/office/drawing/2015/9/8/chartex" xmlns:cx2="http://schemas.microsoft.com/office/drawing/2015/10/21/chartex" xmlns:cx3="http://schemas.microsoft.com/office/drawing/2016/5/9/chartex" xmlns:cx4="http://schemas.microsoft.com/office/drawing/2016/5/10/chartex" xmlns:cx5="http://schemas.microsoft.com/office/drawing/2016/5/11/chartex" xmlns:cx6="http://schemas.microsoft.com/office/drawing/2016/5/12/chartex" xmlns:cx7="http://schemas.microsoft.com/office/drawing/2016/5/13/chartex" xmlns:cx8="http://schemas.microsoft.com/office/drawing/2016/5/14/chartex" xmlns:mc="http://schemas.openxmlformats.org/markup-compatibility/2006" xmlns:aink="http://schemas.microsoft.com/office/drawing/2016/ink" xmlns:am3d="http://schemas.microsoft.com/office/drawing/2017/model3d" xmlns:o="urn:schemas-microsoft-com:office:office" xmlns:r="http://schemas.openxmlformats.org/officeDocument/2006/relationships" xmlns:m="http://schemas.openxmlformats.org/officeDocument/2006/math" xmlns:v="urn:schemas-microsoft-com:vml" xmlns:wp14="http://schemas.microsoft.com/office/word/2010/wordprocessingDrawing" xmlns:wp="http://schemas.openxmlformats.org/drawingml/2006/wordprocessingDrawing" xmlns:w10="urn:schemas-microsoft-com:office:word" xmlns:w="http://schemas.openxmlformats.org/wordprocessingml/2006/main" xmlns:w14="http://schemas.microsoft.com/office/word/2010/wordml" xmlns:w15="http://schemas.microsoft.com/office/word/2012/wordml" xmlns:w16cid="http://schemas.microsoft.com/office/word/2016/wordml/cid" xmlns:w16se="http://schemas.microsoft.com/office/word/2015/wordml/symex" xmlns:wpg="http://schemas.microsoft.com/office/word/2010/wordprocessingGroup" xmlns:wpi="http://schemas.microsoft.com/office/word/2010/wordprocessingInk" xmlns:wne="http://schemas.microsoft.com/office/word/2006/wordml" xmlns:wps="http://schemas.microsoft.com/office/word/2010/wordprocessingShape" mc:Ignorable="w14 w15 w16se w16cid wp14">
+  <w16cid:commentId w16cid:paraId="4F9DCFCE" w16cid:durableId="21EF62F0"/>
+  <w16cid:commentId w16cid:paraId="7439F770" w16cid:durableId="21F53951"/>
+</w16cid:commentsIds>
 </file>
 
 <file path=word/endnotes.xml><?xml version="1.0" encoding="utf-8"?>
@@ -44423,6 +44074,17 @@
 </w:numbering>
 </file>
 
+<file path=word/people.xml><?xml version="1.0" encoding="utf-8"?>
+<w15:people xmlns:wpc="http://schemas.microsoft.com/office/word/2010/wordprocessingCanvas" xmlns:cx="http://schemas.microsoft.com/office/drawing/2014/chartex" xmlns:cx1="http://schemas.microsoft.com/office/drawing/2015/9/8/chartex" xmlns:cx2="http://schemas.microsoft.com/office/drawing/2015/10/21/chartex" xmlns:cx3="http://schemas.microsoft.com/office/drawing/2016/5/9/chartex" xmlns:cx4="http://schemas.microsoft.com/office/drawing/2016/5/10/chartex" xmlns:cx5="http://schemas.microsoft.com/office/drawing/2016/5/11/chartex" xmlns:cx6="http://schemas.microsoft.com/office/drawing/2016/5/12/chartex" xmlns:cx7="http://schemas.microsoft.com/office/drawing/2016/5/13/chartex" xmlns:cx8="http://schemas.microsoft.com/office/drawing/2016/5/14/chartex" xmlns:mc="http://schemas.openxmlformats.org/markup-compatibility/2006" xmlns:aink="http://schemas.microsoft.com/office/drawing/2016/ink" xmlns:am3d="http://schemas.microsoft.com/office/drawing/2017/model3d" xmlns:o="urn:schemas-microsoft-com:office:office" xmlns:r="http://schemas.openxmlformats.org/officeDocument/2006/relationships" xmlns:m="http://schemas.openxmlformats.org/officeDocument/2006/math" xmlns:v="urn:schemas-microsoft-com:vml" xmlns:wp14="http://schemas.microsoft.com/office/word/2010/wordprocessingDrawing" xmlns:wp="http://schemas.openxmlformats.org/drawingml/2006/wordprocessingDrawing" xmlns:w10="urn:schemas-microsoft-com:office:word" xmlns:w="http://schemas.openxmlformats.org/wordprocessingml/2006/main" xmlns:w14="http://schemas.microsoft.com/office/word/2010/wordml" xmlns:w15="http://schemas.microsoft.com/office/word/2012/wordml" xmlns:w16cid="http://schemas.microsoft.com/office/word/2016/wordml/cid" xmlns:w16se="http://schemas.microsoft.com/office/word/2015/wordml/symex" xmlns:wpg="http://schemas.microsoft.com/office/word/2010/wordprocessingGroup" xmlns:wpi="http://schemas.microsoft.com/office/word/2010/wordprocessingInk" xmlns:wne="http://schemas.microsoft.com/office/word/2006/wordml" xmlns:wps="http://schemas.microsoft.com/office/word/2010/wordprocessingShape" mc:Ignorable="w14 w15 w16se w16cid wp14">
+  <w15:person w15:author="Khachornpop Wongphakam">
+    <w15:presenceInfo w15:providerId="Windows Live" w15:userId="fcd0167e0f029985"/>
+  </w15:person>
+  <w15:person w15:author="Hirak Sen (COMMUNICATIONS)">
+    <w15:presenceInfo w15:providerId="AD" w15:userId="S-1-5-21-57989841-616249376-1801674531-919877"/>
+  </w15:person>
+</w15:people>
+</file>
+
 <file path=word/styles.xml><?xml version="1.0" encoding="utf-8"?>
 <w:styles xmlns:mc="http://schemas.openxmlformats.org/markup-compatibility/2006" xmlns:r="http://schemas.openxmlformats.org/officeDocument/2006/relationships" xmlns:w="http://schemas.openxmlformats.org/wordprocessingml/2006/main" xmlns:w14="http://schemas.microsoft.com/office/word/2010/wordml" xmlns:w15="http://schemas.microsoft.com/office/word/2012/wordml" xmlns:w16cid="http://schemas.microsoft.com/office/word/2016/wordml/cid" xmlns:w16se="http://schemas.microsoft.com/office/word/2015/wordml/symex" mc:Ignorable="w14 w15 w16se w16cid">
   <w:docDefaults>
@@ -44440,7 +44102,7 @@
       </w:pPr>
     </w:pPrDefault>
   </w:docDefaults>
-  <w:latentStyles w:defLockedState="0" w:defUIPriority="99" w:defSemiHidden="0" w:defUnhideWhenUsed="0" w:defQFormat="0" w:count="377">
+  <w:latentStyles w:defLockedState="0" w:defUIPriority="99" w:defSemiHidden="0" w:defUnhideWhenUsed="0" w:defQFormat="0" w:count="376">
     <w:lsdException w:name="Normal" w:uiPriority="0" w:qFormat="1"/>
     <w:lsdException w:name="heading 1" w:uiPriority="0" w:qFormat="1"/>
     <w:lsdException w:name="heading 2" w:semiHidden="1" w:uiPriority="0" w:unhideWhenUsed="1" w:qFormat="1"/>
@@ -44817,7 +44479,6 @@
     <w:lsdException w:name="Hashtag" w:semiHidden="1" w:unhideWhenUsed="1"/>
     <w:lsdException w:name="Unresolved Mention" w:semiHidden="1" w:unhideWhenUsed="1"/>
     <w:lsdException w:name="Smart Link" w:semiHidden="1" w:unhideWhenUsed="1"/>
-    <w:lsdException w:name="Smart Link Error" w:semiHidden="1" w:unhideWhenUsed="1"/>
   </w:latentStyles>
   <w:style w:type="paragraph" w:default="1" w:styleId="Normal">
     <w:name w:val="Normal"/>
@@ -46262,6 +45923,29 @@
 </file>
 
 <file path=customXml/item1.xml><?xml version="1.0" encoding="utf-8"?>
+<?mso-contentType ?>
+<FormTemplates xmlns="http://schemas.microsoft.com/sharepoint/v3/contenttype/forms">
+  <Display>DocumentLibraryForm</Display>
+  <Edit>DocumentLibraryForm</Edit>
+  <New>DocumentLibraryForm</New>
+</FormTemplates>
+</file>
+
+<file path=customXml/item2.xml><?xml version="1.0" encoding="utf-8"?>
+<p:properties xmlns:p="http://schemas.microsoft.com/office/2006/metadata/properties" xmlns:xsi="http://www.w3.org/2001/XMLSchema-instance" xmlns:pc="http://schemas.microsoft.com/office/infopath/2007/PartnerControls">
+  <documentManagement>
+    <SharedWithUsers xmlns="fb15ab9c-5ce3-4966-97a0-841ffe55082a">
+      <UserInfo>
+        <DisplayName/>
+        <AccountId xsi:nil="true"/>
+        <AccountType/>
+      </UserInfo>
+    </SharedWithUsers>
+  </documentManagement>
+</p:properties>
+</file>
+
+<file path=customXml/item3.xml><?xml version="1.0" encoding="utf-8"?>
 <ct:contentTypeSchema xmlns:ct="http://schemas.microsoft.com/office/2006/metadata/contentType" xmlns:ma="http://schemas.microsoft.com/office/2006/metadata/properties/metaAttributes" ct:_="" ma:_="" ma:contentTypeName="Document" ma:contentTypeID="0x0101000C723A6D629A244B9035064CEA29699F" ma:contentTypeVersion="10" ma:contentTypeDescription="Create a new document." ma:contentTypeScope="" ma:versionID="87553e00c562de8cd6c407384cf82b2c">
   <xsd:schema xmlns:xsd="http://www.w3.org/2001/XMLSchema" xmlns:xs="http://www.w3.org/2001/XMLSchema" xmlns:p="http://schemas.microsoft.com/office/2006/metadata/properties" xmlns:ns2="5c6a5f84-dc80-404b-9608-a58c80d813cf" xmlns:ns3="fb15ab9c-5ce3-4966-97a0-841ffe55082a" targetNamespace="http://schemas.microsoft.com/office/2006/metadata/properties" ma:root="true" ma:fieldsID="d4bbae41dc301f5af01b4e008dec13af" ns2:_="" ns3:_="">
     <xsd:import namespace="5c6a5f84-dc80-404b-9608-a58c80d813cf"/>
@@ -46464,34 +46148,29 @@
 </ct:contentTypeSchema>
 </file>
 
-<file path=customXml/item2.xml><?xml version="1.0" encoding="utf-8"?>
-<?mso-contentType ?>
-<FormTemplates xmlns="http://schemas.microsoft.com/sharepoint/v3/contenttype/forms">
-  <Display>DocumentLibraryForm</Display>
-  <Edit>DocumentLibraryForm</Edit>
-  <New>DocumentLibraryForm</New>
-</FormTemplates>
-</file>
-
-<file path=customXml/item3.xml><?xml version="1.0" encoding="utf-8"?>
-<p:properties xmlns:p="http://schemas.microsoft.com/office/2006/metadata/properties" xmlns:xsi="http://www.w3.org/2001/XMLSchema-instance" xmlns:pc="http://schemas.microsoft.com/office/infopath/2007/PartnerControls">
-  <documentManagement>
-    <SharedWithUsers xmlns="fb15ab9c-5ce3-4966-97a0-841ffe55082a">
-      <UserInfo>
-        <DisplayName/>
-        <AccountId xsi:nil="true"/>
-        <AccountType/>
-      </UserInfo>
-    </SharedWithUsers>
-  </documentManagement>
-</p:properties>
-</file>
-
 <file path=customXml/item4.xml><?xml version="1.0" encoding="utf-8"?>
 <b:Sources xmlns:b="http://schemas.openxmlformats.org/officeDocument/2006/bibliography" xmlns="http://schemas.openxmlformats.org/officeDocument/2006/bibliography" SelectedStyle="\APASixthEditionOfficeOnline.xsl" StyleName="APA" Version="6"/>
 </file>
 
 <file path=customXml/itemProps1.xml><?xml version="1.0" encoding="utf-8"?>
+<ds:datastoreItem xmlns:ds="http://schemas.openxmlformats.org/officeDocument/2006/customXml" ds:itemID="{1D9FF5A1-62C4-4472-B463-B2EA64474BE9}">
+  <ds:schemaRefs>
+    <ds:schemaRef ds:uri="http://schemas.microsoft.com/sharepoint/v3/contenttype/forms"/>
+  </ds:schemaRefs>
+</ds:datastoreItem>
+</file>
+
+<file path=customXml/itemProps2.xml><?xml version="1.0" encoding="utf-8"?>
+<ds:datastoreItem xmlns:ds="http://schemas.openxmlformats.org/officeDocument/2006/customXml" ds:itemID="{BDF64FED-930C-4DEC-85B7-72651C3FD713}">
+  <ds:schemaRefs>
+    <ds:schemaRef ds:uri="http://schemas.microsoft.com/office/2006/metadata/properties"/>
+    <ds:schemaRef ds:uri="http://schemas.microsoft.com/office/infopath/2007/PartnerControls"/>
+    <ds:schemaRef ds:uri="fb15ab9c-5ce3-4966-97a0-841ffe55082a"/>
+  </ds:schemaRefs>
+</ds:datastoreItem>
+</file>
+
+<file path=customXml/itemProps3.xml><?xml version="1.0" encoding="utf-8"?>
 <ds:datastoreItem xmlns:ds="http://schemas.openxmlformats.org/officeDocument/2006/customXml" ds:itemID="{FF96F2A0-1D6E-4688-BBF5-78F52B5CC98D}">
   <ds:schemaRefs>
     <ds:schemaRef ds:uri="http://schemas.microsoft.com/office/2006/metadata/contentType"/>
@@ -46510,26 +46189,8 @@
 </ds:datastoreItem>
 </file>
 
-<file path=customXml/itemProps2.xml><?xml version="1.0" encoding="utf-8"?>
-<ds:datastoreItem xmlns:ds="http://schemas.openxmlformats.org/officeDocument/2006/customXml" ds:itemID="{1D9FF5A1-62C4-4472-B463-B2EA64474BE9}">
-  <ds:schemaRefs>
-    <ds:schemaRef ds:uri="http://schemas.microsoft.com/sharepoint/v3/contenttype/forms"/>
-  </ds:schemaRefs>
-</ds:datastoreItem>
-</file>
-
-<file path=customXml/itemProps3.xml><?xml version="1.0" encoding="utf-8"?>
-<ds:datastoreItem xmlns:ds="http://schemas.openxmlformats.org/officeDocument/2006/customXml" ds:itemID="{BDF64FED-930C-4DEC-85B7-72651C3FD713}">
-  <ds:schemaRefs>
-    <ds:schemaRef ds:uri="http://schemas.microsoft.com/office/2006/metadata/properties"/>
-    <ds:schemaRef ds:uri="http://schemas.microsoft.com/office/infopath/2007/PartnerControls"/>
-    <ds:schemaRef ds:uri="fb15ab9c-5ce3-4966-97a0-841ffe55082a"/>
-  </ds:schemaRefs>
-</ds:datastoreItem>
-</file>
-
 <file path=customXml/itemProps4.xml><?xml version="1.0" encoding="utf-8"?>
-<ds:datastoreItem xmlns:ds="http://schemas.openxmlformats.org/officeDocument/2006/customXml" ds:itemID="{E5B6769A-A559-483B-83EA-437B3348836B}">
+<ds:datastoreItem xmlns:ds="http://schemas.openxmlformats.org/officeDocument/2006/customXml" ds:itemID="{0B4A1D75-4368-4126-8D37-5CACAABA8A23}">
   <ds:schemaRefs>
     <ds:schemaRef ds:uri="http://schemas.openxmlformats.org/officeDocument/2006/bibliography"/>
   </ds:schemaRefs>

</xml_diff>